<commit_message>
[/]Plan van eisen update
</commit_message>
<xml_diff>
--- a/Documentatie/Plan van eisen.docx
+++ b/Documentatie/Plan van eisen.docx
@@ -51,7 +51,7 @@
                         <pic:cNvPicPr/>
                       </pic:nvPicPr>
                       <pic:blipFill>
-                        <a:blip r:embed="rId6" cstate="print">
+                        <a:blip r:embed="rId8" cstate="print">
                           <a:extLst>
                             <a:ext uri="{28A0092B-C50C-407E-A947-70E740481C1C}">
                               <a14:useLocalDpi xmlns:a14="http://schemas.microsoft.com/office/drawing/2010/main" val="0"/>
@@ -153,6 +153,7 @@
             <w:dataBinding w:prefixMappings="xmlns:ns0='http://purl.org/dc/elements/1.1/' xmlns:ns1='http://schemas.openxmlformats.org/package/2006/metadata/core-properties' " w:xpath="/ns1:coreProperties[1]/ns0:subject[1]" w:storeItemID="{6C3C8BC8-F283-45AE-878A-BAB7291924A1}"/>
             <w:text/>
           </w:sdtPr>
+          <w:sdtEndPr/>
           <w:sdtContent>
             <w:p>
               <w:pPr>
@@ -267,6 +268,7 @@
                                     <w:calendar w:val="gregorian"/>
                                   </w:date>
                                 </w:sdtPr>
+                                <w:sdtEndPr/>
                                 <w:sdtContent>
                                   <w:p>
                                     <w:pPr>
@@ -322,6 +324,7 @@
                                     <w:dataBinding w:prefixMappings="xmlns:ns0='http://schemas.openxmlformats.org/officeDocument/2006/extended-properties' " w:xpath="/ns0:Properties[1]/ns0:Company[1]" w:storeItemID="{6668398D-A668-4E3E-A5EB-62B293D839F1}"/>
                                     <w:text/>
                                   </w:sdtPr>
+                                  <w:sdtEndPr/>
                                   <w:sdtContent>
                                     <w:r>
                                       <w:rPr>
@@ -355,6 +358,7 @@
                                     <w:dataBinding w:prefixMappings="xmlns:ns0='http://schemas.microsoft.com/office/2006/coverPageProps' " w:xpath="/ns0:CoverPageProperties[1]/ns0:CompanyAddress[1]" w:storeItemID="{55AF091B-3C7A-41E3-B477-F2FDAA23CFDA}"/>
                                     <w:text/>
                                   </w:sdtPr>
+                                  <w:sdtEndPr/>
                                   <w:sdtContent>
                                     <w:r>
                                       <w:rPr>
@@ -415,6 +419,7 @@
                               <w:calendar w:val="gregorian"/>
                             </w:date>
                           </w:sdtPr>
+                          <w:sdtEndPr/>
                           <w:sdtContent>
                             <w:p>
                               <w:pPr>
@@ -470,6 +475,7 @@
                               <w:dataBinding w:prefixMappings="xmlns:ns0='http://schemas.openxmlformats.org/officeDocument/2006/extended-properties' " w:xpath="/ns0:Properties[1]/ns0:Company[1]" w:storeItemID="{6668398D-A668-4E3E-A5EB-62B293D839F1}"/>
                               <w:text/>
                             </w:sdtPr>
+                            <w:sdtEndPr/>
                             <w:sdtContent>
                               <w:r>
                                 <w:rPr>
@@ -503,6 +509,7 @@
                               <w:dataBinding w:prefixMappings="xmlns:ns0='http://schemas.microsoft.com/office/2006/coverPageProps' " w:xpath="/ns0:CoverPageProperties[1]/ns0:CompanyAddress[1]" w:storeItemID="{55AF091B-3C7A-41E3-B477-F2FDAA23CFDA}"/>
                               <w:text/>
                             </w:sdtPr>
+                            <w:sdtEndPr/>
                             <w:sdtContent>
                               <w:r>
                                 <w:rPr>
@@ -537,6 +544,664 @@
             <w:t>Aanleiding</w:t>
           </w:r>
           <w:bookmarkEnd w:id="0"/>
+        </w:p>
+        <w:p/>
+        <w:p>
+          <w:r>
+            <w:t xml:space="preserve">Carlo uit Bentelo heeft een opslagplaats waar mensen hun camper of caravan kunnen stallen. Hij heeft ons gevraagd om een website te maken waar de klanten </w:t>
+          </w:r>
+          <w:r>
+            <w:t xml:space="preserve">planning kan zien, zelf kan plannen wanneer de camper of caravan weer in de opslag plaat moet komen. Zo is het voor Carlo ook makkelijker om te zien wie er een caravan of camper op komt halen of brengen. </w:t>
+          </w:r>
+        </w:p>
+        <w:p/>
+        <w:p/>
+        <w:p/>
+        <w:p/>
+        <w:p/>
+        <w:p/>
+        <w:p/>
+        <w:p/>
+        <w:p/>
+        <w:p/>
+        <w:p/>
+        <w:p/>
+        <w:p/>
+        <w:p/>
+        <w:p/>
+        <w:p/>
+        <w:p/>
+        <w:p/>
+        <w:p/>
+        <w:p/>
+        <w:p/>
+        <w:p/>
+        <w:p/>
+        <w:p/>
+        <w:p/>
+        <w:sdt>
+          <w:sdtPr>
+            <w:rPr>
+              <w:rFonts w:asciiTheme="minorHAnsi" w:eastAsiaTheme="minorHAnsi" w:hAnsiTheme="minorHAnsi" w:cstheme="minorBidi"/>
+              <w:color w:val="auto"/>
+              <w:sz w:val="22"/>
+              <w:szCs w:val="22"/>
+              <w:lang w:eastAsia="en-US"/>
+            </w:rPr>
+            <w:id w:val="-439689663"/>
+            <w:docPartObj>
+              <w:docPartGallery w:val="Table of Contents"/>
+              <w:docPartUnique/>
+            </w:docPartObj>
+          </w:sdtPr>
+          <w:sdtEndPr>
+            <w:rPr>
+              <w:b/>
+              <w:bCs/>
+            </w:rPr>
+          </w:sdtEndPr>
+          <w:sdtContent>
+            <w:p>
+              <w:pPr>
+                <w:pStyle w:val="Kopvaninhoudsopgave"/>
+              </w:pPr>
+              <w:r>
+                <w:t>Inhoud</w:t>
+              </w:r>
+            </w:p>
+            <w:p>
+              <w:pPr>
+                <w:pStyle w:val="Inhopg1"/>
+                <w:tabs>
+                  <w:tab w:val="right" w:leader="dot" w:pos="9062"/>
+                </w:tabs>
+                <w:rPr>
+                  <w:rFonts w:eastAsiaTheme="minorEastAsia"/>
+                  <w:noProof/>
+                  <w:lang w:eastAsia="nl-NL"/>
+                </w:rPr>
+              </w:pPr>
+              <w:r>
+                <w:fldChar w:fldCharType="begin"/>
+              </w:r>
+              <w:r>
+                <w:instrText xml:space="preserve"> TOC \o "1-3" \h \z \u </w:instrText>
+              </w:r>
+              <w:r>
+                <w:fldChar w:fldCharType="separate"/>
+              </w:r>
+              <w:hyperlink w:anchor="_Toc81828677" w:history="1">
+                <w:r>
+                  <w:rPr>
+                    <w:rStyle w:val="Hyperlink"/>
+                    <w:noProof/>
+                  </w:rPr>
+                  <w:t>Aanleiding</w:t>
+                </w:r>
+                <w:r>
+                  <w:rPr>
+                    <w:noProof/>
+                    <w:webHidden/>
+                  </w:rPr>
+                  <w:tab/>
+                </w:r>
+                <w:r>
+                  <w:rPr>
+                    <w:noProof/>
+                    <w:webHidden/>
+                  </w:rPr>
+                  <w:fldChar w:fldCharType="begin"/>
+                </w:r>
+                <w:r>
+                  <w:rPr>
+                    <w:noProof/>
+                    <w:webHidden/>
+                  </w:rPr>
+                  <w:instrText xml:space="preserve"> PAGEREF _Toc81828677 \h </w:instrText>
+                </w:r>
+                <w:r>
+                  <w:rPr>
+                    <w:noProof/>
+                    <w:webHidden/>
+                  </w:rPr>
+                </w:r>
+                <w:r>
+                  <w:rPr>
+                    <w:noProof/>
+                    <w:webHidden/>
+                  </w:rPr>
+                  <w:fldChar w:fldCharType="separate"/>
+                </w:r>
+                <w:r>
+                  <w:rPr>
+                    <w:noProof/>
+                    <w:webHidden/>
+                  </w:rPr>
+                  <w:t>1</w:t>
+                </w:r>
+                <w:r>
+                  <w:rPr>
+                    <w:noProof/>
+                    <w:webHidden/>
+                  </w:rPr>
+                  <w:fldChar w:fldCharType="end"/>
+                </w:r>
+              </w:hyperlink>
+            </w:p>
+            <w:p>
+              <w:pPr>
+                <w:pStyle w:val="Inhopg1"/>
+                <w:tabs>
+                  <w:tab w:val="right" w:leader="dot" w:pos="9062"/>
+                </w:tabs>
+                <w:rPr>
+                  <w:rFonts w:eastAsiaTheme="minorEastAsia"/>
+                  <w:noProof/>
+                  <w:lang w:eastAsia="nl-NL"/>
+                </w:rPr>
+              </w:pPr>
+              <w:hyperlink w:anchor="_Toc81828678" w:history="1">
+                <w:r>
+                  <w:rPr>
+                    <w:rStyle w:val="Hyperlink"/>
+                    <w:noProof/>
+                  </w:rPr>
+                  <w:t>Versiebeheer</w:t>
+                </w:r>
+                <w:r>
+                  <w:rPr>
+                    <w:noProof/>
+                    <w:webHidden/>
+                  </w:rPr>
+                  <w:tab/>
+                </w:r>
+                <w:r>
+                  <w:rPr>
+                    <w:noProof/>
+                    <w:webHidden/>
+                  </w:rPr>
+                  <w:fldChar w:fldCharType="begin"/>
+                </w:r>
+                <w:r>
+                  <w:rPr>
+                    <w:noProof/>
+                    <w:webHidden/>
+                  </w:rPr>
+                  <w:instrText xml:space="preserve"> PAGEREF _Toc81828678 \h </w:instrText>
+                </w:r>
+                <w:r>
+                  <w:rPr>
+                    <w:noProof/>
+                    <w:webHidden/>
+                  </w:rPr>
+                </w:r>
+                <w:r>
+                  <w:rPr>
+                    <w:noProof/>
+                    <w:webHidden/>
+                  </w:rPr>
+                  <w:fldChar w:fldCharType="separate"/>
+                </w:r>
+                <w:r>
+                  <w:rPr>
+                    <w:noProof/>
+                    <w:webHidden/>
+                  </w:rPr>
+                  <w:t>3</w:t>
+                </w:r>
+                <w:r>
+                  <w:rPr>
+                    <w:noProof/>
+                    <w:webHidden/>
+                  </w:rPr>
+                  <w:fldChar w:fldCharType="end"/>
+                </w:r>
+              </w:hyperlink>
+            </w:p>
+            <w:p>
+              <w:pPr>
+                <w:pStyle w:val="Inhopg1"/>
+                <w:tabs>
+                  <w:tab w:val="right" w:leader="dot" w:pos="9062"/>
+                </w:tabs>
+                <w:rPr>
+                  <w:rFonts w:eastAsiaTheme="minorEastAsia"/>
+                  <w:noProof/>
+                  <w:lang w:eastAsia="nl-NL"/>
+                </w:rPr>
+              </w:pPr>
+              <w:hyperlink w:anchor="_Toc81828679" w:history="1">
+                <w:r>
+                  <w:rPr>
+                    <w:rStyle w:val="Hyperlink"/>
+                    <w:noProof/>
+                  </w:rPr>
+                  <w:t>inleiding</w:t>
+                </w:r>
+                <w:r>
+                  <w:rPr>
+                    <w:noProof/>
+                    <w:webHidden/>
+                  </w:rPr>
+                  <w:tab/>
+                </w:r>
+                <w:r>
+                  <w:rPr>
+                    <w:noProof/>
+                    <w:webHidden/>
+                  </w:rPr>
+                  <w:fldChar w:fldCharType="begin"/>
+                </w:r>
+                <w:r>
+                  <w:rPr>
+                    <w:noProof/>
+                    <w:webHidden/>
+                  </w:rPr>
+                  <w:instrText xml:space="preserve"> PAGEREF _Toc81828679 \h </w:instrText>
+                </w:r>
+                <w:r>
+                  <w:rPr>
+                    <w:noProof/>
+                    <w:webHidden/>
+                  </w:rPr>
+                </w:r>
+                <w:r>
+                  <w:rPr>
+                    <w:noProof/>
+                    <w:webHidden/>
+                  </w:rPr>
+                  <w:fldChar w:fldCharType="separate"/>
+                </w:r>
+                <w:r>
+                  <w:rPr>
+                    <w:noProof/>
+                    <w:webHidden/>
+                  </w:rPr>
+                  <w:t>4</w:t>
+                </w:r>
+                <w:r>
+                  <w:rPr>
+                    <w:noProof/>
+                    <w:webHidden/>
+                  </w:rPr>
+                  <w:fldChar w:fldCharType="end"/>
+                </w:r>
+              </w:hyperlink>
+            </w:p>
+            <w:p>
+              <w:pPr>
+                <w:pStyle w:val="Inhopg1"/>
+                <w:tabs>
+                  <w:tab w:val="right" w:leader="dot" w:pos="9062"/>
+                </w:tabs>
+                <w:rPr>
+                  <w:rFonts w:eastAsiaTheme="minorEastAsia"/>
+                  <w:noProof/>
+                  <w:lang w:eastAsia="nl-NL"/>
+                </w:rPr>
+              </w:pPr>
+              <w:hyperlink w:anchor="_Toc81828680" w:history="1">
+                <w:r>
+                  <w:rPr>
+                    <w:rStyle w:val="Hyperlink"/>
+                    <w:noProof/>
+                  </w:rPr>
+                  <w:t>Functionaliteiten</w:t>
+                </w:r>
+                <w:r>
+                  <w:rPr>
+                    <w:noProof/>
+                    <w:webHidden/>
+                  </w:rPr>
+                  <w:tab/>
+                </w:r>
+                <w:r>
+                  <w:rPr>
+                    <w:noProof/>
+                    <w:webHidden/>
+                  </w:rPr>
+                  <w:fldChar w:fldCharType="begin"/>
+                </w:r>
+                <w:r>
+                  <w:rPr>
+                    <w:noProof/>
+                    <w:webHidden/>
+                  </w:rPr>
+                  <w:instrText xml:space="preserve"> PAGEREF _Toc81828680 \h </w:instrText>
+                </w:r>
+                <w:r>
+                  <w:rPr>
+                    <w:noProof/>
+                    <w:webHidden/>
+                  </w:rPr>
+                </w:r>
+                <w:r>
+                  <w:rPr>
+                    <w:noProof/>
+                    <w:webHidden/>
+                  </w:rPr>
+                  <w:fldChar w:fldCharType="separate"/>
+                </w:r>
+                <w:r>
+                  <w:rPr>
+                    <w:noProof/>
+                    <w:webHidden/>
+                  </w:rPr>
+                  <w:t>5</w:t>
+                </w:r>
+                <w:r>
+                  <w:rPr>
+                    <w:noProof/>
+                    <w:webHidden/>
+                  </w:rPr>
+                  <w:fldChar w:fldCharType="end"/>
+                </w:r>
+              </w:hyperlink>
+            </w:p>
+            <w:p>
+              <w:pPr>
+                <w:pStyle w:val="Inhopg1"/>
+                <w:tabs>
+                  <w:tab w:val="right" w:leader="dot" w:pos="9062"/>
+                </w:tabs>
+                <w:rPr>
+                  <w:rFonts w:eastAsiaTheme="minorEastAsia"/>
+                  <w:noProof/>
+                  <w:lang w:eastAsia="nl-NL"/>
+                </w:rPr>
+              </w:pPr>
+              <w:hyperlink w:anchor="_Toc81828681" w:history="1">
+                <w:r>
+                  <w:rPr>
+                    <w:rStyle w:val="Hyperlink"/>
+                    <w:noProof/>
+                  </w:rPr>
+                  <w:t>Mockup</w:t>
+                </w:r>
+                <w:r>
+                  <w:rPr>
+                    <w:noProof/>
+                    <w:webHidden/>
+                  </w:rPr>
+                  <w:tab/>
+                </w:r>
+                <w:r>
+                  <w:rPr>
+                    <w:noProof/>
+                    <w:webHidden/>
+                  </w:rPr>
+                  <w:fldChar w:fldCharType="begin"/>
+                </w:r>
+                <w:r>
+                  <w:rPr>
+                    <w:noProof/>
+                    <w:webHidden/>
+                  </w:rPr>
+                  <w:instrText xml:space="preserve"> PAGEREF _Toc81828681 \h </w:instrText>
+                </w:r>
+                <w:r>
+                  <w:rPr>
+                    <w:noProof/>
+                    <w:webHidden/>
+                  </w:rPr>
+                </w:r>
+                <w:r>
+                  <w:rPr>
+                    <w:noProof/>
+                    <w:webHidden/>
+                  </w:rPr>
+                  <w:fldChar w:fldCharType="separate"/>
+                </w:r>
+                <w:r>
+                  <w:rPr>
+                    <w:noProof/>
+                    <w:webHidden/>
+                  </w:rPr>
+                  <w:t>6</w:t>
+                </w:r>
+                <w:r>
+                  <w:rPr>
+                    <w:noProof/>
+                    <w:webHidden/>
+                  </w:rPr>
+                  <w:fldChar w:fldCharType="end"/>
+                </w:r>
+              </w:hyperlink>
+            </w:p>
+            <w:p>
+              <w:pPr>
+                <w:pStyle w:val="Inhopg1"/>
+                <w:tabs>
+                  <w:tab w:val="right" w:leader="dot" w:pos="9062"/>
+                </w:tabs>
+                <w:rPr>
+                  <w:rFonts w:eastAsiaTheme="minorEastAsia"/>
+                  <w:noProof/>
+                  <w:lang w:eastAsia="nl-NL"/>
+                </w:rPr>
+              </w:pPr>
+              <w:hyperlink w:anchor="_Toc81828682" w:history="1">
+                <w:r>
+                  <w:rPr>
+                    <w:rStyle w:val="Hyperlink"/>
+                    <w:noProof/>
+                  </w:rPr>
+                  <w:t>Moscow</w:t>
+                </w:r>
+                <w:r>
+                  <w:rPr>
+                    <w:noProof/>
+                    <w:webHidden/>
+                  </w:rPr>
+                  <w:tab/>
+                </w:r>
+                <w:r>
+                  <w:rPr>
+                    <w:noProof/>
+                    <w:webHidden/>
+                  </w:rPr>
+                  <w:fldChar w:fldCharType="begin"/>
+                </w:r>
+                <w:r>
+                  <w:rPr>
+                    <w:noProof/>
+                    <w:webHidden/>
+                  </w:rPr>
+                  <w:instrText xml:space="preserve"> PAGEREF _Toc81828682 \h </w:instrText>
+                </w:r>
+                <w:r>
+                  <w:rPr>
+                    <w:noProof/>
+                    <w:webHidden/>
+                  </w:rPr>
+                </w:r>
+                <w:r>
+                  <w:rPr>
+                    <w:noProof/>
+                    <w:webHidden/>
+                  </w:rPr>
+                  <w:fldChar w:fldCharType="separate"/>
+                </w:r>
+                <w:r>
+                  <w:rPr>
+                    <w:noProof/>
+                    <w:webHidden/>
+                  </w:rPr>
+                  <w:t>7</w:t>
+                </w:r>
+                <w:r>
+                  <w:rPr>
+                    <w:noProof/>
+                    <w:webHidden/>
+                  </w:rPr>
+                  <w:fldChar w:fldCharType="end"/>
+                </w:r>
+              </w:hyperlink>
+            </w:p>
+            <w:p>
+              <w:r>
+                <w:rPr>
+                  <w:b/>
+                  <w:bCs/>
+                </w:rPr>
+                <w:fldChar w:fldCharType="end"/>
+              </w:r>
+            </w:p>
+          </w:sdtContent>
+        </w:sdt>
+        <w:p/>
+        <w:p/>
+        <w:p/>
+        <w:p/>
+        <w:p/>
+        <w:p/>
+        <w:p/>
+        <w:p/>
+        <w:p/>
+        <w:p/>
+        <w:p/>
+        <w:p/>
+        <w:p/>
+        <w:p/>
+        <w:p/>
+        <w:p/>
+        <w:p/>
+        <w:p/>
+        <w:p/>
+        <w:p/>
+        <w:p/>
+        <w:p/>
+        <w:p/>
+        <w:p>
+          <w:pPr>
+            <w:pStyle w:val="Kop1"/>
+          </w:pPr>
+          <w:bookmarkStart w:id="1" w:name="_Toc81828678"/>
+          <w:r>
+            <w:lastRenderedPageBreak/>
+            <w:t>Versiebeheer</w:t>
+          </w:r>
+          <w:bookmarkEnd w:id="1"/>
+        </w:p>
+        <w:p/>
+        <w:tbl>
+          <w:tblPr>
+            <w:tblStyle w:val="Tabelraster"/>
+            <w:tblW w:w="0" w:type="auto"/>
+            <w:tblLook w:val="04A0" w:firstRow="1" w:lastRow="0" w:firstColumn="1" w:lastColumn="0" w:noHBand="0" w:noVBand="1"/>
+          </w:tblPr>
+          <w:tblGrid>
+            <w:gridCol w:w="748"/>
+            <w:gridCol w:w="495"/>
+            <w:gridCol w:w="239"/>
+            <w:gridCol w:w="239"/>
+          </w:tblGrid>
+          <w:tr>
+            <w:trPr>
+              <w:trHeight w:val="244"/>
+            </w:trPr>
+            <w:tc>
+              <w:tcPr>
+                <w:tcW w:w="239" w:type="dxa"/>
+              </w:tcPr>
+              <w:p>
+                <w:r>
+                  <w:t>versie</w:t>
+                </w:r>
+              </w:p>
+            </w:tc>
+            <w:tc>
+              <w:tcPr>
+                <w:tcW w:w="239" w:type="dxa"/>
+              </w:tcPr>
+              <w:p>
+                <w:r>
+                  <w:t>0.1</w:t>
+                </w:r>
+              </w:p>
+            </w:tc>
+            <w:tc>
+              <w:tcPr>
+                <w:tcW w:w="239" w:type="dxa"/>
+              </w:tcPr>
+              <w:p/>
+            </w:tc>
+            <w:tc>
+              <w:tcPr>
+                <w:tcW w:w="239" w:type="dxa"/>
+              </w:tcPr>
+              <w:p/>
+            </w:tc>
+          </w:tr>
+          <w:tr>
+            <w:trPr>
+              <w:trHeight w:val="244"/>
+            </w:trPr>
+            <w:tc>
+              <w:tcPr>
+                <w:tcW w:w="239" w:type="dxa"/>
+              </w:tcPr>
+              <w:p/>
+            </w:tc>
+            <w:tc>
+              <w:tcPr>
+                <w:tcW w:w="239" w:type="dxa"/>
+              </w:tcPr>
+              <w:p/>
+            </w:tc>
+            <w:tc>
+              <w:tcPr>
+                <w:tcW w:w="239" w:type="dxa"/>
+              </w:tcPr>
+              <w:p/>
+            </w:tc>
+            <w:tc>
+              <w:tcPr>
+                <w:tcW w:w="239" w:type="dxa"/>
+              </w:tcPr>
+              <w:p/>
+            </w:tc>
+          </w:tr>
+        </w:tbl>
+        <w:p/>
+        <w:p/>
+        <w:p/>
+        <w:p/>
+        <w:p/>
+        <w:p/>
+        <w:p/>
+        <w:p/>
+        <w:p/>
+        <w:p/>
+        <w:p/>
+        <w:p/>
+        <w:p/>
+        <w:p/>
+        <w:p/>
+        <w:p/>
+        <w:p/>
+        <w:p/>
+        <w:p/>
+        <w:p/>
+        <w:p/>
+        <w:p/>
+        <w:p/>
+        <w:p/>
+        <w:p/>
+        <w:p/>
+        <w:p/>
+        <w:p>
+          <w:pPr>
+            <w:pStyle w:val="Kop1"/>
+          </w:pPr>
+          <w:bookmarkStart w:id="2" w:name="_Toc81828679"/>
+          <w:r>
+            <w:lastRenderedPageBreak/>
+            <w:t>I</w:t>
+          </w:r>
+          <w:r>
+            <w:t>nleiding</w:t>
+          </w:r>
         </w:p>
         <w:p/>
         <w:p>
@@ -633,639 +1298,665 @@
         <w:p/>
         <w:p/>
         <w:p/>
-        <w:p/>
-        <w:p/>
-        <w:p/>
-        <w:p/>
-        <w:p/>
-        <w:p/>
-        <w:sdt>
-          <w:sdtPr>
-            <w:id w:val="-439689663"/>
-            <w:docPartObj>
-              <w:docPartGallery w:val="Table of Contents"/>
-              <w:docPartUnique/>
-            </w:docPartObj>
-          </w:sdtPr>
-          <w:sdtEndPr>
-            <w:rPr>
-              <w:rFonts w:asciiTheme="minorHAnsi" w:eastAsiaTheme="minorHAnsi" w:hAnsiTheme="minorHAnsi" w:cstheme="minorBidi"/>
-              <w:b/>
-              <w:bCs/>
-              <w:color w:val="auto"/>
-              <w:sz w:val="22"/>
-              <w:szCs w:val="22"/>
-              <w:lang w:eastAsia="en-US"/>
-            </w:rPr>
-          </w:sdtEndPr>
-          <w:sdtContent>
-            <w:p>
-              <w:pPr>
-                <w:pStyle w:val="Kopvaninhoudsopgave"/>
-              </w:pPr>
-              <w:r>
-                <w:t>Inhoud</w:t>
-              </w:r>
-            </w:p>
-            <w:p>
-              <w:pPr>
-                <w:pStyle w:val="Inhopg1"/>
-                <w:tabs>
-                  <w:tab w:val="right" w:leader="dot" w:pos="9062"/>
-                </w:tabs>
-                <w:rPr>
-                  <w:rFonts w:eastAsiaTheme="minorEastAsia"/>
-                  <w:noProof/>
-                  <w:lang w:eastAsia="nl-NL"/>
-                </w:rPr>
-              </w:pPr>
-              <w:r>
-                <w:fldChar w:fldCharType="begin"/>
-              </w:r>
-              <w:r>
-                <w:instrText xml:space="preserve"> TOC \o "1-3" \h \z \u </w:instrText>
-              </w:r>
-              <w:r>
-                <w:fldChar w:fldCharType="separate"/>
-              </w:r>
-              <w:hyperlink w:anchor="_Toc81828677" w:history="1">
-                <w:r>
-                  <w:rPr>
-                    <w:rStyle w:val="Hyperlink"/>
-                    <w:noProof/>
-                  </w:rPr>
-                  <w:t>Aanleiding</w:t>
-                </w:r>
-                <w:r>
-                  <w:rPr>
-                    <w:noProof/>
-                    <w:webHidden/>
-                  </w:rPr>
-                  <w:tab/>
-                </w:r>
-                <w:r>
-                  <w:rPr>
-                    <w:noProof/>
-                    <w:webHidden/>
-                  </w:rPr>
-                  <w:fldChar w:fldCharType="begin"/>
-                </w:r>
-                <w:r>
-                  <w:rPr>
-                    <w:noProof/>
-                    <w:webHidden/>
-                  </w:rPr>
-                  <w:instrText xml:space="preserve"> PAGEREF _Toc81828677 \h </w:instrText>
-                </w:r>
-                <w:r>
-                  <w:rPr>
-                    <w:noProof/>
-                    <w:webHidden/>
-                  </w:rPr>
-                </w:r>
-                <w:r>
-                  <w:rPr>
-                    <w:noProof/>
-                    <w:webHidden/>
-                  </w:rPr>
-                  <w:fldChar w:fldCharType="separate"/>
-                </w:r>
-                <w:r>
-                  <w:rPr>
-                    <w:noProof/>
-                    <w:webHidden/>
-                  </w:rPr>
-                  <w:t>1</w:t>
-                </w:r>
-                <w:r>
-                  <w:rPr>
-                    <w:noProof/>
-                    <w:webHidden/>
-                  </w:rPr>
-                  <w:fldChar w:fldCharType="end"/>
-                </w:r>
-              </w:hyperlink>
-            </w:p>
-            <w:p>
-              <w:pPr>
-                <w:pStyle w:val="Inhopg1"/>
-                <w:tabs>
-                  <w:tab w:val="right" w:leader="dot" w:pos="9062"/>
-                </w:tabs>
-                <w:rPr>
-                  <w:rFonts w:eastAsiaTheme="minorEastAsia"/>
-                  <w:noProof/>
-                  <w:lang w:eastAsia="nl-NL"/>
-                </w:rPr>
-              </w:pPr>
-              <w:hyperlink w:anchor="_Toc81828678" w:history="1">
-                <w:r>
-                  <w:rPr>
-                    <w:rStyle w:val="Hyperlink"/>
-                    <w:noProof/>
-                  </w:rPr>
-                  <w:t>Versiebeheer</w:t>
-                </w:r>
-                <w:r>
-                  <w:rPr>
-                    <w:noProof/>
-                    <w:webHidden/>
-                  </w:rPr>
-                  <w:tab/>
-                </w:r>
-                <w:r>
-                  <w:rPr>
-                    <w:noProof/>
-                    <w:webHidden/>
-                  </w:rPr>
-                  <w:fldChar w:fldCharType="begin"/>
-                </w:r>
-                <w:r>
-                  <w:rPr>
-                    <w:noProof/>
-                    <w:webHidden/>
-                  </w:rPr>
-                  <w:instrText xml:space="preserve"> PAGEREF _Toc81828678 \h </w:instrText>
-                </w:r>
-                <w:r>
-                  <w:rPr>
-                    <w:noProof/>
-                    <w:webHidden/>
-                  </w:rPr>
-                </w:r>
-                <w:r>
-                  <w:rPr>
-                    <w:noProof/>
-                    <w:webHidden/>
-                  </w:rPr>
-                  <w:fldChar w:fldCharType="separate"/>
-                </w:r>
-                <w:r>
-                  <w:rPr>
-                    <w:noProof/>
-                    <w:webHidden/>
-                  </w:rPr>
-                  <w:t>3</w:t>
-                </w:r>
-                <w:r>
-                  <w:rPr>
-                    <w:noProof/>
-                    <w:webHidden/>
-                  </w:rPr>
-                  <w:fldChar w:fldCharType="end"/>
-                </w:r>
-              </w:hyperlink>
-            </w:p>
-            <w:p>
-              <w:pPr>
-                <w:pStyle w:val="Inhopg1"/>
-                <w:tabs>
-                  <w:tab w:val="right" w:leader="dot" w:pos="9062"/>
-                </w:tabs>
-                <w:rPr>
-                  <w:rFonts w:eastAsiaTheme="minorEastAsia"/>
-                  <w:noProof/>
-                  <w:lang w:eastAsia="nl-NL"/>
-                </w:rPr>
-              </w:pPr>
-              <w:hyperlink w:anchor="_Toc81828679" w:history="1">
-                <w:r>
-                  <w:rPr>
-                    <w:rStyle w:val="Hyperlink"/>
-                    <w:noProof/>
-                  </w:rPr>
-                  <w:t>inleiding</w:t>
-                </w:r>
-                <w:r>
-                  <w:rPr>
-                    <w:noProof/>
-                    <w:webHidden/>
-                  </w:rPr>
-                  <w:tab/>
-                </w:r>
-                <w:r>
-                  <w:rPr>
-                    <w:noProof/>
-                    <w:webHidden/>
-                  </w:rPr>
-                  <w:fldChar w:fldCharType="begin"/>
-                </w:r>
-                <w:r>
-                  <w:rPr>
-                    <w:noProof/>
-                    <w:webHidden/>
-                  </w:rPr>
-                  <w:instrText xml:space="preserve"> PAGEREF _Toc81828679 \h </w:instrText>
-                </w:r>
-                <w:r>
-                  <w:rPr>
-                    <w:noProof/>
-                    <w:webHidden/>
-                  </w:rPr>
-                </w:r>
-                <w:r>
-                  <w:rPr>
-                    <w:noProof/>
-                    <w:webHidden/>
-                  </w:rPr>
-                  <w:fldChar w:fldCharType="separate"/>
-                </w:r>
-                <w:r>
-                  <w:rPr>
-                    <w:noProof/>
-                    <w:webHidden/>
-                  </w:rPr>
-                  <w:t>4</w:t>
-                </w:r>
-                <w:r>
-                  <w:rPr>
-                    <w:noProof/>
-                    <w:webHidden/>
-                  </w:rPr>
-                  <w:fldChar w:fldCharType="end"/>
-                </w:r>
-              </w:hyperlink>
-            </w:p>
-            <w:p>
-              <w:pPr>
-                <w:pStyle w:val="Inhopg1"/>
-                <w:tabs>
-                  <w:tab w:val="right" w:leader="dot" w:pos="9062"/>
-                </w:tabs>
-                <w:rPr>
-                  <w:rFonts w:eastAsiaTheme="minorEastAsia"/>
-                  <w:noProof/>
-                  <w:lang w:eastAsia="nl-NL"/>
-                </w:rPr>
-              </w:pPr>
-              <w:hyperlink w:anchor="_Toc81828680" w:history="1">
-                <w:r>
-                  <w:rPr>
-                    <w:rStyle w:val="Hyperlink"/>
-                    <w:noProof/>
-                  </w:rPr>
-                  <w:t>Functionaliteiten</w:t>
-                </w:r>
-                <w:r>
-                  <w:rPr>
-                    <w:noProof/>
-                    <w:webHidden/>
-                  </w:rPr>
-                  <w:tab/>
-                </w:r>
-                <w:r>
-                  <w:rPr>
-                    <w:noProof/>
-                    <w:webHidden/>
-                  </w:rPr>
-                  <w:fldChar w:fldCharType="begin"/>
-                </w:r>
-                <w:r>
-                  <w:rPr>
-                    <w:noProof/>
-                    <w:webHidden/>
-                  </w:rPr>
-                  <w:instrText xml:space="preserve"> PAGEREF _Toc81828680 \h </w:instrText>
-                </w:r>
-                <w:r>
-                  <w:rPr>
-                    <w:noProof/>
-                    <w:webHidden/>
-                  </w:rPr>
-                </w:r>
-                <w:r>
-                  <w:rPr>
-                    <w:noProof/>
-                    <w:webHidden/>
-                  </w:rPr>
-                  <w:fldChar w:fldCharType="separate"/>
-                </w:r>
-                <w:r>
-                  <w:rPr>
-                    <w:noProof/>
-                    <w:webHidden/>
-                  </w:rPr>
-                  <w:t>5</w:t>
-                </w:r>
-                <w:r>
-                  <w:rPr>
-                    <w:noProof/>
-                    <w:webHidden/>
-                  </w:rPr>
-                  <w:fldChar w:fldCharType="end"/>
-                </w:r>
-              </w:hyperlink>
-            </w:p>
-            <w:p>
-              <w:pPr>
-                <w:pStyle w:val="Inhopg1"/>
-                <w:tabs>
-                  <w:tab w:val="right" w:leader="dot" w:pos="9062"/>
-                </w:tabs>
-                <w:rPr>
-                  <w:rFonts w:eastAsiaTheme="minorEastAsia"/>
-                  <w:noProof/>
-                  <w:lang w:eastAsia="nl-NL"/>
-                </w:rPr>
-              </w:pPr>
-              <w:hyperlink w:anchor="_Toc81828681" w:history="1">
-                <w:r>
-                  <w:rPr>
-                    <w:rStyle w:val="Hyperlink"/>
-                    <w:noProof/>
-                  </w:rPr>
-                  <w:t>Mockup</w:t>
-                </w:r>
-                <w:r>
-                  <w:rPr>
-                    <w:noProof/>
-                    <w:webHidden/>
-                  </w:rPr>
-                  <w:tab/>
-                </w:r>
-                <w:r>
-                  <w:rPr>
-                    <w:noProof/>
-                    <w:webHidden/>
-                  </w:rPr>
-                  <w:fldChar w:fldCharType="begin"/>
-                </w:r>
-                <w:r>
-                  <w:rPr>
-                    <w:noProof/>
-                    <w:webHidden/>
-                  </w:rPr>
-                  <w:instrText xml:space="preserve"> PAGEREF _Toc81828681 \h </w:instrText>
-                </w:r>
-                <w:r>
-                  <w:rPr>
-                    <w:noProof/>
-                    <w:webHidden/>
-                  </w:rPr>
-                </w:r>
-                <w:r>
-                  <w:rPr>
-                    <w:noProof/>
-                    <w:webHidden/>
-                  </w:rPr>
-                  <w:fldChar w:fldCharType="separate"/>
-                </w:r>
-                <w:r>
-                  <w:rPr>
-                    <w:noProof/>
-                    <w:webHidden/>
-                  </w:rPr>
-                  <w:t>6</w:t>
-                </w:r>
-                <w:r>
-                  <w:rPr>
-                    <w:noProof/>
-                    <w:webHidden/>
-                  </w:rPr>
-                  <w:fldChar w:fldCharType="end"/>
-                </w:r>
-              </w:hyperlink>
-            </w:p>
-            <w:p>
-              <w:pPr>
-                <w:pStyle w:val="Inhopg1"/>
-                <w:tabs>
-                  <w:tab w:val="right" w:leader="dot" w:pos="9062"/>
-                </w:tabs>
-                <w:rPr>
-                  <w:rFonts w:eastAsiaTheme="minorEastAsia"/>
-                  <w:noProof/>
-                  <w:lang w:eastAsia="nl-NL"/>
-                </w:rPr>
-              </w:pPr>
-              <w:hyperlink w:anchor="_Toc81828682" w:history="1">
-                <w:r>
-                  <w:rPr>
-                    <w:rStyle w:val="Hyperlink"/>
-                    <w:noProof/>
-                  </w:rPr>
-                  <w:t>Moscow</w:t>
-                </w:r>
-                <w:r>
-                  <w:rPr>
-                    <w:noProof/>
-                    <w:webHidden/>
-                  </w:rPr>
-                  <w:tab/>
-                </w:r>
-                <w:r>
-                  <w:rPr>
-                    <w:noProof/>
-                    <w:webHidden/>
-                  </w:rPr>
-                  <w:fldChar w:fldCharType="begin"/>
-                </w:r>
-                <w:r>
-                  <w:rPr>
-                    <w:noProof/>
-                    <w:webHidden/>
-                  </w:rPr>
-                  <w:instrText xml:space="preserve"> PAGEREF _Toc81828682 \h </w:instrText>
-                </w:r>
-                <w:r>
-                  <w:rPr>
-                    <w:noProof/>
-                    <w:webHidden/>
-                  </w:rPr>
-                </w:r>
-                <w:r>
-                  <w:rPr>
-                    <w:noProof/>
-                    <w:webHidden/>
-                  </w:rPr>
-                  <w:fldChar w:fldCharType="separate"/>
-                </w:r>
-                <w:r>
-                  <w:rPr>
-                    <w:noProof/>
-                    <w:webHidden/>
-                  </w:rPr>
-                  <w:t>7</w:t>
-                </w:r>
-                <w:r>
-                  <w:rPr>
-                    <w:noProof/>
-                    <w:webHidden/>
-                  </w:rPr>
-                  <w:fldChar w:fldCharType="end"/>
-                </w:r>
-              </w:hyperlink>
-            </w:p>
-            <w:p>
-              <w:r>
-                <w:rPr>
-                  <w:b/>
-                  <w:bCs/>
-                </w:rPr>
-                <w:fldChar w:fldCharType="end"/>
-              </w:r>
-            </w:p>
-          </w:sdtContent>
-        </w:sdt>
-        <w:p/>
-        <w:p/>
-        <w:p/>
-        <w:p/>
-        <w:p/>
-        <w:p/>
-        <w:p/>
-        <w:p/>
-        <w:p/>
-        <w:p/>
-        <w:p/>
-        <w:p/>
-        <w:p/>
-        <w:p/>
-        <w:p/>
-        <w:p/>
-        <w:p/>
-        <w:p/>
-        <w:p/>
-        <w:p/>
-        <w:p/>
-        <w:p/>
-        <w:p/>
-        <w:p>
-          <w:pPr>
-            <w:pStyle w:val="Kop1"/>
-          </w:pPr>
-          <w:bookmarkStart w:id="1" w:name="_Toc81828678"/>
-          <w:r>
-            <w:t>Versiebeheer</w:t>
-          </w:r>
-          <w:bookmarkEnd w:id="1"/>
-        </w:p>
-        <w:p/>
-        <w:tbl>
-          <w:tblPr>
-            <w:tblStyle w:val="Tabelraster"/>
-            <w:tblW w:w="0" w:type="auto"/>
-            <w:tblLook w:val="04A0" w:firstRow="1" w:lastRow="0" w:firstColumn="1" w:lastColumn="0" w:noHBand="0" w:noVBand="1"/>
-          </w:tblPr>
-          <w:tblGrid>
-            <w:gridCol w:w="748"/>
-            <w:gridCol w:w="495"/>
-            <w:gridCol w:w="239"/>
-            <w:gridCol w:w="239"/>
-          </w:tblGrid>
-          <w:tr>
-            <w:trPr>
-              <w:trHeight w:val="244"/>
-            </w:trPr>
-            <w:tc>
-              <w:tcPr>
-                <w:tcW w:w="239" w:type="dxa"/>
-              </w:tcPr>
-              <w:p>
-                <w:r>
-                  <w:t>versie</w:t>
-                </w:r>
-              </w:p>
-            </w:tc>
-            <w:tc>
-              <w:tcPr>
-                <w:tcW w:w="239" w:type="dxa"/>
-              </w:tcPr>
-              <w:p>
-                <w:r>
-                  <w:t>0.1</w:t>
-                </w:r>
-              </w:p>
-            </w:tc>
-            <w:tc>
-              <w:tcPr>
-                <w:tcW w:w="239" w:type="dxa"/>
-              </w:tcPr>
-              <w:p/>
-            </w:tc>
-            <w:tc>
-              <w:tcPr>
-                <w:tcW w:w="239" w:type="dxa"/>
-              </w:tcPr>
-              <w:p/>
-            </w:tc>
-          </w:tr>
-          <w:tr>
-            <w:trPr>
-              <w:trHeight w:val="244"/>
-            </w:trPr>
-            <w:tc>
-              <w:tcPr>
-                <w:tcW w:w="239" w:type="dxa"/>
-              </w:tcPr>
-              <w:p/>
-            </w:tc>
-            <w:tc>
-              <w:tcPr>
-                <w:tcW w:w="239" w:type="dxa"/>
-              </w:tcPr>
-              <w:p/>
-            </w:tc>
-            <w:tc>
-              <w:tcPr>
-                <w:tcW w:w="239" w:type="dxa"/>
-              </w:tcPr>
-              <w:p/>
-            </w:tc>
-            <w:tc>
-              <w:tcPr>
-                <w:tcW w:w="239" w:type="dxa"/>
-              </w:tcPr>
-              <w:p/>
-            </w:tc>
-          </w:tr>
-        </w:tbl>
-        <w:p/>
-        <w:p/>
-        <w:p/>
-        <w:p/>
-        <w:p/>
-        <w:p/>
-        <w:p/>
-        <w:p/>
-        <w:p/>
-        <w:p/>
-        <w:p/>
-        <w:p/>
-        <w:p/>
-        <w:p/>
-        <w:p/>
-        <w:p/>
-        <w:p/>
-        <w:p/>
-        <w:p/>
-        <w:p/>
-        <w:p/>
-        <w:p/>
-        <w:p/>
-        <w:p/>
-        <w:p/>
-        <w:p/>
-        <w:p/>
-        <w:p>
-          <w:pPr>
-            <w:pStyle w:val="Kop1"/>
-          </w:pPr>
-          <w:bookmarkStart w:id="2" w:name="_Toc81828679"/>
-          <w:r>
-            <w:t>I</w:t>
-          </w:r>
-          <w:r>
-            <w:t>nleiding</w:t>
-          </w:r>
-        </w:p>
-        <w:p/>
-        <w:p/>
-        <w:p/>
-        <w:p/>
       </w:sdtContent>
     </w:sdt>
     <w:bookmarkEnd w:id="2" w:displacedByCustomXml="prev"/>
+    <w:p>
+      <w:pPr>
+        <w:tabs>
+          <w:tab w:val="left" w:pos="1284"/>
+        </w:tabs>
+      </w:pPr>
+    </w:p>
+    <w:p>
+      <w:pPr>
+        <w:tabs>
+          <w:tab w:val="left" w:pos="1284"/>
+        </w:tabs>
+      </w:pPr>
+    </w:p>
+    <w:p>
+      <w:pPr>
+        <w:pStyle w:val="Kop1"/>
+      </w:pPr>
+      <w:bookmarkStart w:id="3" w:name="_Toc81828680"/>
+      <w:r>
+        <w:lastRenderedPageBreak/>
+        <w:t>Functionaliteiten</w:t>
+      </w:r>
+      <w:bookmarkEnd w:id="3"/>
+    </w:p>
+    <w:p/>
+    <w:p>
+      <w:pPr>
+        <w:pStyle w:val="Lijstalinea"/>
+        <w:numPr>
+          <w:ilvl w:val="0"/>
+          <w:numId w:val="2"/>
+        </w:numPr>
+      </w:pPr>
+      <w:r>
+        <w:t xml:space="preserve">Zodra een klant een afspraak in de agenda zet dient daarvan een e-mail te worden verstuurd naar zowel Carlo als naar de klant. </w:t>
+      </w:r>
+    </w:p>
+    <w:p>
+      <w:pPr>
+        <w:pStyle w:val="Lijstalinea"/>
+      </w:pPr>
+    </w:p>
+    <w:p>
+      <w:pPr>
+        <w:pStyle w:val="Lijstalinea"/>
+        <w:numPr>
+          <w:ilvl w:val="0"/>
+          <w:numId w:val="2"/>
+        </w:numPr>
+      </w:pPr>
+      <w:r>
+        <w:t xml:space="preserve">Een afspraak kan door de klant worden gecanceld. Ook daarvan dient een bevestiging per email te worden verstuurd. </w:t>
+      </w:r>
+    </w:p>
+    <w:p>
+      <w:pPr>
+        <w:pStyle w:val="Lijstalinea"/>
+      </w:pPr>
+    </w:p>
+    <w:p>
+      <w:pPr>
+        <w:pStyle w:val="Lijstalinea"/>
+      </w:pPr>
+    </w:p>
+    <w:p>
+      <w:pPr>
+        <w:pStyle w:val="Lijstalinea"/>
+        <w:numPr>
+          <w:ilvl w:val="0"/>
+          <w:numId w:val="2"/>
+        </w:numPr>
+      </w:pPr>
+      <w:r>
+        <w:t xml:space="preserve">Carlo wil op ieder moment een uitdraai kunnen maken van de afspraken voor de eerstvolgende 7 dagen. </w:t>
+      </w:r>
+    </w:p>
+    <w:p>
+      <w:pPr>
+        <w:pStyle w:val="Lijstalinea"/>
+      </w:pPr>
+    </w:p>
+    <w:p>
+      <w:pPr>
+        <w:pStyle w:val="Lijstalinea"/>
+        <w:numPr>
+          <w:ilvl w:val="0"/>
+          <w:numId w:val="2"/>
+        </w:numPr>
+      </w:pPr>
+      <w:r>
+        <w:t xml:space="preserve">Contracten gelden per jaar. Mocht een klant het contract willen beëindigen (bijvoorbeeld omdat het voertuig is verkocht) dan vind geen terugbetaling plaats, maar vanaf de dag waarop het contract is afgelopen komt wel weer een plaats beschikbaar. Beëindigen van een contract kan de klant alleen telefonisch doen. </w:t>
+      </w:r>
+    </w:p>
+    <w:p>
+      <w:pPr>
+        <w:pStyle w:val="Lijstalinea"/>
+      </w:pPr>
+    </w:p>
+    <w:p>
+      <w:pPr>
+        <w:pStyle w:val="Lijstalinea"/>
+      </w:pPr>
+    </w:p>
+    <w:p>
+      <w:pPr>
+        <w:pStyle w:val="Lijstalinea"/>
+        <w:numPr>
+          <w:ilvl w:val="0"/>
+          <w:numId w:val="2"/>
+        </w:numPr>
+      </w:pPr>
+      <w:r>
+        <w:t xml:space="preserve">Een contract gaat in op de datum waarop de klant het voertuig voor het eerst komt brengen. Op dat moment dient een betaling plaats te vinden ter grootte van het resterende deel van het jaar. Contracten worden automatisch verlengd per 1 januari als het niet is opgezegd door de klant. Begin januari wordt naar alle klanten per e-mail een factuur gestuurd voor het nieuwe kalenderjaar. </w:t>
+      </w:r>
+    </w:p>
+    <w:p>
+      <w:pPr>
+        <w:pStyle w:val="Lijstalinea"/>
+      </w:pPr>
+    </w:p>
+    <w:p>
+      <w:pPr>
+        <w:pStyle w:val="Lijstalinea"/>
+        <w:numPr>
+          <w:ilvl w:val="0"/>
+          <w:numId w:val="2"/>
+        </w:numPr>
+      </w:pPr>
+      <w:r>
+        <w:t xml:space="preserve">Carlo of zijn vrouw voegen zelf de klant- en voertuiggegevens in. Zodra een nieuw voertuig in het systeem wordt gezet dient automatisch een contract naar de klant te worden verstuurd per e-mail. Ook als een contract voor een voertuig wordt beëindigd dient de klant hiervan een bevestiging per e-mail te krijgen. </w:t>
+      </w:r>
+    </w:p>
+    <w:p>
+      <w:pPr>
+        <w:pStyle w:val="Lijstalinea"/>
+      </w:pPr>
+    </w:p>
+    <w:p>
+      <w:pPr>
+        <w:pStyle w:val="Lijstalinea"/>
+      </w:pPr>
+    </w:p>
+    <w:p>
+      <w:pPr>
+        <w:pStyle w:val="Lijstalinea"/>
+        <w:numPr>
+          <w:ilvl w:val="0"/>
+          <w:numId w:val="2"/>
+        </w:numPr>
+      </w:pPr>
+      <w:r>
+        <w:t xml:space="preserve">Klanten mogen zo vaak als ze willen hun voertuig komen halen of brengen, mits het 2 dagen van tevoren is gemeld. </w:t>
+      </w:r>
+    </w:p>
+    <w:p>
+      <w:pPr>
+        <w:pStyle w:val="Lijstalinea"/>
+      </w:pPr>
+    </w:p>
+    <w:p>
+      <w:pPr>
+        <w:pStyle w:val="Lijstalinea"/>
+        <w:numPr>
+          <w:ilvl w:val="0"/>
+          <w:numId w:val="2"/>
+        </w:numPr>
+      </w:pPr>
+      <w:r>
+        <w:t xml:space="preserve">Niet alle klanten van Carlo zijn handig met internet en daarom moet het mogelijk blijven dat klanten telefonisch of via Whatsapp doorgeven dat ze hun voertuig willen komen ophalen of brengen. Carlo of zijn vrouw voeren het dan zelf namens de klant in de applicatie in. </w:t>
+      </w:r>
+    </w:p>
+    <w:p>
+      <w:pPr>
+        <w:pStyle w:val="Lijstalinea"/>
+      </w:pPr>
+    </w:p>
+    <w:p>
+      <w:pPr>
+        <w:pStyle w:val="Lijstalinea"/>
+      </w:pPr>
+    </w:p>
+    <w:p>
+      <w:pPr>
+        <w:pStyle w:val="Lijstalinea"/>
+        <w:numPr>
+          <w:ilvl w:val="0"/>
+          <w:numId w:val="2"/>
+        </w:numPr>
+      </w:pPr>
+      <w:r>
+        <w:t xml:space="preserve">Carlo (en andere beheerders) kunnen altijd alle gemaakte afspraken zien in de kalender. </w:t>
+      </w:r>
+    </w:p>
+    <w:p>
+      <w:pPr>
+        <w:pStyle w:val="Lijstalinea"/>
+      </w:pPr>
+    </w:p>
+    <w:p>
+      <w:pPr>
+        <w:pStyle w:val="Lijstalinea"/>
+        <w:numPr>
+          <w:ilvl w:val="0"/>
+          <w:numId w:val="2"/>
+        </w:numPr>
+      </w:pPr>
+      <w:r>
+        <w:t>Een beheerder moet dagen kunnen blokkeren, waarop halen of brengen niet mogelijk is. Bijvoorbeeld op feestdagen of wanneer Carlo zelf verhinderd is</w:t>
+      </w:r>
+    </w:p>
+    <w:p/>
+    <w:p>
+      <w:pPr>
+        <w:pStyle w:val="Kop1"/>
+      </w:pPr>
+      <w:bookmarkStart w:id="4" w:name="_Toc81828681"/>
+      <w:proofErr w:type="spellStart"/>
+      <w:r>
+        <w:lastRenderedPageBreak/>
+        <w:t>Mockup</w:t>
+      </w:r>
+      <w:bookmarkEnd w:id="4"/>
+      <w:proofErr w:type="spellEnd"/>
+    </w:p>
+    <w:p/>
+    <w:p>
+      <w:r>
+        <w:rPr>
+          <w:noProof/>
+        </w:rPr>
+        <w:drawing>
+          <wp:inline distT="0" distB="0" distL="0" distR="0" wp14:anchorId="16E4706B" wp14:editId="2920C9E5">
+            <wp:extent cx="2697372" cy="1516380"/>
+            <wp:effectExtent l="0" t="0" r="8255" b="7620"/>
+            <wp:docPr id="2" name="Afbeelding 2"/>
+            <wp:cNvGraphicFramePr>
+              <a:graphicFrameLocks xmlns:a="http://schemas.openxmlformats.org/drawingml/2006/main" noChangeAspect="1"/>
+            </wp:cNvGraphicFramePr>
+            <a:graphic xmlns:a="http://schemas.openxmlformats.org/drawingml/2006/main">
+              <a:graphicData uri="http://schemas.openxmlformats.org/drawingml/2006/picture">
+                <pic:pic xmlns:pic="http://schemas.openxmlformats.org/drawingml/2006/picture">
+                  <pic:nvPicPr>
+                    <pic:cNvPr id="0" name="Picture 1"/>
+                    <pic:cNvPicPr>
+                      <a:picLocks noChangeAspect="1" noChangeArrowheads="1"/>
+                    </pic:cNvPicPr>
+                  </pic:nvPicPr>
+                  <pic:blipFill>
+                    <a:blip r:embed="rId9" cstate="print">
+                      <a:extLst>
+                        <a:ext uri="{28A0092B-C50C-407E-A947-70E740481C1C}">
+                          <a14:useLocalDpi xmlns:a14="http://schemas.microsoft.com/office/drawing/2010/main" val="0"/>
+                        </a:ext>
+                      </a:extLst>
+                    </a:blip>
+                    <a:srcRect/>
+                    <a:stretch>
+                      <a:fillRect/>
+                    </a:stretch>
+                  </pic:blipFill>
+                  <pic:spPr bwMode="auto">
+                    <a:xfrm>
+                      <a:off x="0" y="0"/>
+                      <a:ext cx="2710177" cy="1523578"/>
+                    </a:xfrm>
+                    <a:prstGeom prst="rect">
+                      <a:avLst/>
+                    </a:prstGeom>
+                    <a:noFill/>
+                    <a:ln>
+                      <a:noFill/>
+                    </a:ln>
+                  </pic:spPr>
+                </pic:pic>
+              </a:graphicData>
+            </a:graphic>
+          </wp:inline>
+        </w:drawing>
+      </w:r>
+      <w:r>
+        <w:rPr>
+          <w:noProof/>
+        </w:rPr>
+        <w:drawing>
+          <wp:inline distT="0" distB="0" distL="0" distR="0" wp14:anchorId="0F4B969E" wp14:editId="4EF511DA">
+            <wp:extent cx="2705100" cy="1520724"/>
+            <wp:effectExtent l="0" t="0" r="0" b="3810"/>
+            <wp:docPr id="4" name="Afbeelding 4"/>
+            <wp:cNvGraphicFramePr>
+              <a:graphicFrameLocks xmlns:a="http://schemas.openxmlformats.org/drawingml/2006/main" noChangeAspect="1"/>
+            </wp:cNvGraphicFramePr>
+            <a:graphic xmlns:a="http://schemas.openxmlformats.org/drawingml/2006/main">
+              <a:graphicData uri="http://schemas.openxmlformats.org/drawingml/2006/picture">
+                <pic:pic xmlns:pic="http://schemas.openxmlformats.org/drawingml/2006/picture">
+                  <pic:nvPicPr>
+                    <pic:cNvPr id="0" name="Picture 2"/>
+                    <pic:cNvPicPr>
+                      <a:picLocks noChangeAspect="1" noChangeArrowheads="1"/>
+                    </pic:cNvPicPr>
+                  </pic:nvPicPr>
+                  <pic:blipFill>
+                    <a:blip r:embed="rId10" cstate="print">
+                      <a:extLst>
+                        <a:ext uri="{28A0092B-C50C-407E-A947-70E740481C1C}">
+                          <a14:useLocalDpi xmlns:a14="http://schemas.microsoft.com/office/drawing/2010/main" val="0"/>
+                        </a:ext>
+                      </a:extLst>
+                    </a:blip>
+                    <a:srcRect/>
+                    <a:stretch>
+                      <a:fillRect/>
+                    </a:stretch>
+                  </pic:blipFill>
+                  <pic:spPr bwMode="auto">
+                    <a:xfrm>
+                      <a:off x="0" y="0"/>
+                      <a:ext cx="2725318" cy="1532090"/>
+                    </a:xfrm>
+                    <a:prstGeom prst="rect">
+                      <a:avLst/>
+                    </a:prstGeom>
+                    <a:noFill/>
+                    <a:ln>
+                      <a:noFill/>
+                    </a:ln>
+                  </pic:spPr>
+                </pic:pic>
+              </a:graphicData>
+            </a:graphic>
+          </wp:inline>
+        </w:drawing>
+      </w:r>
+    </w:p>
+    <w:p>
+      <w:r>
+        <w:rPr>
+          <w:noProof/>
+        </w:rPr>
+        <w:drawing>
+          <wp:inline distT="0" distB="0" distL="0" distR="0" wp14:anchorId="6298E163" wp14:editId="40DC6580">
+            <wp:extent cx="2712720" cy="1525008"/>
+            <wp:effectExtent l="0" t="0" r="0" b="0"/>
+            <wp:docPr id="5" name="Afbeelding 5"/>
+            <wp:cNvGraphicFramePr>
+              <a:graphicFrameLocks xmlns:a="http://schemas.openxmlformats.org/drawingml/2006/main" noChangeAspect="1"/>
+            </wp:cNvGraphicFramePr>
+            <a:graphic xmlns:a="http://schemas.openxmlformats.org/drawingml/2006/main">
+              <a:graphicData uri="http://schemas.openxmlformats.org/drawingml/2006/picture">
+                <pic:pic xmlns:pic="http://schemas.openxmlformats.org/drawingml/2006/picture">
+                  <pic:nvPicPr>
+                    <pic:cNvPr id="0" name="Picture 3"/>
+                    <pic:cNvPicPr>
+                      <a:picLocks noChangeAspect="1" noChangeArrowheads="1"/>
+                    </pic:cNvPicPr>
+                  </pic:nvPicPr>
+                  <pic:blipFill>
+                    <a:blip r:embed="rId11" cstate="print">
+                      <a:extLst>
+                        <a:ext uri="{28A0092B-C50C-407E-A947-70E740481C1C}">
+                          <a14:useLocalDpi xmlns:a14="http://schemas.microsoft.com/office/drawing/2010/main" val="0"/>
+                        </a:ext>
+                      </a:extLst>
+                    </a:blip>
+                    <a:srcRect/>
+                    <a:stretch>
+                      <a:fillRect/>
+                    </a:stretch>
+                  </pic:blipFill>
+                  <pic:spPr bwMode="auto">
+                    <a:xfrm>
+                      <a:off x="0" y="0"/>
+                      <a:ext cx="2731018" cy="1535295"/>
+                    </a:xfrm>
+                    <a:prstGeom prst="rect">
+                      <a:avLst/>
+                    </a:prstGeom>
+                    <a:noFill/>
+                    <a:ln>
+                      <a:noFill/>
+                    </a:ln>
+                  </pic:spPr>
+                </pic:pic>
+              </a:graphicData>
+            </a:graphic>
+          </wp:inline>
+        </w:drawing>
+      </w:r>
+      <w:r>
+        <w:rPr>
+          <w:noProof/>
+        </w:rPr>
+        <w:drawing>
+          <wp:inline distT="0" distB="0" distL="0" distR="0" wp14:anchorId="15A000F4" wp14:editId="21FFD507">
+            <wp:extent cx="2727960" cy="1533575"/>
+            <wp:effectExtent l="0" t="0" r="0" b="9525"/>
+            <wp:docPr id="6" name="Afbeelding 6"/>
+            <wp:cNvGraphicFramePr>
+              <a:graphicFrameLocks xmlns:a="http://schemas.openxmlformats.org/drawingml/2006/main" noChangeAspect="1"/>
+            </wp:cNvGraphicFramePr>
+            <a:graphic xmlns:a="http://schemas.openxmlformats.org/drawingml/2006/main">
+              <a:graphicData uri="http://schemas.openxmlformats.org/drawingml/2006/picture">
+                <pic:pic xmlns:pic="http://schemas.openxmlformats.org/drawingml/2006/picture">
+                  <pic:nvPicPr>
+                    <pic:cNvPr id="0" name="Picture 4"/>
+                    <pic:cNvPicPr>
+                      <a:picLocks noChangeAspect="1" noChangeArrowheads="1"/>
+                    </pic:cNvPicPr>
+                  </pic:nvPicPr>
+                  <pic:blipFill>
+                    <a:blip r:embed="rId12" cstate="print">
+                      <a:extLst>
+                        <a:ext uri="{28A0092B-C50C-407E-A947-70E740481C1C}">
+                          <a14:useLocalDpi xmlns:a14="http://schemas.microsoft.com/office/drawing/2010/main" val="0"/>
+                        </a:ext>
+                      </a:extLst>
+                    </a:blip>
+                    <a:srcRect/>
+                    <a:stretch>
+                      <a:fillRect/>
+                    </a:stretch>
+                  </pic:blipFill>
+                  <pic:spPr bwMode="auto">
+                    <a:xfrm>
+                      <a:off x="0" y="0"/>
+                      <a:ext cx="2754752" cy="1548636"/>
+                    </a:xfrm>
+                    <a:prstGeom prst="rect">
+                      <a:avLst/>
+                    </a:prstGeom>
+                    <a:noFill/>
+                    <a:ln>
+                      <a:noFill/>
+                    </a:ln>
+                  </pic:spPr>
+                </pic:pic>
+              </a:graphicData>
+            </a:graphic>
+          </wp:inline>
+        </w:drawing>
+      </w:r>
+      <w:r>
+        <w:rPr>
+          <w:noProof/>
+        </w:rPr>
+        <w:drawing>
+          <wp:inline distT="0" distB="0" distL="0" distR="0" wp14:anchorId="69A654B4" wp14:editId="11D9B1B7">
+            <wp:extent cx="2860029" cy="1607820"/>
+            <wp:effectExtent l="0" t="0" r="0" b="0"/>
+            <wp:docPr id="9" name="Afbeelding 9"/>
+            <wp:cNvGraphicFramePr>
+              <a:graphicFrameLocks xmlns:a="http://schemas.openxmlformats.org/drawingml/2006/main" noChangeAspect="1"/>
+            </wp:cNvGraphicFramePr>
+            <a:graphic xmlns:a="http://schemas.openxmlformats.org/drawingml/2006/main">
+              <a:graphicData uri="http://schemas.openxmlformats.org/drawingml/2006/picture">
+                <pic:pic xmlns:pic="http://schemas.openxmlformats.org/drawingml/2006/picture">
+                  <pic:nvPicPr>
+                    <pic:cNvPr id="0" name="Picture 7"/>
+                    <pic:cNvPicPr>
+                      <a:picLocks noChangeAspect="1" noChangeArrowheads="1"/>
+                    </pic:cNvPicPr>
+                  </pic:nvPicPr>
+                  <pic:blipFill>
+                    <a:blip r:embed="rId13" cstate="print">
+                      <a:extLst>
+                        <a:ext uri="{28A0092B-C50C-407E-A947-70E740481C1C}">
+                          <a14:useLocalDpi xmlns:a14="http://schemas.microsoft.com/office/drawing/2010/main" val="0"/>
+                        </a:ext>
+                      </a:extLst>
+                    </a:blip>
+                    <a:srcRect/>
+                    <a:stretch>
+                      <a:fillRect/>
+                    </a:stretch>
+                  </pic:blipFill>
+                  <pic:spPr bwMode="auto">
+                    <a:xfrm>
+                      <a:off x="0" y="0"/>
+                      <a:ext cx="2870113" cy="1613489"/>
+                    </a:xfrm>
+                    <a:prstGeom prst="rect">
+                      <a:avLst/>
+                    </a:prstGeom>
+                    <a:noFill/>
+                    <a:ln>
+                      <a:noFill/>
+                    </a:ln>
+                  </pic:spPr>
+                </pic:pic>
+              </a:graphicData>
+            </a:graphic>
+          </wp:inline>
+        </w:drawing>
+      </w:r>
+      <w:r>
+        <w:rPr>
+          <w:noProof/>
+        </w:rPr>
+        <w:drawing>
+          <wp:inline distT="0" distB="0" distL="0" distR="0" wp14:anchorId="13B2A304" wp14:editId="1570CA66">
+            <wp:extent cx="2857500" cy="1606399"/>
+            <wp:effectExtent l="0" t="0" r="0" b="0"/>
+            <wp:docPr id="10" name="Afbeelding 10"/>
+            <wp:cNvGraphicFramePr>
+              <a:graphicFrameLocks xmlns:a="http://schemas.openxmlformats.org/drawingml/2006/main" noChangeAspect="1"/>
+            </wp:cNvGraphicFramePr>
+            <a:graphic xmlns:a="http://schemas.openxmlformats.org/drawingml/2006/main">
+              <a:graphicData uri="http://schemas.openxmlformats.org/drawingml/2006/picture">
+                <pic:pic xmlns:pic="http://schemas.openxmlformats.org/drawingml/2006/picture">
+                  <pic:nvPicPr>
+                    <pic:cNvPr id="0" name="Picture 8"/>
+                    <pic:cNvPicPr>
+                      <a:picLocks noChangeAspect="1" noChangeArrowheads="1"/>
+                    </pic:cNvPicPr>
+                  </pic:nvPicPr>
+                  <pic:blipFill>
+                    <a:blip r:embed="rId14" cstate="print">
+                      <a:extLst>
+                        <a:ext uri="{28A0092B-C50C-407E-A947-70E740481C1C}">
+                          <a14:useLocalDpi xmlns:a14="http://schemas.microsoft.com/office/drawing/2010/main" val="0"/>
+                        </a:ext>
+                      </a:extLst>
+                    </a:blip>
+                    <a:srcRect/>
+                    <a:stretch>
+                      <a:fillRect/>
+                    </a:stretch>
+                  </pic:blipFill>
+                  <pic:spPr bwMode="auto">
+                    <a:xfrm>
+                      <a:off x="0" y="0"/>
+                      <a:ext cx="2878370" cy="1618132"/>
+                    </a:xfrm>
+                    <a:prstGeom prst="rect">
+                      <a:avLst/>
+                    </a:prstGeom>
+                    <a:noFill/>
+                    <a:ln>
+                      <a:noFill/>
+                    </a:ln>
+                  </pic:spPr>
+                </pic:pic>
+              </a:graphicData>
+            </a:graphic>
+          </wp:inline>
+        </w:drawing>
+      </w:r>
+    </w:p>
+    <w:p>
+      <w:r>
+        <w:rPr>
+          <w:noProof/>
+        </w:rPr>
+        <w:drawing>
+          <wp:inline distT="0" distB="0" distL="0" distR="0" wp14:anchorId="3A63D161" wp14:editId="41A28551">
+            <wp:extent cx="2872740" cy="1614966"/>
+            <wp:effectExtent l="0" t="0" r="3810" b="4445"/>
+            <wp:docPr id="11" name="Afbeelding 11"/>
+            <wp:cNvGraphicFramePr>
+              <a:graphicFrameLocks xmlns:a="http://schemas.openxmlformats.org/drawingml/2006/main" noChangeAspect="1"/>
+            </wp:cNvGraphicFramePr>
+            <a:graphic xmlns:a="http://schemas.openxmlformats.org/drawingml/2006/main">
+              <a:graphicData uri="http://schemas.openxmlformats.org/drawingml/2006/picture">
+                <pic:pic xmlns:pic="http://schemas.openxmlformats.org/drawingml/2006/picture">
+                  <pic:nvPicPr>
+                    <pic:cNvPr id="0" name="Picture 9"/>
+                    <pic:cNvPicPr>
+                      <a:picLocks noChangeAspect="1" noChangeArrowheads="1"/>
+                    </pic:cNvPicPr>
+                  </pic:nvPicPr>
+                  <pic:blipFill>
+                    <a:blip r:embed="rId15" cstate="print">
+                      <a:extLst>
+                        <a:ext uri="{28A0092B-C50C-407E-A947-70E740481C1C}">
+                          <a14:useLocalDpi xmlns:a14="http://schemas.microsoft.com/office/drawing/2010/main" val="0"/>
+                        </a:ext>
+                      </a:extLst>
+                    </a:blip>
+                    <a:srcRect/>
+                    <a:stretch>
+                      <a:fillRect/>
+                    </a:stretch>
+                  </pic:blipFill>
+                  <pic:spPr bwMode="auto">
+                    <a:xfrm>
+                      <a:off x="0" y="0"/>
+                      <a:ext cx="2891067" cy="1625269"/>
+                    </a:xfrm>
+                    <a:prstGeom prst="rect">
+                      <a:avLst/>
+                    </a:prstGeom>
+                    <a:noFill/>
+                    <a:ln>
+                      <a:noFill/>
+                    </a:ln>
+                  </pic:spPr>
+                </pic:pic>
+              </a:graphicData>
+            </a:graphic>
+          </wp:inline>
+        </w:drawing>
+      </w:r>
+      <w:r>
+        <w:rPr>
+          <w:noProof/>
+        </w:rPr>
+        <w:drawing>
+          <wp:inline distT="0" distB="0" distL="0" distR="0" wp14:anchorId="05866BED" wp14:editId="183E6155">
+            <wp:extent cx="2834640" cy="1593548"/>
+            <wp:effectExtent l="0" t="0" r="3810" b="6985"/>
+            <wp:docPr id="12" name="Afbeelding 12"/>
+            <wp:cNvGraphicFramePr>
+              <a:graphicFrameLocks xmlns:a="http://schemas.openxmlformats.org/drawingml/2006/main" noChangeAspect="1"/>
+            </wp:cNvGraphicFramePr>
+            <a:graphic xmlns:a="http://schemas.openxmlformats.org/drawingml/2006/main">
+              <a:graphicData uri="http://schemas.openxmlformats.org/drawingml/2006/picture">
+                <pic:pic xmlns:pic="http://schemas.openxmlformats.org/drawingml/2006/picture">
+                  <pic:nvPicPr>
+                    <pic:cNvPr id="0" name="Picture 10"/>
+                    <pic:cNvPicPr>
+                      <a:picLocks noChangeAspect="1" noChangeArrowheads="1"/>
+                    </pic:cNvPicPr>
+                  </pic:nvPicPr>
+                  <pic:blipFill>
+                    <a:blip r:embed="rId16" cstate="print">
+                      <a:extLst>
+                        <a:ext uri="{28A0092B-C50C-407E-A947-70E740481C1C}">
+                          <a14:useLocalDpi xmlns:a14="http://schemas.microsoft.com/office/drawing/2010/main" val="0"/>
+                        </a:ext>
+                      </a:extLst>
+                    </a:blip>
+                    <a:srcRect/>
+                    <a:stretch>
+                      <a:fillRect/>
+                    </a:stretch>
+                  </pic:blipFill>
+                  <pic:spPr bwMode="auto">
+                    <a:xfrm>
+                      <a:off x="0" y="0"/>
+                      <a:ext cx="2848447" cy="1601310"/>
+                    </a:xfrm>
+                    <a:prstGeom prst="rect">
+                      <a:avLst/>
+                    </a:prstGeom>
+                    <a:noFill/>
+                    <a:ln>
+                      <a:noFill/>
+                    </a:ln>
+                  </pic:spPr>
+                </pic:pic>
+              </a:graphicData>
+            </a:graphic>
+          </wp:inline>
+        </w:drawing>
+      </w:r>
+    </w:p>
     <w:p/>
     <w:p/>
     <w:p/>
@@ -1294,252 +1985,6 @@
     <w:p/>
     <w:p>
       <w:pPr>
-        <w:tabs>
-          <w:tab w:val="left" w:pos="1284"/>
-        </w:tabs>
-      </w:pPr>
-    </w:p>
-    <w:p>
-      <w:pPr>
-        <w:pStyle w:val="Kop1"/>
-      </w:pPr>
-      <w:bookmarkStart w:id="3" w:name="_Toc81828680"/>
-      <w:r>
-        <w:t>Functionaliteiten</w:t>
-      </w:r>
-      <w:bookmarkEnd w:id="3"/>
-    </w:p>
-    <w:p/>
-    <w:p>
-      <w:pPr>
-        <w:pStyle w:val="Lijstalinea"/>
-        <w:numPr>
-          <w:ilvl w:val="0"/>
-          <w:numId w:val="2"/>
-        </w:numPr>
-      </w:pPr>
-      <w:r>
-        <w:t xml:space="preserve">Zodra een klant een afspraak in de agenda zet dient daarvan een e-mail te worden verstuurd naar zowel Carlo als naar de klant. </w:t>
-      </w:r>
-    </w:p>
-    <w:p>
-      <w:pPr>
-        <w:pStyle w:val="Lijstalinea"/>
-      </w:pPr>
-    </w:p>
-    <w:p>
-      <w:pPr>
-        <w:pStyle w:val="Lijstalinea"/>
-        <w:numPr>
-          <w:ilvl w:val="0"/>
-          <w:numId w:val="2"/>
-        </w:numPr>
-      </w:pPr>
-      <w:r>
-        <w:t>Een afspraak kan door de klant worden gecanceld. Ook daarvan dient een bevestiging per e</w:t>
-      </w:r>
-      <w:r>
-        <w:t xml:space="preserve">mail te worden verstuurd. </w:t>
-      </w:r>
-    </w:p>
-    <w:p>
-      <w:pPr>
-        <w:pStyle w:val="Lijstalinea"/>
-      </w:pPr>
-    </w:p>
-    <w:p>
-      <w:pPr>
-        <w:pStyle w:val="Lijstalinea"/>
-      </w:pPr>
-    </w:p>
-    <w:p>
-      <w:pPr>
-        <w:pStyle w:val="Lijstalinea"/>
-        <w:numPr>
-          <w:ilvl w:val="0"/>
-          <w:numId w:val="2"/>
-        </w:numPr>
-      </w:pPr>
-      <w:r>
-        <w:t xml:space="preserve">Carlo wil op ieder moment een uitdraai kunnen maken van de afspraken voor de eerstvolgende 7 dagen. </w:t>
-      </w:r>
-    </w:p>
-    <w:p>
-      <w:pPr>
-        <w:pStyle w:val="Lijstalinea"/>
-      </w:pPr>
-    </w:p>
-    <w:p>
-      <w:pPr>
-        <w:pStyle w:val="Lijstalinea"/>
-        <w:numPr>
-          <w:ilvl w:val="0"/>
-          <w:numId w:val="2"/>
-        </w:numPr>
-      </w:pPr>
-      <w:r>
-        <w:t xml:space="preserve">Contracten gelden per jaar. Mocht een klant het contract willen beëindigen (bijvoorbeeld omdat het voertuig is verkocht) dan vind geen terugbetaling plaats, maar vanaf de dag waarop het contract is afgelopen komt wel weer een plaats beschikbaar. Beëindigen van een contract kan de klant alleen telefonisch doen. </w:t>
-      </w:r>
-    </w:p>
-    <w:p>
-      <w:pPr>
-        <w:pStyle w:val="Lijstalinea"/>
-      </w:pPr>
-    </w:p>
-    <w:p>
-      <w:pPr>
-        <w:pStyle w:val="Lijstalinea"/>
-      </w:pPr>
-    </w:p>
-    <w:p>
-      <w:pPr>
-        <w:pStyle w:val="Lijstalinea"/>
-        <w:numPr>
-          <w:ilvl w:val="0"/>
-          <w:numId w:val="2"/>
-        </w:numPr>
-      </w:pPr>
-      <w:r>
-        <w:t xml:space="preserve">Een contract gaat in op de datum waarop de klant het voertuig voor het eerst komt brengen. Op dat moment dient een betaling plaats te vinden ter grootte van het resterende deel van het jaar. Contracten worden automatisch verlengd per 1 januari als het niet is opgezegd door de klant. Begin januari wordt naar alle klanten per e-mail een factuur gestuurd voor het nieuwe kalenderjaar. </w:t>
-      </w:r>
-    </w:p>
-    <w:p>
-      <w:pPr>
-        <w:pStyle w:val="Lijstalinea"/>
-      </w:pPr>
-    </w:p>
-    <w:p>
-      <w:pPr>
-        <w:pStyle w:val="Lijstalinea"/>
-        <w:numPr>
-          <w:ilvl w:val="0"/>
-          <w:numId w:val="2"/>
-        </w:numPr>
-      </w:pPr>
-      <w:r>
-        <w:t xml:space="preserve">Carlo of zijn vrouw voegen zelf de klant- en voertuiggegevens in. Zodra een nieuw voertuig in het systeem wordt gezet dient automatisch een contract naar de klant te worden verstuurd per e-mail. Ook als een contract voor een voertuig wordt beëindigd dient de klant hiervan een bevestiging per e-mail te krijgen. </w:t>
-      </w:r>
-    </w:p>
-    <w:p>
-      <w:pPr>
-        <w:pStyle w:val="Lijstalinea"/>
-      </w:pPr>
-    </w:p>
-    <w:p>
-      <w:pPr>
-        <w:pStyle w:val="Lijstalinea"/>
-      </w:pPr>
-    </w:p>
-    <w:p>
-      <w:pPr>
-        <w:pStyle w:val="Lijstalinea"/>
-        <w:numPr>
-          <w:ilvl w:val="0"/>
-          <w:numId w:val="2"/>
-        </w:numPr>
-      </w:pPr>
-      <w:r>
-        <w:t xml:space="preserve">Klanten mogen zo vaak als ze willen hun voertuig komen halen of brengen, mits het 2 dagen van tevoren is gemeld. </w:t>
-      </w:r>
-    </w:p>
-    <w:p>
-      <w:pPr>
-        <w:pStyle w:val="Lijstalinea"/>
-      </w:pPr>
-    </w:p>
-    <w:p>
-      <w:pPr>
-        <w:pStyle w:val="Lijstalinea"/>
-        <w:numPr>
-          <w:ilvl w:val="0"/>
-          <w:numId w:val="2"/>
-        </w:numPr>
-      </w:pPr>
-      <w:r>
-        <w:t xml:space="preserve">Niet alle klanten van Carlo zijn handig met internet en daarom moet het mogelijk blijven dat klanten telefonisch of via Whatsapp doorgeven dat ze hun voertuig willen komen ophalen of brengen. Carlo of zijn vrouw voeren het dan zelf namens de klant in de applicatie in. </w:t>
-      </w:r>
-    </w:p>
-    <w:p>
-      <w:pPr>
-        <w:pStyle w:val="Lijstalinea"/>
-      </w:pPr>
-    </w:p>
-    <w:p>
-      <w:pPr>
-        <w:pStyle w:val="Lijstalinea"/>
-      </w:pPr>
-    </w:p>
-    <w:p>
-      <w:pPr>
-        <w:pStyle w:val="Lijstalinea"/>
-        <w:numPr>
-          <w:ilvl w:val="0"/>
-          <w:numId w:val="2"/>
-        </w:numPr>
-      </w:pPr>
-      <w:r>
-        <w:t xml:space="preserve">Carlo (en andere beheerders) kunnen altijd alle gemaakte afspraken zien in de kalender. </w:t>
-      </w:r>
-    </w:p>
-    <w:p>
-      <w:pPr>
-        <w:pStyle w:val="Lijstalinea"/>
-      </w:pPr>
-    </w:p>
-    <w:p>
-      <w:pPr>
-        <w:pStyle w:val="Lijstalinea"/>
-        <w:numPr>
-          <w:ilvl w:val="0"/>
-          <w:numId w:val="2"/>
-        </w:numPr>
-      </w:pPr>
-      <w:r>
-        <w:t>Een beheerder moet dagen kunnen blokkeren, waarop halen of brengen niet mogelijk is. Bijvoorbeeld op feestdagen of wanneer Carlo zelf verhinderd is</w:t>
-      </w:r>
-    </w:p>
-    <w:p/>
-    <w:p>
-      <w:pPr>
-        <w:pStyle w:val="Kop1"/>
-      </w:pPr>
-      <w:bookmarkStart w:id="4" w:name="_Toc81828681"/>
-      <w:r>
-        <w:t>Mockup</w:t>
-      </w:r>
-      <w:bookmarkEnd w:id="4"/>
-    </w:p>
-    <w:p/>
-    <w:p/>
-    <w:p/>
-    <w:p/>
-    <w:p/>
-    <w:p/>
-    <w:p/>
-    <w:p/>
-    <w:p/>
-    <w:p/>
-    <w:p/>
-    <w:p/>
-    <w:p/>
-    <w:p/>
-    <w:p/>
-    <w:p/>
-    <w:p/>
-    <w:p/>
-    <w:p/>
-    <w:p/>
-    <w:p/>
-    <w:p/>
-    <w:p/>
-    <w:p/>
-    <w:p/>
-    <w:p/>
-    <w:p/>
-    <w:p/>
-    <w:p/>
-    <w:p>
-      <w:pPr>
         <w:pStyle w:val="Kop1"/>
       </w:pPr>
       <w:bookmarkStart w:id="5" w:name="_Toc81828682"/>
@@ -1610,6 +2055,7 @@
         </w:numPr>
       </w:pPr>
       <w:r>
+        <w:lastRenderedPageBreak/>
         <w:t>Bij een afspraak moet worden vastgelegd wie op welke datum en op welk tijdstip welk voertuig wil komen halen/brengen.</w:t>
       </w:r>
     </w:p>
@@ -1723,11 +2169,7 @@
         </w:numPr>
       </w:pPr>
       <w:r>
-        <w:t xml:space="preserve">Een contract gaat in op de datum waarop de klant het voertuig voor het eerst komt brengen. Op dat moment dient een betaling plaats te vinden ter grootte van het resterende deel van </w:t>
-      </w:r>
-      <w:r>
-        <w:lastRenderedPageBreak/>
-        <w:t>het jaar. Contracten worden automatisch verlengd per 1 januari als het niet is opgezegd door de klant. Begin januari wordt naar alle klanten per e-mail een factuur gestuurd voor het nieuwe kalenderjaar.</w:t>
+        <w:t>Een contract gaat in op de datum waarop de klant het voertuig voor het eerst komt brengen. Op dat moment dient een betaling plaats te vinden ter grootte van het resterende deel van het jaar. Contracten worden automatisch verlengd per 1 januari als het niet is opgezegd door de klant. Begin januari wordt naar alle klanten per e-mail een factuur gestuurd voor het nieuwe kalenderjaar.</w:t>
       </w:r>
     </w:p>
     <w:p>
@@ -1800,8 +2242,13 @@
     </w:p>
     <w:p/>
     <w:p>
-      <w:r>
-        <w:t>Should have:</w:t>
+      <w:proofErr w:type="spellStart"/>
+      <w:r>
+        <w:t>Should</w:t>
+      </w:r>
+      <w:proofErr w:type="spellEnd"/>
+      <w:r>
+        <w:t xml:space="preserve"> have:</w:t>
       </w:r>
     </w:p>
     <w:p>
@@ -1813,6 +2260,7 @@
         </w:numPr>
       </w:pPr>
       <w:r>
+        <w:lastRenderedPageBreak/>
         <w:t>Niet alle plekken zijn geschikt voor campers, omdat het in- en uitrijden van een camper lastiger is dan van een caravan.</w:t>
       </w:r>
     </w:p>
@@ -1857,8 +2305,13 @@
     </w:p>
     <w:p/>
     <w:p>
-      <w:r>
-        <w:t>Could have:</w:t>
+      <w:proofErr w:type="spellStart"/>
+      <w:r>
+        <w:t>Could</w:t>
+      </w:r>
+      <w:proofErr w:type="spellEnd"/>
+      <w:r>
+        <w:t xml:space="preserve"> have:</w:t>
       </w:r>
     </w:p>
     <w:p/>
@@ -1876,13 +2329,18 @@
     </w:p>
     <w:p/>
     <w:p>
-      <w:r>
-        <w:t>Wouldn’t have:</w:t>
+      <w:proofErr w:type="spellStart"/>
+      <w:r>
+        <w:t>Wouldn’t</w:t>
+      </w:r>
+      <w:proofErr w:type="spellEnd"/>
+      <w:r>
+        <w:t xml:space="preserve"> have:</w:t>
       </w:r>
     </w:p>
     <w:sectPr>
-      <w:headerReference w:type="default" r:id="rId7"/>
-      <w:footerReference w:type="default" r:id="rId8"/>
+      <w:headerReference w:type="default" r:id="rId17"/>
+      <w:footerReference w:type="default" r:id="rId18"/>
       <w:pgSz w:w="11906" w:h="16838"/>
       <w:pgMar w:top="1417" w:right="1417" w:bottom="1417" w:left="1417" w:header="708" w:footer="708" w:gutter="0"/>
       <w:pgNumType w:start="0"/>
@@ -1892,6 +2350,31 @@
     </w:sectPr>
   </w:body>
 </w:document>
+</file>
+
+<file path=word/endnotes.xml><?xml version="1.0" encoding="utf-8"?>
+<w:endnotes xmlns:wpc="http://schemas.microsoft.com/office/word/2010/wordprocessingCanvas" xmlns:cx="http://schemas.microsoft.com/office/drawing/2014/chartex" xmlns:cx1="http://schemas.microsoft.com/office/drawing/2015/9/8/chartex" xmlns:cx2="http://schemas.microsoft.com/office/drawing/2015/10/21/chartex" xmlns:cx3="http://schemas.microsoft.com/office/drawing/2016/5/9/chartex" xmlns:cx4="http://schemas.microsoft.com/office/drawing/2016/5/10/chartex" xmlns:cx5="http://schemas.microsoft.com/office/drawing/2016/5/11/chartex" xmlns:cx6="http://schemas.microsoft.com/office/drawing/2016/5/12/chartex" xmlns:cx7="http://schemas.microsoft.com/office/drawing/2016/5/13/chartex" xmlns:cx8="http://schemas.microsoft.com/office/drawing/2016/5/14/chartex" xmlns:mc="http://schemas.openxmlformats.org/markup-compatibility/2006" xmlns:aink="http://schemas.microsoft.com/office/drawing/2016/ink" xmlns:am3d="http://schemas.microsoft.com/office/drawing/2017/model3d" xmlns:o="urn:schemas-microsoft-com:office:office" xmlns:r="http://schemas.openxmlformats.org/officeDocument/2006/relationships" xmlns:m="http://schemas.openxmlformats.org/officeDocument/2006/math" xmlns:v="urn:schemas-microsoft-com:vml" xmlns:wp14="http://schemas.microsoft.com/office/word/2010/wordprocessingDrawing" xmlns:wp="http://schemas.openxmlformats.org/drawingml/2006/wordprocessingDrawing" xmlns:w10="urn:schemas-microsoft-com:office:word" xmlns:w="http://schemas.openxmlformats.org/wordprocessingml/2006/main" xmlns:w14="http://schemas.microsoft.com/office/word/2010/wordml" xmlns:w15="http://schemas.microsoft.com/office/word/2012/wordml" xmlns:w16cex="http://schemas.microsoft.com/office/word/2018/wordml/cex" xmlns:w16cid="http://schemas.microsoft.com/office/word/2016/wordml/cid" xmlns:w16="http://schemas.microsoft.com/office/word/2018/wordml" xmlns:w16sdtdh="http://schemas.microsoft.com/office/word/2020/wordml/sdtdatahash" xmlns:w16se="http://schemas.microsoft.com/office/word/2015/wordml/symex" xmlns:wpg="http://schemas.microsoft.com/office/word/2010/wordprocessingGroup" xmlns:wpi="http://schemas.microsoft.com/office/word/2010/wordprocessingInk" xmlns:wne="http://schemas.microsoft.com/office/word/2006/wordml" xmlns:wps="http://schemas.microsoft.com/office/word/2010/wordprocessingShape" mc:Ignorable="w14 w15 w16se w16cid w16 w16cex w16sdtdh wp14">
+  <w:endnote w:type="separator" w:id="-1">
+    <w:p>
+      <w:pPr>
+        <w:spacing w:after="0" w:line="240" w:lineRule="auto"/>
+      </w:pPr>
+      <w:r>
+        <w:separator/>
+      </w:r>
+    </w:p>
+  </w:endnote>
+  <w:endnote w:type="continuationSeparator" w:id="0">
+    <w:p>
+      <w:pPr>
+        <w:spacing w:after="0" w:line="240" w:lineRule="auto"/>
+      </w:pPr>
+      <w:r>
+        <w:continuationSeparator/>
+      </w:r>
+    </w:p>
+  </w:endnote>
+</w:endnotes>
 </file>
 
 <file path=word/footer1.xml><?xml version="1.0" encoding="utf-8"?>
@@ -1935,6 +2418,31 @@
     </w:pPr>
   </w:p>
 </w:ftr>
+</file>
+
+<file path=word/footnotes.xml><?xml version="1.0" encoding="utf-8"?>
+<w:footnotes xmlns:wpc="http://schemas.microsoft.com/office/word/2010/wordprocessingCanvas" xmlns:cx="http://schemas.microsoft.com/office/drawing/2014/chartex" xmlns:cx1="http://schemas.microsoft.com/office/drawing/2015/9/8/chartex" xmlns:cx2="http://schemas.microsoft.com/office/drawing/2015/10/21/chartex" xmlns:cx3="http://schemas.microsoft.com/office/drawing/2016/5/9/chartex" xmlns:cx4="http://schemas.microsoft.com/office/drawing/2016/5/10/chartex" xmlns:cx5="http://schemas.microsoft.com/office/drawing/2016/5/11/chartex" xmlns:cx6="http://schemas.microsoft.com/office/drawing/2016/5/12/chartex" xmlns:cx7="http://schemas.microsoft.com/office/drawing/2016/5/13/chartex" xmlns:cx8="http://schemas.microsoft.com/office/drawing/2016/5/14/chartex" xmlns:mc="http://schemas.openxmlformats.org/markup-compatibility/2006" xmlns:aink="http://schemas.microsoft.com/office/drawing/2016/ink" xmlns:am3d="http://schemas.microsoft.com/office/drawing/2017/model3d" xmlns:o="urn:schemas-microsoft-com:office:office" xmlns:r="http://schemas.openxmlformats.org/officeDocument/2006/relationships" xmlns:m="http://schemas.openxmlformats.org/officeDocument/2006/math" xmlns:v="urn:schemas-microsoft-com:vml" xmlns:wp14="http://schemas.microsoft.com/office/word/2010/wordprocessingDrawing" xmlns:wp="http://schemas.openxmlformats.org/drawingml/2006/wordprocessingDrawing" xmlns:w10="urn:schemas-microsoft-com:office:word" xmlns:w="http://schemas.openxmlformats.org/wordprocessingml/2006/main" xmlns:w14="http://schemas.microsoft.com/office/word/2010/wordml" xmlns:w15="http://schemas.microsoft.com/office/word/2012/wordml" xmlns:w16cex="http://schemas.microsoft.com/office/word/2018/wordml/cex" xmlns:w16cid="http://schemas.microsoft.com/office/word/2016/wordml/cid" xmlns:w16="http://schemas.microsoft.com/office/word/2018/wordml" xmlns:w16sdtdh="http://schemas.microsoft.com/office/word/2020/wordml/sdtdatahash" xmlns:w16se="http://schemas.microsoft.com/office/word/2015/wordml/symex" xmlns:wpg="http://schemas.microsoft.com/office/word/2010/wordprocessingGroup" xmlns:wpi="http://schemas.microsoft.com/office/word/2010/wordprocessingInk" xmlns:wne="http://schemas.microsoft.com/office/word/2006/wordml" xmlns:wps="http://schemas.microsoft.com/office/word/2010/wordprocessingShape" mc:Ignorable="w14 w15 w16se w16cid w16 w16cex w16sdtdh wp14">
+  <w:footnote w:type="separator" w:id="-1">
+    <w:p>
+      <w:pPr>
+        <w:spacing w:after="0" w:line="240" w:lineRule="auto"/>
+      </w:pPr>
+      <w:r>
+        <w:separator/>
+      </w:r>
+    </w:p>
+  </w:footnote>
+  <w:footnote w:type="continuationSeparator" w:id="0">
+    <w:p>
+      <w:pPr>
+        <w:spacing w:after="0" w:line="240" w:lineRule="auto"/>
+      </w:pPr>
+      <w:r>
+        <w:continuationSeparator/>
+      </w:r>
+    </w:p>
+  </w:footnote>
+</w:footnotes>
 </file>
 
 <file path=word/header1.xml><?xml version="1.0" encoding="utf-8"?>
@@ -3351,7 +3859,7 @@
     <w:charset w:val="00"/>
     <w:family w:val="roman"/>
     <w:pitch w:val="variable"/>
-    <w:sig w:usb0="20002A87" w:usb1="80000000" w:usb2="00000008" w:usb3="00000000" w:csb0="000001FF" w:csb1="00000000"/>
+    <w:sig w:usb0="E0002EFF" w:usb1="C000785B" w:usb2="00000009" w:usb3="00000000" w:csb0="000001FF" w:csb1="00000000"/>
   </w:font>
   <w:font w:name="Courier New">
     <w:panose1 w:val="02070309020205020404"/>
@@ -3372,14 +3880,14 @@
     <w:charset w:val="00"/>
     <w:family w:val="swiss"/>
     <w:pitch w:val="variable"/>
-    <w:sig w:usb0="A0002AEF" w:usb1="4000207B" w:usb2="00000000" w:usb3="00000000" w:csb0="000001FF" w:csb1="00000000"/>
+    <w:sig w:usb0="E4002EFF" w:usb1="C000247B" w:usb2="00000009" w:usb3="00000000" w:csb0="000001FF" w:csb1="00000000"/>
   </w:font>
   <w:font w:name="Calibri Light">
     <w:panose1 w:val="020F0302020204030204"/>
     <w:charset w:val="00"/>
     <w:family w:val="swiss"/>
     <w:pitch w:val="variable"/>
-    <w:sig w:usb0="A0002AEF" w:usb1="4000207B" w:usb2="00000000" w:usb3="00000000" w:csb0="000001FF" w:csb1="00000000"/>
+    <w:sig w:usb0="E4002EFF" w:usb1="C000247B" w:usb2="00000009" w:usb3="00000000" w:csb0="000001FF" w:csb1="00000000"/>
   </w:font>
 </w:fonts>
 </file>
@@ -3401,8 +3909,11 @@
   </w:compat>
   <w:rsids>
     <w:rsidRoot w:val="00473B5D"/>
+    <w:rsid w:val="003158E6"/>
     <w:rsid w:val="00473B5D"/>
     <w:rsid w:val="00510C58"/>
+    <w:rsid w:val="00616012"/>
+    <w:rsid w:val="00C83D45"/>
   </w:rsids>
   <m:mathPr>
     <m:mathFont m:val="Cambria Math"/>

</xml_diff>

<commit_message>
[/] Plan van eisen Update
</commit_message>
<xml_diff>
--- a/Documentatie/Plan van eisen.docx
+++ b/Documentatie/Plan van eisen.docx
@@ -51,7 +51,7 @@
                         <pic:cNvPicPr/>
                       </pic:nvPicPr>
                       <pic:blipFill>
-                        <a:blip r:embed="rId8" cstate="print">
+                        <a:blip r:embed="rId9" cstate="print">
                           <a:extLst>
                             <a:ext uri="{28A0092B-C50C-407E-A947-70E740481C1C}">
                               <a14:useLocalDpi xmlns:a14="http://schemas.microsoft.com/office/drawing/2010/main" val="0"/>
@@ -268,6 +268,7 @@
                                     <w:calendar w:val="gregorian"/>
                                   </w:date>
                                 </w:sdtPr>
+                                <w:sdtEndPr/>
                                 <w:sdtContent>
                                   <w:p>
                                     <w:pPr>
@@ -313,6 +314,7 @@
                                     <w:dataBinding w:prefixMappings="xmlns:ns0='http://schemas.openxmlformats.org/officeDocument/2006/extended-properties' " w:xpath="/ns0:Properties[1]/ns0:Company[1]" w:storeItemID="{6668398D-A668-4E3E-A5EB-62B293D839F1}"/>
                                     <w:text/>
                                   </w:sdtPr>
+                                  <w:sdtEndPr/>
                                   <w:sdtContent>
                                     <w:r>
                                       <w:rPr>
@@ -347,6 +349,7 @@
                                     <w:dataBinding w:prefixMappings="xmlns:ns0='http://schemas.microsoft.com/office/2006/coverPageProps' " w:xpath="/ns0:CoverPageProperties[1]/ns0:CompanyAddress[1]" w:storeItemID="{55AF091B-3C7A-41E3-B477-F2FDAA23CFDA}"/>
                                     <w:text/>
                                   </w:sdtPr>
+                                  <w:sdtEndPr/>
                                   <w:sdtContent>
                                     <w:r>
                                       <w:rPr>
@@ -591,6 +594,7 @@
                               <w:calendar w:val="gregorian"/>
                             </w:date>
                           </w:sdtPr>
+                          <w:sdtEndPr/>
                           <w:sdtContent>
                             <w:p>
                               <w:pPr>
@@ -636,6 +640,7 @@
                               <w:dataBinding w:prefixMappings="xmlns:ns0='http://schemas.openxmlformats.org/officeDocument/2006/extended-properties' " w:xpath="/ns0:Properties[1]/ns0:Company[1]" w:storeItemID="{6668398D-A668-4E3E-A5EB-62B293D839F1}"/>
                               <w:text/>
                             </w:sdtPr>
+                            <w:sdtEndPr/>
                             <w:sdtContent>
                               <w:r>
                                 <w:rPr>
@@ -670,6 +675,7 @@
                               <w:dataBinding w:prefixMappings="xmlns:ns0='http://schemas.microsoft.com/office/2006/coverPageProps' " w:xpath="/ns0:CoverPageProperties[1]/ns0:CompanyAddress[1]" w:storeItemID="{55AF091B-3C7A-41E3-B477-F2FDAA23CFDA}"/>
                               <w:text/>
                             </w:sdtPr>
+                            <w:sdtEndPr/>
                             <w:sdtContent>
                               <w:r>
                                 <w:rPr>
@@ -898,7 +904,7 @@
             <w:pStyle w:val="Kop1"/>
           </w:pPr>
           <w:bookmarkStart w:id="0" w:name="_Toc82001278"/>
-          <w:bookmarkStart w:id="1" w:name="_Toc82078226"/>
+          <w:bookmarkStart w:id="1" w:name="_Toc82081601"/>
           <w:r>
             <w:lastRenderedPageBreak/>
             <w:t>1. Versiegeschiedenis</w:t>
@@ -1111,10 +1117,7 @@
               </w:tcPr>
               <w:p>
                 <w:r>
-                  <w:t xml:space="preserve">Opmaak </w:t>
-                </w:r>
-                <w:r>
-                  <w:t>Plan van Eisen</w:t>
+                  <w:t>Opmaak Plan van Eisen</w:t>
                 </w:r>
               </w:p>
             </w:tc>
@@ -1265,7 +1268,7 @@
             <w:pStyle w:val="Kop1"/>
           </w:pPr>
           <w:bookmarkStart w:id="2" w:name="_Toc82001279"/>
-          <w:bookmarkStart w:id="3" w:name="_Toc82078227"/>
+          <w:bookmarkStart w:id="3" w:name="_Toc82081602"/>
           <w:r>
             <w:t>2. Distributie</w:t>
           </w:r>
@@ -1453,6 +1456,95 @@
           <w:pPr>
             <w:pStyle w:val="Kop1"/>
           </w:pPr>
+        </w:p>
+        <w:p>
+          <w:pPr>
+            <w:pStyle w:val="Kop1"/>
+          </w:pPr>
+        </w:p>
+        <w:p>
+          <w:pPr>
+            <w:pStyle w:val="Kop1"/>
+          </w:pPr>
+        </w:p>
+        <w:p>
+          <w:pPr>
+            <w:pStyle w:val="Kop1"/>
+          </w:pPr>
+        </w:p>
+        <w:p>
+          <w:pPr>
+            <w:pStyle w:val="Kop1"/>
+          </w:pPr>
+        </w:p>
+        <w:p>
+          <w:pPr>
+            <w:pStyle w:val="Kop1"/>
+          </w:pPr>
+        </w:p>
+        <w:p>
+          <w:pPr>
+            <w:pStyle w:val="Kop1"/>
+          </w:pPr>
+        </w:p>
+        <w:p>
+          <w:pPr>
+            <w:pStyle w:val="Kop1"/>
+          </w:pPr>
+        </w:p>
+        <w:p>
+          <w:pPr>
+            <w:pStyle w:val="Kop1"/>
+          </w:pPr>
+        </w:p>
+        <w:p>
+          <w:pPr>
+            <w:pStyle w:val="Kop1"/>
+          </w:pPr>
+        </w:p>
+        <w:p>
+          <w:pPr>
+            <w:pStyle w:val="Kop1"/>
+          </w:pPr>
+        </w:p>
+        <w:p>
+          <w:pPr>
+            <w:pStyle w:val="Kop1"/>
+          </w:pPr>
+        </w:p>
+        <w:p/>
+        <w:p/>
+        <w:p>
+          <w:pPr>
+            <w:pStyle w:val="Kop1"/>
+          </w:pPr>
+          <w:bookmarkStart w:id="4" w:name="_Toc82081603"/>
+          <w:r>
+            <w:lastRenderedPageBreak/>
+            <w:t>3</w:t>
+          </w:r>
+          <w:r>
+            <w:t>.</w:t>
+          </w:r>
+          <w:r>
+            <w:t xml:space="preserve"> Aanleiding</w:t>
+          </w:r>
+          <w:bookmarkEnd w:id="4"/>
+          <w:r>
+            <w:t xml:space="preserve"> </w:t>
+          </w:r>
+        </w:p>
+        <w:p/>
+        <w:p>
+          <w:r>
+            <w:t>Dit is voor de ontwerpers die de website van meneer van de Stal gaan ontwerpen, dit is dus om duidelijkheid te brengen bij de klant en de ontwerpers zodat ze ontwerpers niet al het werk voor niks doen als meneer van de Stal de website niet goed genoeg vind.</w:t>
+          </w:r>
+        </w:p>
+        <w:p/>
+        <w:p/>
+        <w:p/>
+        <w:p/>
+        <w:p>
           <w:r>
             <w:br w:type="page"/>
           </w:r>
@@ -1518,7 +1610,7 @@
               <w:r>
                 <w:fldChar w:fldCharType="separate"/>
               </w:r>
-              <w:hyperlink w:anchor="_Toc82078226" w:history="1">
+              <w:hyperlink w:anchor="_Toc82081601" w:history="1">
                 <w:r>
                   <w:rPr>
                     <w:rStyle w:val="Hyperlink"/>
@@ -1545,7 +1637,7 @@
                     <w:noProof/>
                     <w:webHidden/>
                   </w:rPr>
-                  <w:instrText xml:space="preserve"> PAGEREF _Toc82078226 \h </w:instrText>
+                  <w:instrText xml:space="preserve"> PAGEREF _Toc82081601 \h </w:instrText>
                 </w:r>
                 <w:r>
                   <w:rPr>
@@ -1588,7 +1680,7 @@
                   <w:lang w:eastAsia="nl-NL"/>
                 </w:rPr>
               </w:pPr>
-              <w:hyperlink w:anchor="_Toc82078227" w:history="1">
+              <w:hyperlink w:anchor="_Toc82081602" w:history="1">
                 <w:r>
                   <w:rPr>
                     <w:rStyle w:val="Hyperlink"/>
@@ -1615,7 +1707,7 @@
                     <w:noProof/>
                     <w:webHidden/>
                   </w:rPr>
-                  <w:instrText xml:space="preserve"> PAGEREF _Toc82078227 \h </w:instrText>
+                  <w:instrText xml:space="preserve"> PAGEREF _Toc82081602 \h </w:instrText>
                 </w:r>
                 <w:r>
                   <w:rPr>
@@ -1658,13 +1750,13 @@
                   <w:lang w:eastAsia="nl-NL"/>
                 </w:rPr>
               </w:pPr>
-              <w:hyperlink w:anchor="_Toc82078228" w:history="1">
+              <w:hyperlink w:anchor="_Toc82081603" w:history="1">
                 <w:r>
                   <w:rPr>
                     <w:rStyle w:val="Hyperlink"/>
                     <w:noProof/>
                   </w:rPr>
-                  <w:t>3. Samenvatting</w:t>
+                  <w:t>3. Aanleiding</w:t>
                 </w:r>
                 <w:r>
                   <w:rPr>
@@ -1685,7 +1777,7 @@
                     <w:noProof/>
                     <w:webHidden/>
                   </w:rPr>
-                  <w:instrText xml:space="preserve"> PAGEREF _Toc82078228 \h </w:instrText>
+                  <w:instrText xml:space="preserve"> PAGEREF _Toc82081603 \h </w:instrText>
                 </w:r>
                 <w:r>
                   <w:rPr>
@@ -1705,7 +1797,7 @@
                     <w:noProof/>
                     <w:webHidden/>
                   </w:rPr>
-                  <w:t>3</w:t>
+                  <w:t>2</w:t>
                 </w:r>
                 <w:r>
                   <w:rPr>
@@ -1728,13 +1820,13 @@
                   <w:lang w:eastAsia="nl-NL"/>
                 </w:rPr>
               </w:pPr>
-              <w:hyperlink w:anchor="_Toc82078229" w:history="1">
+              <w:hyperlink w:anchor="_Toc82081604" w:history="1">
                 <w:r>
                   <w:rPr>
                     <w:rStyle w:val="Hyperlink"/>
                     <w:noProof/>
                   </w:rPr>
-                  <w:t>4. Kleurstelling</w:t>
+                  <w:t>4. Samenvatting</w:t>
                 </w:r>
                 <w:r>
                   <w:rPr>
@@ -1755,7 +1847,7 @@
                     <w:noProof/>
                     <w:webHidden/>
                   </w:rPr>
-                  <w:instrText xml:space="preserve"> PAGEREF _Toc82078229 \h </w:instrText>
+                  <w:instrText xml:space="preserve"> PAGEREF _Toc82081604 \h </w:instrText>
                 </w:r>
                 <w:r>
                   <w:rPr>
@@ -1775,7 +1867,7 @@
                     <w:noProof/>
                     <w:webHidden/>
                   </w:rPr>
-                  <w:t>3</w:t>
+                  <w:t>4</w:t>
                 </w:r>
                 <w:r>
                   <w:rPr>
@@ -1798,13 +1890,13 @@
                   <w:lang w:eastAsia="nl-NL"/>
                 </w:rPr>
               </w:pPr>
-              <w:hyperlink w:anchor="_Toc82078230" w:history="1">
+              <w:hyperlink w:anchor="_Toc82081605" w:history="1">
                 <w:r>
                   <w:rPr>
                     <w:rStyle w:val="Hyperlink"/>
                     <w:noProof/>
                   </w:rPr>
-                  <w:t>5. Moscow</w:t>
+                  <w:t>5. Kleurstelling</w:t>
                 </w:r>
                 <w:r>
                   <w:rPr>
@@ -1825,7 +1917,7 @@
                     <w:noProof/>
                     <w:webHidden/>
                   </w:rPr>
-                  <w:instrText xml:space="preserve"> PAGEREF _Toc82078230 \h </w:instrText>
+                  <w:instrText xml:space="preserve"> PAGEREF _Toc82081605 \h </w:instrText>
                 </w:r>
                 <w:r>
                   <w:rPr>
@@ -1846,6 +1938,76 @@
                     <w:webHidden/>
                   </w:rPr>
                   <w:t>4</w:t>
+                </w:r>
+                <w:r>
+                  <w:rPr>
+                    <w:noProof/>
+                    <w:webHidden/>
+                  </w:rPr>
+                  <w:fldChar w:fldCharType="end"/>
+                </w:r>
+              </w:hyperlink>
+            </w:p>
+            <w:p>
+              <w:pPr>
+                <w:pStyle w:val="Inhopg1"/>
+                <w:tabs>
+                  <w:tab w:val="right" w:leader="dot" w:pos="9062"/>
+                </w:tabs>
+                <w:rPr>
+                  <w:rFonts w:eastAsiaTheme="minorEastAsia"/>
+                  <w:noProof/>
+                  <w:lang w:eastAsia="nl-NL"/>
+                </w:rPr>
+              </w:pPr>
+              <w:hyperlink w:anchor="_Toc82081606" w:history="1">
+                <w:r>
+                  <w:rPr>
+                    <w:rStyle w:val="Hyperlink"/>
+                    <w:noProof/>
+                  </w:rPr>
+                  <w:t>6. Moscow</w:t>
+                </w:r>
+                <w:r>
+                  <w:rPr>
+                    <w:noProof/>
+                    <w:webHidden/>
+                  </w:rPr>
+                  <w:tab/>
+                </w:r>
+                <w:r>
+                  <w:rPr>
+                    <w:noProof/>
+                    <w:webHidden/>
+                  </w:rPr>
+                  <w:fldChar w:fldCharType="begin"/>
+                </w:r>
+                <w:r>
+                  <w:rPr>
+                    <w:noProof/>
+                    <w:webHidden/>
+                  </w:rPr>
+                  <w:instrText xml:space="preserve"> PAGEREF _Toc82081606 \h </w:instrText>
+                </w:r>
+                <w:r>
+                  <w:rPr>
+                    <w:noProof/>
+                    <w:webHidden/>
+                  </w:rPr>
+                </w:r>
+                <w:r>
+                  <w:rPr>
+                    <w:noProof/>
+                    <w:webHidden/>
+                  </w:rPr>
+                  <w:fldChar w:fldCharType="separate"/>
+                </w:r>
+                <w:r>
+                  <w:rPr>
+                    <w:noProof/>
+                    <w:webHidden/>
+                  </w:rPr>
+                  <w:t>5</w:t>
                 </w:r>
                 <w:r>
                   <w:rPr>
@@ -1868,7 +2030,7 @@
                   <w:lang w:eastAsia="nl-NL"/>
                 </w:rPr>
               </w:pPr>
-              <w:hyperlink w:anchor="_Toc82078231" w:history="1">
+              <w:hyperlink w:anchor="_Toc82081607" w:history="1">
                 <w:r>
                   <w:rPr>
                     <w:rStyle w:val="Hyperlink"/>
@@ -1895,7 +2057,7 @@
                     <w:noProof/>
                     <w:webHidden/>
                   </w:rPr>
-                  <w:instrText xml:space="preserve"> PAGEREF _Toc82078231 \h </w:instrText>
+                  <w:instrText xml:space="preserve"> PAGEREF _Toc82081607 \h </w:instrText>
                 </w:r>
                 <w:r>
                   <w:rPr>
@@ -1915,7 +2077,7 @@
                     <w:noProof/>
                     <w:webHidden/>
                   </w:rPr>
-                  <w:t>4</w:t>
+                  <w:t>5</w:t>
                 </w:r>
                 <w:r>
                   <w:rPr>
@@ -1938,7 +2100,7 @@
                   <w:lang w:eastAsia="nl-NL"/>
                 </w:rPr>
               </w:pPr>
-              <w:hyperlink w:anchor="_Toc82078232" w:history="1">
+              <w:hyperlink w:anchor="_Toc82081608" w:history="1">
                 <w:r>
                   <w:rPr>
                     <w:rStyle w:val="Hyperlink"/>
@@ -1965,7 +2127,7 @@
                     <w:noProof/>
                     <w:webHidden/>
                   </w:rPr>
-                  <w:instrText xml:space="preserve"> PAGEREF _Toc82078232 \h </w:instrText>
+                  <w:instrText xml:space="preserve"> PAGEREF _Toc82081608 \h </w:instrText>
                 </w:r>
                 <w:r>
                   <w:rPr>
@@ -1985,7 +2147,7 @@
                     <w:noProof/>
                     <w:webHidden/>
                   </w:rPr>
-                  <w:t>5</w:t>
+                  <w:t>6</w:t>
                 </w:r>
                 <w:r>
                   <w:rPr>
@@ -2008,7 +2170,7 @@
                   <w:lang w:eastAsia="nl-NL"/>
                 </w:rPr>
               </w:pPr>
-              <w:hyperlink w:anchor="_Toc82078233" w:history="1">
+              <w:hyperlink w:anchor="_Toc82081609" w:history="1">
                 <w:r>
                   <w:rPr>
                     <w:rStyle w:val="Hyperlink"/>
@@ -2035,7 +2197,7 @@
                     <w:noProof/>
                     <w:webHidden/>
                   </w:rPr>
-                  <w:instrText xml:space="preserve"> PAGEREF _Toc82078233 \h </w:instrText>
+                  <w:instrText xml:space="preserve"> PAGEREF _Toc82081609 \h </w:instrText>
                 </w:r>
                 <w:r>
                   <w:rPr>
@@ -2055,7 +2217,7 @@
                     <w:noProof/>
                     <w:webHidden/>
                   </w:rPr>
-                  <w:t>5</w:t>
+                  <w:t>6</w:t>
                 </w:r>
                 <w:r>
                   <w:rPr>
@@ -2078,7 +2240,7 @@
                   <w:lang w:eastAsia="nl-NL"/>
                 </w:rPr>
               </w:pPr>
-              <w:hyperlink w:anchor="_Toc82078234" w:history="1">
+              <w:hyperlink w:anchor="_Toc82081610" w:history="1">
                 <w:r>
                   <w:rPr>
                     <w:rStyle w:val="Hyperlink"/>
@@ -2105,7 +2267,7 @@
                     <w:noProof/>
                     <w:webHidden/>
                   </w:rPr>
-                  <w:instrText xml:space="preserve"> PAGEREF _Toc82078234 \h </w:instrText>
+                  <w:instrText xml:space="preserve"> PAGEREF _Toc82081610 \h </w:instrText>
                 </w:r>
                 <w:r>
                   <w:rPr>
@@ -2125,7 +2287,7 @@
                     <w:noProof/>
                     <w:webHidden/>
                   </w:rPr>
-                  <w:t>5</w:t>
+                  <w:t>6</w:t>
                 </w:r>
                 <w:r>
                   <w:rPr>
@@ -2171,15 +2333,18 @@
           <w:pPr>
             <w:pStyle w:val="Kop1"/>
           </w:pPr>
-          <w:bookmarkStart w:id="4" w:name="_Toc82078228"/>
+          <w:bookmarkStart w:id="5" w:name="_Toc82081604"/>
           <w:r>
             <w:lastRenderedPageBreak/>
-            <w:t xml:space="preserve">3. </w:t>
+            <w:t>4</w:t>
+          </w:r>
+          <w:r>
+            <w:t xml:space="preserve">. </w:t>
           </w:r>
           <w:r>
             <w:t>Samenvatting</w:t>
           </w:r>
-          <w:bookmarkEnd w:id="4"/>
+          <w:bookmarkEnd w:id="5"/>
         </w:p>
         <w:p/>
         <w:p>
@@ -2195,11 +2360,14 @@
           <w:pPr>
             <w:pStyle w:val="Kop1"/>
           </w:pPr>
-          <w:bookmarkStart w:id="5" w:name="_Toc82078229"/>
+          <w:bookmarkStart w:id="6" w:name="_Toc82081605"/>
           <w:r>
-            <w:t>4. Kleurstelling</w:t>
+            <w:t>5</w:t>
           </w:r>
-          <w:bookmarkEnd w:id="5"/>
+          <w:r>
+            <w:t>. Kleurstelling</w:t>
+          </w:r>
+          <w:bookmarkEnd w:id="6"/>
         </w:p>
         <w:p/>
         <w:p>
@@ -2230,7 +2398,7 @@
                         </pic:cNvPicPr>
                       </pic:nvPicPr>
                       <pic:blipFill>
-                        <a:blip r:embed="rId9">
+                        <a:blip r:embed="rId10">
                           <a:extLst>
                             <a:ext uri="{28A0092B-C50C-407E-A947-70E740481C1C}">
                               <a14:useLocalDpi xmlns:a14="http://schemas.microsoft.com/office/drawing/2010/main" val="0"/>
@@ -2290,7 +2458,7 @@
                         </pic:cNvPicPr>
                       </pic:nvPicPr>
                       <pic:blipFill>
-                        <a:blip r:embed="rId10" cstate="print">
+                        <a:blip r:embed="rId11" cstate="print">
                           <a:extLst>
                             <a:ext uri="{28A0092B-C50C-407E-A947-70E740481C1C}">
                               <a14:useLocalDpi xmlns:a14="http://schemas.microsoft.com/office/drawing/2010/main" val="0"/>
@@ -2348,16 +2516,17 @@
           </w:r>
         </w:p>
         <w:p/>
+        <w:p/>
       </w:sdtContent>
     </w:sdt>
+    <w:bookmarkStart w:id="7" w:name="_Toc82081606" w:displacedByCustomXml="prev"/>
     <w:p>
       <w:pPr>
         <w:pStyle w:val="Kop1"/>
       </w:pPr>
-      <w:bookmarkStart w:id="6" w:name="_Toc82078230"/>
       <w:r>
         <w:lastRenderedPageBreak/>
-        <w:t>5</w:t>
+        <w:t>6</w:t>
       </w:r>
       <w:r>
         <w:t xml:space="preserve">. </w:t>
@@ -2365,296 +2534,2158 @@
       <w:r>
         <w:t>Moscow</w:t>
       </w:r>
-      <w:bookmarkEnd w:id="6"/>
+      <w:bookmarkEnd w:id="7"/>
+    </w:p>
+    <w:p/>
+    <w:p/>
+    <w:tbl>
+      <w:tblPr>
+        <w:tblStyle w:val="Rastertabel4-Accent1"/>
+        <w:tblW w:w="0" w:type="auto"/>
+        <w:tblLook w:val="04A0" w:firstRow="1" w:lastRow="0" w:firstColumn="1" w:lastColumn="0" w:noHBand="0" w:noVBand="1"/>
+      </w:tblPr>
+      <w:tblGrid>
+        <w:gridCol w:w="4390"/>
+        <w:gridCol w:w="850"/>
+        <w:gridCol w:w="1276"/>
+        <w:gridCol w:w="1134"/>
+        <w:gridCol w:w="1412"/>
+      </w:tblGrid>
+      <w:tr>
+        <w:trPr>
+          <w:cnfStyle w:val="100000000000" w:firstRow="1" w:lastRow="0" w:firstColumn="0" w:lastColumn="0" w:oddVBand="0" w:evenVBand="0" w:oddHBand="0" w:evenHBand="0" w:firstRowFirstColumn="0" w:firstRowLastColumn="0" w:lastRowFirstColumn="0" w:lastRowLastColumn="0"/>
+        </w:trPr>
+        <w:tc>
+          <w:tcPr>
+            <w:cnfStyle w:val="001000000000" w:firstRow="0" w:lastRow="0" w:firstColumn="1" w:lastColumn="0" w:oddVBand="0" w:evenVBand="0" w:oddHBand="0" w:evenHBand="0" w:firstRowFirstColumn="0" w:firstRowLastColumn="0" w:lastRowFirstColumn="0" w:lastRowLastColumn="0"/>
+            <w:tcW w:w="4390" w:type="dxa"/>
+          </w:tcPr>
+          <w:p>
+            <w:pPr>
+              <w:pStyle w:val="Geenafstand"/>
+            </w:pPr>
+            <w:r>
+              <w:t>Functionaliteiten</w:t>
+            </w:r>
+          </w:p>
+        </w:tc>
+        <w:tc>
+          <w:tcPr>
+            <w:tcW w:w="850" w:type="dxa"/>
+          </w:tcPr>
+          <w:p>
+            <w:pPr>
+              <w:pStyle w:val="Geenafstand"/>
+              <w:cnfStyle w:val="100000000000" w:firstRow="1" w:lastRow="0" w:firstColumn="0" w:lastColumn="0" w:oddVBand="0" w:evenVBand="0" w:oddHBand="0" w:evenHBand="0" w:firstRowFirstColumn="0" w:firstRowLastColumn="0" w:lastRowFirstColumn="0" w:lastRowLastColumn="0"/>
+            </w:pPr>
+            <w:r>
+              <w:t>Must have</w:t>
+            </w:r>
+          </w:p>
+        </w:tc>
+        <w:tc>
+          <w:tcPr>
+            <w:tcW w:w="1276" w:type="dxa"/>
+          </w:tcPr>
+          <w:p>
+            <w:pPr>
+              <w:pStyle w:val="Geenafstand"/>
+              <w:cnfStyle w:val="100000000000" w:firstRow="1" w:lastRow="0" w:firstColumn="0" w:lastColumn="0" w:oddVBand="0" w:evenVBand="0" w:oddHBand="0" w:evenHBand="0" w:firstRowFirstColumn="0" w:firstRowLastColumn="0" w:lastRowFirstColumn="0" w:lastRowLastColumn="0"/>
+            </w:pPr>
+            <w:proofErr w:type="spellStart"/>
+            <w:r>
+              <w:t>Should</w:t>
+            </w:r>
+            <w:proofErr w:type="spellEnd"/>
+            <w:r>
+              <w:t xml:space="preserve"> have</w:t>
+            </w:r>
+          </w:p>
+        </w:tc>
+        <w:tc>
+          <w:tcPr>
+            <w:tcW w:w="1134" w:type="dxa"/>
+          </w:tcPr>
+          <w:p>
+            <w:pPr>
+              <w:pStyle w:val="Geenafstand"/>
+              <w:cnfStyle w:val="100000000000" w:firstRow="1" w:lastRow="0" w:firstColumn="0" w:lastColumn="0" w:oddVBand="0" w:evenVBand="0" w:oddHBand="0" w:evenHBand="0" w:firstRowFirstColumn="0" w:firstRowLastColumn="0" w:lastRowFirstColumn="0" w:lastRowLastColumn="0"/>
+            </w:pPr>
+            <w:proofErr w:type="spellStart"/>
+            <w:r>
+              <w:t>Could</w:t>
+            </w:r>
+            <w:proofErr w:type="spellEnd"/>
+            <w:r>
+              <w:t xml:space="preserve"> have</w:t>
+            </w:r>
+          </w:p>
+        </w:tc>
+        <w:tc>
+          <w:tcPr>
+            <w:tcW w:w="1412" w:type="dxa"/>
+          </w:tcPr>
+          <w:p>
+            <w:pPr>
+              <w:pStyle w:val="Geenafstand"/>
+              <w:cnfStyle w:val="100000000000" w:firstRow="1" w:lastRow="0" w:firstColumn="0" w:lastColumn="0" w:oddVBand="0" w:evenVBand="0" w:oddHBand="0" w:evenHBand="0" w:firstRowFirstColumn="0" w:firstRowLastColumn="0" w:lastRowFirstColumn="0" w:lastRowLastColumn="0"/>
+            </w:pPr>
+            <w:proofErr w:type="spellStart"/>
+            <w:r>
+              <w:t>Wouldn’t</w:t>
+            </w:r>
+            <w:proofErr w:type="spellEnd"/>
+            <w:r>
+              <w:t xml:space="preserve"> have</w:t>
+            </w:r>
+          </w:p>
+        </w:tc>
+      </w:tr>
+      <w:tr>
+        <w:trPr>
+          <w:cnfStyle w:val="000000100000" w:firstRow="0" w:lastRow="0" w:firstColumn="0" w:lastColumn="0" w:oddVBand="0" w:evenVBand="0" w:oddHBand="1" w:evenHBand="0" w:firstRowFirstColumn="0" w:firstRowLastColumn="0" w:lastRowFirstColumn="0" w:lastRowLastColumn="0"/>
+        </w:trPr>
+        <w:tc>
+          <w:tcPr>
+            <w:cnfStyle w:val="001000000000" w:firstRow="0" w:lastRow="0" w:firstColumn="1" w:lastColumn="0" w:oddVBand="0" w:evenVBand="0" w:oddHBand="0" w:evenHBand="0" w:firstRowFirstColumn="0" w:firstRowLastColumn="0" w:lastRowFirstColumn="0" w:lastRowLastColumn="0"/>
+            <w:tcW w:w="4390" w:type="dxa"/>
+            <w:vAlign w:val="center"/>
+          </w:tcPr>
+          <w:p>
+            <w:pPr>
+              <w:pStyle w:val="Geenafstand"/>
+              <w:rPr>
+                <w:b w:val="0"/>
+                <w:bCs w:val="0"/>
+              </w:rPr>
+            </w:pPr>
+            <w:r>
+              <w:rPr>
+                <w:b w:val="0"/>
+                <w:bCs w:val="0"/>
+              </w:rPr>
+              <w:t>Accountbeheer (Beheerders en gebruikers).</w:t>
+            </w:r>
+          </w:p>
+        </w:tc>
+        <w:tc>
+          <w:tcPr>
+            <w:tcW w:w="850" w:type="dxa"/>
+            <w:vAlign w:val="center"/>
+          </w:tcPr>
+          <w:p>
+            <w:pPr>
+              <w:pStyle w:val="Geenafstand"/>
+              <w:jc w:val="center"/>
+              <w:cnfStyle w:val="000000100000" w:firstRow="0" w:lastRow="0" w:firstColumn="0" w:lastColumn="0" w:oddVBand="0" w:evenVBand="0" w:oddHBand="1" w:evenHBand="0" w:firstRowFirstColumn="0" w:firstRowLastColumn="0" w:lastRowFirstColumn="0" w:lastRowLastColumn="0"/>
+              <w:rPr>
+                <w:b/>
+                <w:bCs/>
+              </w:rPr>
+            </w:pPr>
+            <w:r>
+              <w:rPr>
+                <w:b/>
+                <w:bCs/>
+              </w:rPr>
+              <w:t>X</w:t>
+            </w:r>
+          </w:p>
+        </w:tc>
+        <w:tc>
+          <w:tcPr>
+            <w:tcW w:w="1276" w:type="dxa"/>
+            <w:vAlign w:val="center"/>
+          </w:tcPr>
+          <w:p>
+            <w:pPr>
+              <w:pStyle w:val="Geenafstand"/>
+              <w:jc w:val="center"/>
+              <w:cnfStyle w:val="000000100000" w:firstRow="0" w:lastRow="0" w:firstColumn="0" w:lastColumn="0" w:oddVBand="0" w:evenVBand="0" w:oddHBand="1" w:evenHBand="0" w:firstRowFirstColumn="0" w:firstRowLastColumn="0" w:lastRowFirstColumn="0" w:lastRowLastColumn="0"/>
+              <w:rPr>
+                <w:b/>
+                <w:bCs/>
+              </w:rPr>
+            </w:pPr>
+          </w:p>
+        </w:tc>
+        <w:tc>
+          <w:tcPr>
+            <w:tcW w:w="1134" w:type="dxa"/>
+            <w:vAlign w:val="center"/>
+          </w:tcPr>
+          <w:p>
+            <w:pPr>
+              <w:pStyle w:val="Geenafstand"/>
+              <w:jc w:val="center"/>
+              <w:cnfStyle w:val="000000100000" w:firstRow="0" w:lastRow="0" w:firstColumn="0" w:lastColumn="0" w:oddVBand="0" w:evenVBand="0" w:oddHBand="1" w:evenHBand="0" w:firstRowFirstColumn="0" w:firstRowLastColumn="0" w:lastRowFirstColumn="0" w:lastRowLastColumn="0"/>
+              <w:rPr>
+                <w:b/>
+                <w:bCs/>
+              </w:rPr>
+            </w:pPr>
+          </w:p>
+        </w:tc>
+        <w:tc>
+          <w:tcPr>
+            <w:tcW w:w="1412" w:type="dxa"/>
+            <w:vAlign w:val="center"/>
+          </w:tcPr>
+          <w:p>
+            <w:pPr>
+              <w:pStyle w:val="Geenafstand"/>
+              <w:jc w:val="center"/>
+              <w:cnfStyle w:val="000000100000" w:firstRow="0" w:lastRow="0" w:firstColumn="0" w:lastColumn="0" w:oddVBand="0" w:evenVBand="0" w:oddHBand="1" w:evenHBand="0" w:firstRowFirstColumn="0" w:firstRowLastColumn="0" w:lastRowFirstColumn="0" w:lastRowLastColumn="0"/>
+              <w:rPr>
+                <w:b/>
+                <w:bCs/>
+              </w:rPr>
+            </w:pPr>
+          </w:p>
+        </w:tc>
+      </w:tr>
+      <w:tr>
+        <w:tc>
+          <w:tcPr>
+            <w:cnfStyle w:val="001000000000" w:firstRow="0" w:lastRow="0" w:firstColumn="1" w:lastColumn="0" w:oddVBand="0" w:evenVBand="0" w:oddHBand="0" w:evenHBand="0" w:firstRowFirstColumn="0" w:firstRowLastColumn="0" w:lastRowFirstColumn="0" w:lastRowLastColumn="0"/>
+            <w:tcW w:w="4390" w:type="dxa"/>
+            <w:vAlign w:val="center"/>
+          </w:tcPr>
+          <w:p>
+            <w:pPr>
+              <w:pStyle w:val="Geenafstand"/>
+              <w:rPr>
+                <w:b w:val="0"/>
+                <w:bCs w:val="0"/>
+              </w:rPr>
+            </w:pPr>
+            <w:r>
+              <w:rPr>
+                <w:b w:val="0"/>
+                <w:bCs w:val="0"/>
+              </w:rPr>
+              <w:t>Klanten login.</w:t>
+            </w:r>
+          </w:p>
+        </w:tc>
+        <w:tc>
+          <w:tcPr>
+            <w:tcW w:w="850" w:type="dxa"/>
+            <w:vAlign w:val="center"/>
+          </w:tcPr>
+          <w:p>
+            <w:pPr>
+              <w:pStyle w:val="Geenafstand"/>
+              <w:jc w:val="center"/>
+              <w:cnfStyle w:val="000000000000" w:firstRow="0" w:lastRow="0" w:firstColumn="0" w:lastColumn="0" w:oddVBand="0" w:evenVBand="0" w:oddHBand="0" w:evenHBand="0" w:firstRowFirstColumn="0" w:firstRowLastColumn="0" w:lastRowFirstColumn="0" w:lastRowLastColumn="0"/>
+              <w:rPr>
+                <w:b/>
+                <w:bCs/>
+              </w:rPr>
+            </w:pPr>
+            <w:r>
+              <w:rPr>
+                <w:b/>
+                <w:bCs/>
+              </w:rPr>
+              <w:t>X</w:t>
+            </w:r>
+          </w:p>
+        </w:tc>
+        <w:tc>
+          <w:tcPr>
+            <w:tcW w:w="1276" w:type="dxa"/>
+            <w:vAlign w:val="center"/>
+          </w:tcPr>
+          <w:p>
+            <w:pPr>
+              <w:pStyle w:val="Geenafstand"/>
+              <w:jc w:val="center"/>
+              <w:cnfStyle w:val="000000000000" w:firstRow="0" w:lastRow="0" w:firstColumn="0" w:lastColumn="0" w:oddVBand="0" w:evenVBand="0" w:oddHBand="0" w:evenHBand="0" w:firstRowFirstColumn="0" w:firstRowLastColumn="0" w:lastRowFirstColumn="0" w:lastRowLastColumn="0"/>
+              <w:rPr>
+                <w:b/>
+                <w:bCs/>
+              </w:rPr>
+            </w:pPr>
+          </w:p>
+        </w:tc>
+        <w:tc>
+          <w:tcPr>
+            <w:tcW w:w="1134" w:type="dxa"/>
+            <w:vAlign w:val="center"/>
+          </w:tcPr>
+          <w:p>
+            <w:pPr>
+              <w:pStyle w:val="Geenafstand"/>
+              <w:jc w:val="center"/>
+              <w:cnfStyle w:val="000000000000" w:firstRow="0" w:lastRow="0" w:firstColumn="0" w:lastColumn="0" w:oddVBand="0" w:evenVBand="0" w:oddHBand="0" w:evenHBand="0" w:firstRowFirstColumn="0" w:firstRowLastColumn="0" w:lastRowFirstColumn="0" w:lastRowLastColumn="0"/>
+              <w:rPr>
+                <w:b/>
+                <w:bCs/>
+              </w:rPr>
+            </w:pPr>
+          </w:p>
+        </w:tc>
+        <w:tc>
+          <w:tcPr>
+            <w:tcW w:w="1412" w:type="dxa"/>
+            <w:vAlign w:val="center"/>
+          </w:tcPr>
+          <w:p>
+            <w:pPr>
+              <w:pStyle w:val="Geenafstand"/>
+              <w:jc w:val="center"/>
+              <w:cnfStyle w:val="000000000000" w:firstRow="0" w:lastRow="0" w:firstColumn="0" w:lastColumn="0" w:oddVBand="0" w:evenVBand="0" w:oddHBand="0" w:evenHBand="0" w:firstRowFirstColumn="0" w:firstRowLastColumn="0" w:lastRowFirstColumn="0" w:lastRowLastColumn="0"/>
+              <w:rPr>
+                <w:b/>
+                <w:bCs/>
+              </w:rPr>
+            </w:pPr>
+          </w:p>
+        </w:tc>
+      </w:tr>
+      <w:tr>
+        <w:trPr>
+          <w:cnfStyle w:val="000000100000" w:firstRow="0" w:lastRow="0" w:firstColumn="0" w:lastColumn="0" w:oddVBand="0" w:evenVBand="0" w:oddHBand="1" w:evenHBand="0" w:firstRowFirstColumn="0" w:firstRowLastColumn="0" w:lastRowFirstColumn="0" w:lastRowLastColumn="0"/>
+        </w:trPr>
+        <w:tc>
+          <w:tcPr>
+            <w:cnfStyle w:val="001000000000" w:firstRow="0" w:lastRow="0" w:firstColumn="1" w:lastColumn="0" w:oddVBand="0" w:evenVBand="0" w:oddHBand="0" w:evenHBand="0" w:firstRowFirstColumn="0" w:firstRowLastColumn="0" w:lastRowFirstColumn="0" w:lastRowLastColumn="0"/>
+            <w:tcW w:w="4390" w:type="dxa"/>
+            <w:vAlign w:val="center"/>
+          </w:tcPr>
+          <w:p>
+            <w:pPr>
+              <w:pStyle w:val="Geenafstand"/>
+              <w:rPr>
+                <w:b w:val="0"/>
+                <w:bCs w:val="0"/>
+              </w:rPr>
+            </w:pPr>
+            <w:r>
+              <w:rPr>
+                <w:b w:val="0"/>
+                <w:bCs w:val="0"/>
+              </w:rPr>
+              <w:t>Beheerder registreert klant.</w:t>
+            </w:r>
+          </w:p>
+        </w:tc>
+        <w:tc>
+          <w:tcPr>
+            <w:tcW w:w="850" w:type="dxa"/>
+            <w:vAlign w:val="center"/>
+          </w:tcPr>
+          <w:p>
+            <w:pPr>
+              <w:pStyle w:val="Geenafstand"/>
+              <w:jc w:val="center"/>
+              <w:cnfStyle w:val="000000100000" w:firstRow="0" w:lastRow="0" w:firstColumn="0" w:lastColumn="0" w:oddVBand="0" w:evenVBand="0" w:oddHBand="1" w:evenHBand="0" w:firstRowFirstColumn="0" w:firstRowLastColumn="0" w:lastRowFirstColumn="0" w:lastRowLastColumn="0"/>
+              <w:rPr>
+                <w:b/>
+                <w:bCs/>
+              </w:rPr>
+            </w:pPr>
+            <w:r>
+              <w:rPr>
+                <w:b/>
+                <w:bCs/>
+              </w:rPr>
+              <w:t>X</w:t>
+            </w:r>
+          </w:p>
+        </w:tc>
+        <w:tc>
+          <w:tcPr>
+            <w:tcW w:w="1276" w:type="dxa"/>
+            <w:vAlign w:val="center"/>
+          </w:tcPr>
+          <w:p>
+            <w:pPr>
+              <w:pStyle w:val="Geenafstand"/>
+              <w:jc w:val="center"/>
+              <w:cnfStyle w:val="000000100000" w:firstRow="0" w:lastRow="0" w:firstColumn="0" w:lastColumn="0" w:oddVBand="0" w:evenVBand="0" w:oddHBand="1" w:evenHBand="0" w:firstRowFirstColumn="0" w:firstRowLastColumn="0" w:lastRowFirstColumn="0" w:lastRowLastColumn="0"/>
+              <w:rPr>
+                <w:b/>
+                <w:bCs/>
+              </w:rPr>
+            </w:pPr>
+          </w:p>
+        </w:tc>
+        <w:tc>
+          <w:tcPr>
+            <w:tcW w:w="1134" w:type="dxa"/>
+            <w:vAlign w:val="center"/>
+          </w:tcPr>
+          <w:p>
+            <w:pPr>
+              <w:pStyle w:val="Geenafstand"/>
+              <w:jc w:val="center"/>
+              <w:cnfStyle w:val="000000100000" w:firstRow="0" w:lastRow="0" w:firstColumn="0" w:lastColumn="0" w:oddVBand="0" w:evenVBand="0" w:oddHBand="1" w:evenHBand="0" w:firstRowFirstColumn="0" w:firstRowLastColumn="0" w:lastRowFirstColumn="0" w:lastRowLastColumn="0"/>
+              <w:rPr>
+                <w:b/>
+                <w:bCs/>
+              </w:rPr>
+            </w:pPr>
+          </w:p>
+        </w:tc>
+        <w:tc>
+          <w:tcPr>
+            <w:tcW w:w="1412" w:type="dxa"/>
+            <w:vAlign w:val="center"/>
+          </w:tcPr>
+          <w:p>
+            <w:pPr>
+              <w:pStyle w:val="Geenafstand"/>
+              <w:jc w:val="center"/>
+              <w:cnfStyle w:val="000000100000" w:firstRow="0" w:lastRow="0" w:firstColumn="0" w:lastColumn="0" w:oddVBand="0" w:evenVBand="0" w:oddHBand="1" w:evenHBand="0" w:firstRowFirstColumn="0" w:firstRowLastColumn="0" w:lastRowFirstColumn="0" w:lastRowLastColumn="0"/>
+              <w:rPr>
+                <w:b/>
+                <w:bCs/>
+              </w:rPr>
+            </w:pPr>
+          </w:p>
+        </w:tc>
+      </w:tr>
+      <w:tr>
+        <w:tc>
+          <w:tcPr>
+            <w:cnfStyle w:val="001000000000" w:firstRow="0" w:lastRow="0" w:firstColumn="1" w:lastColumn="0" w:oddVBand="0" w:evenVBand="0" w:oddHBand="0" w:evenHBand="0" w:firstRowFirstColumn="0" w:firstRowLastColumn="0" w:lastRowFirstColumn="0" w:lastRowLastColumn="0"/>
+            <w:tcW w:w="4390" w:type="dxa"/>
+            <w:vAlign w:val="center"/>
+          </w:tcPr>
+          <w:p>
+            <w:pPr>
+              <w:pStyle w:val="Geenafstand"/>
+              <w:rPr>
+                <w:b w:val="0"/>
+                <w:bCs w:val="0"/>
+              </w:rPr>
+            </w:pPr>
+            <w:r>
+              <w:rPr>
+                <w:b w:val="0"/>
+                <w:bCs w:val="0"/>
+              </w:rPr>
+              <w:t>Zodra een klant een afspraak in de agenda zet dient daarvan een e-mail te worden verstuurd naar zowel Carlo als naar de klant.</w:t>
+            </w:r>
+          </w:p>
+        </w:tc>
+        <w:tc>
+          <w:tcPr>
+            <w:tcW w:w="850" w:type="dxa"/>
+            <w:vAlign w:val="center"/>
+          </w:tcPr>
+          <w:p>
+            <w:pPr>
+              <w:pStyle w:val="Geenafstand"/>
+              <w:jc w:val="center"/>
+              <w:cnfStyle w:val="000000000000" w:firstRow="0" w:lastRow="0" w:firstColumn="0" w:lastColumn="0" w:oddVBand="0" w:evenVBand="0" w:oddHBand="0" w:evenHBand="0" w:firstRowFirstColumn="0" w:firstRowLastColumn="0" w:lastRowFirstColumn="0" w:lastRowLastColumn="0"/>
+              <w:rPr>
+                <w:b/>
+                <w:bCs/>
+              </w:rPr>
+            </w:pPr>
+            <w:r>
+              <w:rPr>
+                <w:b/>
+                <w:bCs/>
+              </w:rPr>
+              <w:t>X</w:t>
+            </w:r>
+          </w:p>
+        </w:tc>
+        <w:tc>
+          <w:tcPr>
+            <w:tcW w:w="1276" w:type="dxa"/>
+            <w:vAlign w:val="center"/>
+          </w:tcPr>
+          <w:p>
+            <w:pPr>
+              <w:pStyle w:val="Geenafstand"/>
+              <w:jc w:val="center"/>
+              <w:cnfStyle w:val="000000000000" w:firstRow="0" w:lastRow="0" w:firstColumn="0" w:lastColumn="0" w:oddVBand="0" w:evenVBand="0" w:oddHBand="0" w:evenHBand="0" w:firstRowFirstColumn="0" w:firstRowLastColumn="0" w:lastRowFirstColumn="0" w:lastRowLastColumn="0"/>
+              <w:rPr>
+                <w:b/>
+                <w:bCs/>
+              </w:rPr>
+            </w:pPr>
+          </w:p>
+        </w:tc>
+        <w:tc>
+          <w:tcPr>
+            <w:tcW w:w="1134" w:type="dxa"/>
+            <w:vAlign w:val="center"/>
+          </w:tcPr>
+          <w:p>
+            <w:pPr>
+              <w:pStyle w:val="Geenafstand"/>
+              <w:jc w:val="center"/>
+              <w:cnfStyle w:val="000000000000" w:firstRow="0" w:lastRow="0" w:firstColumn="0" w:lastColumn="0" w:oddVBand="0" w:evenVBand="0" w:oddHBand="0" w:evenHBand="0" w:firstRowFirstColumn="0" w:firstRowLastColumn="0" w:lastRowFirstColumn="0" w:lastRowLastColumn="0"/>
+              <w:rPr>
+                <w:b/>
+                <w:bCs/>
+              </w:rPr>
+            </w:pPr>
+          </w:p>
+        </w:tc>
+        <w:tc>
+          <w:tcPr>
+            <w:tcW w:w="1412" w:type="dxa"/>
+            <w:vAlign w:val="center"/>
+          </w:tcPr>
+          <w:p>
+            <w:pPr>
+              <w:pStyle w:val="Geenafstand"/>
+              <w:jc w:val="center"/>
+              <w:cnfStyle w:val="000000000000" w:firstRow="0" w:lastRow="0" w:firstColumn="0" w:lastColumn="0" w:oddVBand="0" w:evenVBand="0" w:oddHBand="0" w:evenHBand="0" w:firstRowFirstColumn="0" w:firstRowLastColumn="0" w:lastRowFirstColumn="0" w:lastRowLastColumn="0"/>
+              <w:rPr>
+                <w:b/>
+                <w:bCs/>
+              </w:rPr>
+            </w:pPr>
+          </w:p>
+        </w:tc>
+      </w:tr>
+      <w:tr>
+        <w:trPr>
+          <w:cnfStyle w:val="000000100000" w:firstRow="0" w:lastRow="0" w:firstColumn="0" w:lastColumn="0" w:oddVBand="0" w:evenVBand="0" w:oddHBand="1" w:evenHBand="0" w:firstRowFirstColumn="0" w:firstRowLastColumn="0" w:lastRowFirstColumn="0" w:lastRowLastColumn="0"/>
+        </w:trPr>
+        <w:tc>
+          <w:tcPr>
+            <w:cnfStyle w:val="001000000000" w:firstRow="0" w:lastRow="0" w:firstColumn="1" w:lastColumn="0" w:oddVBand="0" w:evenVBand="0" w:oddHBand="0" w:evenHBand="0" w:firstRowFirstColumn="0" w:firstRowLastColumn="0" w:lastRowFirstColumn="0" w:lastRowLastColumn="0"/>
+            <w:tcW w:w="4390" w:type="dxa"/>
+            <w:vAlign w:val="center"/>
+          </w:tcPr>
+          <w:p>
+            <w:pPr>
+              <w:pStyle w:val="Geenafstand"/>
+              <w:rPr>
+                <w:b w:val="0"/>
+                <w:bCs w:val="0"/>
+              </w:rPr>
+            </w:pPr>
+            <w:r>
+              <w:rPr>
+                <w:b w:val="0"/>
+                <w:bCs w:val="0"/>
+              </w:rPr>
+              <w:t>Bij een afspraak moet worden vastgelegd wie op welke datum en op welk tijdstip welk voertuig wil komen halen/brengen.</w:t>
+            </w:r>
+          </w:p>
+        </w:tc>
+        <w:tc>
+          <w:tcPr>
+            <w:tcW w:w="850" w:type="dxa"/>
+            <w:vAlign w:val="center"/>
+          </w:tcPr>
+          <w:p>
+            <w:pPr>
+              <w:pStyle w:val="Geenafstand"/>
+              <w:jc w:val="center"/>
+              <w:cnfStyle w:val="000000100000" w:firstRow="0" w:lastRow="0" w:firstColumn="0" w:lastColumn="0" w:oddVBand="0" w:evenVBand="0" w:oddHBand="1" w:evenHBand="0" w:firstRowFirstColumn="0" w:firstRowLastColumn="0" w:lastRowFirstColumn="0" w:lastRowLastColumn="0"/>
+              <w:rPr>
+                <w:b/>
+                <w:bCs/>
+              </w:rPr>
+            </w:pPr>
+            <w:r>
+              <w:rPr>
+                <w:b/>
+                <w:bCs/>
+              </w:rPr>
+              <w:t>X</w:t>
+            </w:r>
+          </w:p>
+        </w:tc>
+        <w:tc>
+          <w:tcPr>
+            <w:tcW w:w="1276" w:type="dxa"/>
+            <w:vAlign w:val="center"/>
+          </w:tcPr>
+          <w:p>
+            <w:pPr>
+              <w:pStyle w:val="Geenafstand"/>
+              <w:jc w:val="center"/>
+              <w:cnfStyle w:val="000000100000" w:firstRow="0" w:lastRow="0" w:firstColumn="0" w:lastColumn="0" w:oddVBand="0" w:evenVBand="0" w:oddHBand="1" w:evenHBand="0" w:firstRowFirstColumn="0" w:firstRowLastColumn="0" w:lastRowFirstColumn="0" w:lastRowLastColumn="0"/>
+              <w:rPr>
+                <w:b/>
+                <w:bCs/>
+              </w:rPr>
+            </w:pPr>
+          </w:p>
+        </w:tc>
+        <w:tc>
+          <w:tcPr>
+            <w:tcW w:w="1134" w:type="dxa"/>
+            <w:vAlign w:val="center"/>
+          </w:tcPr>
+          <w:p>
+            <w:pPr>
+              <w:pStyle w:val="Geenafstand"/>
+              <w:jc w:val="center"/>
+              <w:cnfStyle w:val="000000100000" w:firstRow="0" w:lastRow="0" w:firstColumn="0" w:lastColumn="0" w:oddVBand="0" w:evenVBand="0" w:oddHBand="1" w:evenHBand="0" w:firstRowFirstColumn="0" w:firstRowLastColumn="0" w:lastRowFirstColumn="0" w:lastRowLastColumn="0"/>
+              <w:rPr>
+                <w:b/>
+                <w:bCs/>
+              </w:rPr>
+            </w:pPr>
+          </w:p>
+        </w:tc>
+        <w:tc>
+          <w:tcPr>
+            <w:tcW w:w="1412" w:type="dxa"/>
+            <w:vAlign w:val="center"/>
+          </w:tcPr>
+          <w:p>
+            <w:pPr>
+              <w:pStyle w:val="Geenafstand"/>
+              <w:jc w:val="center"/>
+              <w:cnfStyle w:val="000000100000" w:firstRow="0" w:lastRow="0" w:firstColumn="0" w:lastColumn="0" w:oddVBand="0" w:evenVBand="0" w:oddHBand="1" w:evenHBand="0" w:firstRowFirstColumn="0" w:firstRowLastColumn="0" w:lastRowFirstColumn="0" w:lastRowLastColumn="0"/>
+              <w:rPr>
+                <w:b/>
+                <w:bCs/>
+              </w:rPr>
+            </w:pPr>
+          </w:p>
+        </w:tc>
+      </w:tr>
+      <w:tr>
+        <w:tc>
+          <w:tcPr>
+            <w:cnfStyle w:val="001000000000" w:firstRow="0" w:lastRow="0" w:firstColumn="1" w:lastColumn="0" w:oddVBand="0" w:evenVBand="0" w:oddHBand="0" w:evenHBand="0" w:firstRowFirstColumn="0" w:firstRowLastColumn="0" w:lastRowFirstColumn="0" w:lastRowLastColumn="0"/>
+            <w:tcW w:w="4390" w:type="dxa"/>
+            <w:vAlign w:val="center"/>
+          </w:tcPr>
+          <w:p>
+            <w:pPr>
+              <w:pStyle w:val="Geenafstand"/>
+              <w:rPr>
+                <w:b w:val="0"/>
+                <w:bCs w:val="0"/>
+              </w:rPr>
+            </w:pPr>
+            <w:r>
+              <w:rPr>
+                <w:b w:val="0"/>
+                <w:bCs w:val="0"/>
+              </w:rPr>
+              <w:t>Een afspraak kan door de klant worden gecanceld. Ook daarvan dient een bevestiging per email te worden verstuurd.</w:t>
+            </w:r>
+          </w:p>
+        </w:tc>
+        <w:tc>
+          <w:tcPr>
+            <w:tcW w:w="850" w:type="dxa"/>
+            <w:vAlign w:val="center"/>
+          </w:tcPr>
+          <w:p>
+            <w:pPr>
+              <w:pStyle w:val="Geenafstand"/>
+              <w:jc w:val="center"/>
+              <w:cnfStyle w:val="000000000000" w:firstRow="0" w:lastRow="0" w:firstColumn="0" w:lastColumn="0" w:oddVBand="0" w:evenVBand="0" w:oddHBand="0" w:evenHBand="0" w:firstRowFirstColumn="0" w:firstRowLastColumn="0" w:lastRowFirstColumn="0" w:lastRowLastColumn="0"/>
+              <w:rPr>
+                <w:b/>
+                <w:bCs/>
+              </w:rPr>
+            </w:pPr>
+            <w:r>
+              <w:rPr>
+                <w:b/>
+                <w:bCs/>
+              </w:rPr>
+              <w:t>X</w:t>
+            </w:r>
+          </w:p>
+        </w:tc>
+        <w:tc>
+          <w:tcPr>
+            <w:tcW w:w="1276" w:type="dxa"/>
+            <w:vAlign w:val="center"/>
+          </w:tcPr>
+          <w:p>
+            <w:pPr>
+              <w:pStyle w:val="Geenafstand"/>
+              <w:jc w:val="center"/>
+              <w:cnfStyle w:val="000000000000" w:firstRow="0" w:lastRow="0" w:firstColumn="0" w:lastColumn="0" w:oddVBand="0" w:evenVBand="0" w:oddHBand="0" w:evenHBand="0" w:firstRowFirstColumn="0" w:firstRowLastColumn="0" w:lastRowFirstColumn="0" w:lastRowLastColumn="0"/>
+              <w:rPr>
+                <w:b/>
+                <w:bCs/>
+              </w:rPr>
+            </w:pPr>
+          </w:p>
+        </w:tc>
+        <w:tc>
+          <w:tcPr>
+            <w:tcW w:w="1134" w:type="dxa"/>
+            <w:vAlign w:val="center"/>
+          </w:tcPr>
+          <w:p>
+            <w:pPr>
+              <w:pStyle w:val="Geenafstand"/>
+              <w:jc w:val="center"/>
+              <w:cnfStyle w:val="000000000000" w:firstRow="0" w:lastRow="0" w:firstColumn="0" w:lastColumn="0" w:oddVBand="0" w:evenVBand="0" w:oddHBand="0" w:evenHBand="0" w:firstRowFirstColumn="0" w:firstRowLastColumn="0" w:lastRowFirstColumn="0" w:lastRowLastColumn="0"/>
+              <w:rPr>
+                <w:b/>
+                <w:bCs/>
+              </w:rPr>
+            </w:pPr>
+          </w:p>
+        </w:tc>
+        <w:tc>
+          <w:tcPr>
+            <w:tcW w:w="1412" w:type="dxa"/>
+            <w:vAlign w:val="center"/>
+          </w:tcPr>
+          <w:p>
+            <w:pPr>
+              <w:pStyle w:val="Geenafstand"/>
+              <w:jc w:val="center"/>
+              <w:cnfStyle w:val="000000000000" w:firstRow="0" w:lastRow="0" w:firstColumn="0" w:lastColumn="0" w:oddVBand="0" w:evenVBand="0" w:oddHBand="0" w:evenHBand="0" w:firstRowFirstColumn="0" w:firstRowLastColumn="0" w:lastRowFirstColumn="0" w:lastRowLastColumn="0"/>
+              <w:rPr>
+                <w:b/>
+                <w:bCs/>
+              </w:rPr>
+            </w:pPr>
+          </w:p>
+        </w:tc>
+      </w:tr>
+      <w:tr>
+        <w:trPr>
+          <w:cnfStyle w:val="000000100000" w:firstRow="0" w:lastRow="0" w:firstColumn="0" w:lastColumn="0" w:oddVBand="0" w:evenVBand="0" w:oddHBand="1" w:evenHBand="0" w:firstRowFirstColumn="0" w:firstRowLastColumn="0" w:lastRowFirstColumn="0" w:lastRowLastColumn="0"/>
+        </w:trPr>
+        <w:tc>
+          <w:tcPr>
+            <w:cnfStyle w:val="001000000000" w:firstRow="0" w:lastRow="0" w:firstColumn="1" w:lastColumn="0" w:oddVBand="0" w:evenVBand="0" w:oddHBand="0" w:evenHBand="0" w:firstRowFirstColumn="0" w:firstRowLastColumn="0" w:lastRowFirstColumn="0" w:lastRowLastColumn="0"/>
+            <w:tcW w:w="4390" w:type="dxa"/>
+            <w:vAlign w:val="center"/>
+          </w:tcPr>
+          <w:p>
+            <w:pPr>
+              <w:pStyle w:val="Geenafstand"/>
+              <w:rPr>
+                <w:b w:val="0"/>
+                <w:bCs w:val="0"/>
+              </w:rPr>
+            </w:pPr>
+            <w:r>
+              <w:rPr>
+                <w:b w:val="0"/>
+                <w:bCs w:val="0"/>
+              </w:rPr>
+              <w:t>Een afspraak moet minimaal 2 dagen van tevoren worden gemaakt.</w:t>
+            </w:r>
+          </w:p>
+        </w:tc>
+        <w:tc>
+          <w:tcPr>
+            <w:tcW w:w="850" w:type="dxa"/>
+            <w:vAlign w:val="center"/>
+          </w:tcPr>
+          <w:p>
+            <w:pPr>
+              <w:pStyle w:val="Geenafstand"/>
+              <w:jc w:val="center"/>
+              <w:cnfStyle w:val="000000100000" w:firstRow="0" w:lastRow="0" w:firstColumn="0" w:lastColumn="0" w:oddVBand="0" w:evenVBand="0" w:oddHBand="1" w:evenHBand="0" w:firstRowFirstColumn="0" w:firstRowLastColumn="0" w:lastRowFirstColumn="0" w:lastRowLastColumn="0"/>
+              <w:rPr>
+                <w:b/>
+                <w:bCs/>
+              </w:rPr>
+            </w:pPr>
+            <w:r>
+              <w:rPr>
+                <w:b/>
+                <w:bCs/>
+              </w:rPr>
+              <w:t>X</w:t>
+            </w:r>
+          </w:p>
+        </w:tc>
+        <w:tc>
+          <w:tcPr>
+            <w:tcW w:w="1276" w:type="dxa"/>
+            <w:vAlign w:val="center"/>
+          </w:tcPr>
+          <w:p>
+            <w:pPr>
+              <w:pStyle w:val="Geenafstand"/>
+              <w:jc w:val="center"/>
+              <w:cnfStyle w:val="000000100000" w:firstRow="0" w:lastRow="0" w:firstColumn="0" w:lastColumn="0" w:oddVBand="0" w:evenVBand="0" w:oddHBand="1" w:evenHBand="0" w:firstRowFirstColumn="0" w:firstRowLastColumn="0" w:lastRowFirstColumn="0" w:lastRowLastColumn="0"/>
+              <w:rPr>
+                <w:b/>
+                <w:bCs/>
+              </w:rPr>
+            </w:pPr>
+          </w:p>
+        </w:tc>
+        <w:tc>
+          <w:tcPr>
+            <w:tcW w:w="1134" w:type="dxa"/>
+            <w:vAlign w:val="center"/>
+          </w:tcPr>
+          <w:p>
+            <w:pPr>
+              <w:pStyle w:val="Geenafstand"/>
+              <w:jc w:val="center"/>
+              <w:cnfStyle w:val="000000100000" w:firstRow="0" w:lastRow="0" w:firstColumn="0" w:lastColumn="0" w:oddVBand="0" w:evenVBand="0" w:oddHBand="1" w:evenHBand="0" w:firstRowFirstColumn="0" w:firstRowLastColumn="0" w:lastRowFirstColumn="0" w:lastRowLastColumn="0"/>
+              <w:rPr>
+                <w:b/>
+                <w:bCs/>
+              </w:rPr>
+            </w:pPr>
+          </w:p>
+        </w:tc>
+        <w:tc>
+          <w:tcPr>
+            <w:tcW w:w="1412" w:type="dxa"/>
+            <w:vAlign w:val="center"/>
+          </w:tcPr>
+          <w:p>
+            <w:pPr>
+              <w:pStyle w:val="Geenafstand"/>
+              <w:jc w:val="center"/>
+              <w:cnfStyle w:val="000000100000" w:firstRow="0" w:lastRow="0" w:firstColumn="0" w:lastColumn="0" w:oddVBand="0" w:evenVBand="0" w:oddHBand="1" w:evenHBand="0" w:firstRowFirstColumn="0" w:firstRowLastColumn="0" w:lastRowFirstColumn="0" w:lastRowLastColumn="0"/>
+              <w:rPr>
+                <w:b/>
+                <w:bCs/>
+              </w:rPr>
+            </w:pPr>
+          </w:p>
+        </w:tc>
+      </w:tr>
+      <w:tr>
+        <w:tc>
+          <w:tcPr>
+            <w:cnfStyle w:val="001000000000" w:firstRow="0" w:lastRow="0" w:firstColumn="1" w:lastColumn="0" w:oddVBand="0" w:evenVBand="0" w:oddHBand="0" w:evenHBand="0" w:firstRowFirstColumn="0" w:firstRowLastColumn="0" w:lastRowFirstColumn="0" w:lastRowLastColumn="0"/>
+            <w:tcW w:w="4390" w:type="dxa"/>
+            <w:vAlign w:val="center"/>
+          </w:tcPr>
+          <w:p>
+            <w:pPr>
+              <w:pStyle w:val="Geenafstand"/>
+              <w:rPr>
+                <w:b w:val="0"/>
+                <w:bCs w:val="0"/>
+              </w:rPr>
+            </w:pPr>
+            <w:r>
+              <w:rPr>
+                <w:b w:val="0"/>
+                <w:bCs w:val="0"/>
+              </w:rPr>
+              <w:t>Carlo rekent op dit moment 45 euro per meter (naar boven afgerond op halve meters). De breedte van het voertuig is niet van belang.</w:t>
+            </w:r>
+          </w:p>
+        </w:tc>
+        <w:tc>
+          <w:tcPr>
+            <w:tcW w:w="850" w:type="dxa"/>
+            <w:vAlign w:val="center"/>
+          </w:tcPr>
+          <w:p>
+            <w:pPr>
+              <w:pStyle w:val="Geenafstand"/>
+              <w:jc w:val="center"/>
+              <w:cnfStyle w:val="000000000000" w:firstRow="0" w:lastRow="0" w:firstColumn="0" w:lastColumn="0" w:oddVBand="0" w:evenVBand="0" w:oddHBand="0" w:evenHBand="0" w:firstRowFirstColumn="0" w:firstRowLastColumn="0" w:lastRowFirstColumn="0" w:lastRowLastColumn="0"/>
+              <w:rPr>
+                <w:b/>
+                <w:bCs/>
+              </w:rPr>
+            </w:pPr>
+            <w:r>
+              <w:rPr>
+                <w:b/>
+                <w:bCs/>
+              </w:rPr>
+              <w:t>X</w:t>
+            </w:r>
+          </w:p>
+        </w:tc>
+        <w:tc>
+          <w:tcPr>
+            <w:tcW w:w="1276" w:type="dxa"/>
+            <w:vAlign w:val="center"/>
+          </w:tcPr>
+          <w:p>
+            <w:pPr>
+              <w:pStyle w:val="Geenafstand"/>
+              <w:jc w:val="center"/>
+              <w:cnfStyle w:val="000000000000" w:firstRow="0" w:lastRow="0" w:firstColumn="0" w:lastColumn="0" w:oddVBand="0" w:evenVBand="0" w:oddHBand="0" w:evenHBand="0" w:firstRowFirstColumn="0" w:firstRowLastColumn="0" w:lastRowFirstColumn="0" w:lastRowLastColumn="0"/>
+              <w:rPr>
+                <w:b/>
+                <w:bCs/>
+              </w:rPr>
+            </w:pPr>
+          </w:p>
+        </w:tc>
+        <w:tc>
+          <w:tcPr>
+            <w:tcW w:w="1134" w:type="dxa"/>
+            <w:vAlign w:val="center"/>
+          </w:tcPr>
+          <w:p>
+            <w:pPr>
+              <w:pStyle w:val="Geenafstand"/>
+              <w:jc w:val="center"/>
+              <w:cnfStyle w:val="000000000000" w:firstRow="0" w:lastRow="0" w:firstColumn="0" w:lastColumn="0" w:oddVBand="0" w:evenVBand="0" w:oddHBand="0" w:evenHBand="0" w:firstRowFirstColumn="0" w:firstRowLastColumn="0" w:lastRowFirstColumn="0" w:lastRowLastColumn="0"/>
+              <w:rPr>
+                <w:b/>
+                <w:bCs/>
+              </w:rPr>
+            </w:pPr>
+          </w:p>
+        </w:tc>
+        <w:tc>
+          <w:tcPr>
+            <w:tcW w:w="1412" w:type="dxa"/>
+            <w:vAlign w:val="center"/>
+          </w:tcPr>
+          <w:p>
+            <w:pPr>
+              <w:pStyle w:val="Geenafstand"/>
+              <w:jc w:val="center"/>
+              <w:cnfStyle w:val="000000000000" w:firstRow="0" w:lastRow="0" w:firstColumn="0" w:lastColumn="0" w:oddVBand="0" w:evenVBand="0" w:oddHBand="0" w:evenHBand="0" w:firstRowFirstColumn="0" w:firstRowLastColumn="0" w:lastRowFirstColumn="0" w:lastRowLastColumn="0"/>
+              <w:rPr>
+                <w:b/>
+                <w:bCs/>
+              </w:rPr>
+            </w:pPr>
+          </w:p>
+        </w:tc>
+      </w:tr>
+      <w:tr>
+        <w:trPr>
+          <w:cnfStyle w:val="000000100000" w:firstRow="0" w:lastRow="0" w:firstColumn="0" w:lastColumn="0" w:oddVBand="0" w:evenVBand="0" w:oddHBand="1" w:evenHBand="0" w:firstRowFirstColumn="0" w:firstRowLastColumn="0" w:lastRowFirstColumn="0" w:lastRowLastColumn="0"/>
+        </w:trPr>
+        <w:tc>
+          <w:tcPr>
+            <w:cnfStyle w:val="001000000000" w:firstRow="0" w:lastRow="0" w:firstColumn="1" w:lastColumn="0" w:oddVBand="0" w:evenVBand="0" w:oddHBand="0" w:evenHBand="0" w:firstRowFirstColumn="0" w:firstRowLastColumn="0" w:lastRowFirstColumn="0" w:lastRowLastColumn="0"/>
+            <w:tcW w:w="4390" w:type="dxa"/>
+            <w:vAlign w:val="center"/>
+          </w:tcPr>
+          <w:p>
+            <w:pPr>
+              <w:pStyle w:val="Geenafstand"/>
+              <w:rPr>
+                <w:b w:val="0"/>
+                <w:bCs w:val="0"/>
+              </w:rPr>
+            </w:pPr>
+            <w:r>
+              <w:rPr>
+                <w:b w:val="0"/>
+                <w:bCs w:val="0"/>
+              </w:rPr>
+              <w:t>Contracten gelden per jaar. Mocht een klant het contract willen beëindigen (bijvoorbeeld omdat het voertuig is verkocht) dan vind geen terugbetaling plaats, maar vanaf de dag waarop het contract is afgelopen komt wel weer een plaats beschikbaar. Beëindigen van een contract kan de klant alleen telefonisch doen.</w:t>
+            </w:r>
+          </w:p>
+        </w:tc>
+        <w:tc>
+          <w:tcPr>
+            <w:tcW w:w="850" w:type="dxa"/>
+            <w:vAlign w:val="center"/>
+          </w:tcPr>
+          <w:p>
+            <w:pPr>
+              <w:pStyle w:val="Geenafstand"/>
+              <w:jc w:val="center"/>
+              <w:cnfStyle w:val="000000100000" w:firstRow="0" w:lastRow="0" w:firstColumn="0" w:lastColumn="0" w:oddVBand="0" w:evenVBand="0" w:oddHBand="1" w:evenHBand="0" w:firstRowFirstColumn="0" w:firstRowLastColumn="0" w:lastRowFirstColumn="0" w:lastRowLastColumn="0"/>
+              <w:rPr>
+                <w:b/>
+                <w:bCs/>
+              </w:rPr>
+            </w:pPr>
+            <w:r>
+              <w:rPr>
+                <w:b/>
+                <w:bCs/>
+              </w:rPr>
+              <w:t>X</w:t>
+            </w:r>
+          </w:p>
+        </w:tc>
+        <w:tc>
+          <w:tcPr>
+            <w:tcW w:w="1276" w:type="dxa"/>
+            <w:vAlign w:val="center"/>
+          </w:tcPr>
+          <w:p>
+            <w:pPr>
+              <w:pStyle w:val="Geenafstand"/>
+              <w:jc w:val="center"/>
+              <w:cnfStyle w:val="000000100000" w:firstRow="0" w:lastRow="0" w:firstColumn="0" w:lastColumn="0" w:oddVBand="0" w:evenVBand="0" w:oddHBand="1" w:evenHBand="0" w:firstRowFirstColumn="0" w:firstRowLastColumn="0" w:lastRowFirstColumn="0" w:lastRowLastColumn="0"/>
+              <w:rPr>
+                <w:b/>
+                <w:bCs/>
+              </w:rPr>
+            </w:pPr>
+          </w:p>
+        </w:tc>
+        <w:tc>
+          <w:tcPr>
+            <w:tcW w:w="1134" w:type="dxa"/>
+            <w:vAlign w:val="center"/>
+          </w:tcPr>
+          <w:p>
+            <w:pPr>
+              <w:pStyle w:val="Geenafstand"/>
+              <w:jc w:val="center"/>
+              <w:cnfStyle w:val="000000100000" w:firstRow="0" w:lastRow="0" w:firstColumn="0" w:lastColumn="0" w:oddVBand="0" w:evenVBand="0" w:oddHBand="1" w:evenHBand="0" w:firstRowFirstColumn="0" w:firstRowLastColumn="0" w:lastRowFirstColumn="0" w:lastRowLastColumn="0"/>
+              <w:rPr>
+                <w:b/>
+                <w:bCs/>
+              </w:rPr>
+            </w:pPr>
+          </w:p>
+        </w:tc>
+        <w:tc>
+          <w:tcPr>
+            <w:tcW w:w="1412" w:type="dxa"/>
+            <w:vAlign w:val="center"/>
+          </w:tcPr>
+          <w:p>
+            <w:pPr>
+              <w:pStyle w:val="Geenafstand"/>
+              <w:jc w:val="center"/>
+              <w:cnfStyle w:val="000000100000" w:firstRow="0" w:lastRow="0" w:firstColumn="0" w:lastColumn="0" w:oddVBand="0" w:evenVBand="0" w:oddHBand="1" w:evenHBand="0" w:firstRowFirstColumn="0" w:firstRowLastColumn="0" w:lastRowFirstColumn="0" w:lastRowLastColumn="0"/>
+              <w:rPr>
+                <w:b/>
+                <w:bCs/>
+              </w:rPr>
+            </w:pPr>
+          </w:p>
+        </w:tc>
+      </w:tr>
+      <w:tr>
+        <w:tc>
+          <w:tcPr>
+            <w:cnfStyle w:val="001000000000" w:firstRow="0" w:lastRow="0" w:firstColumn="1" w:lastColumn="0" w:oddVBand="0" w:evenVBand="0" w:oddHBand="0" w:evenHBand="0" w:firstRowFirstColumn="0" w:firstRowLastColumn="0" w:lastRowFirstColumn="0" w:lastRowLastColumn="0"/>
+            <w:tcW w:w="4390" w:type="dxa"/>
+            <w:vAlign w:val="center"/>
+          </w:tcPr>
+          <w:p>
+            <w:pPr>
+              <w:pStyle w:val="Geenafstand"/>
+              <w:rPr>
+                <w:b w:val="0"/>
+                <w:bCs w:val="0"/>
+              </w:rPr>
+            </w:pPr>
+            <w:r>
+              <w:rPr>
+                <w:b w:val="0"/>
+                <w:bCs w:val="0"/>
+              </w:rPr>
+              <w:t>Een contract gaat in op de datum waarop de klant het voertuig voor het eerst komt brengen. Op dat moment dient een betaling plaats te vinden ter grootte van het resterende deel van het jaar. Contracten worden automatisch verlengd per 1 januari als het niet is opgezegd door de klant. Begin januari wordt naar alle klanten per e-mail een factuur gestuurd voor het nieuwe kalenderjaar.</w:t>
+            </w:r>
+          </w:p>
+        </w:tc>
+        <w:tc>
+          <w:tcPr>
+            <w:tcW w:w="850" w:type="dxa"/>
+            <w:vAlign w:val="center"/>
+          </w:tcPr>
+          <w:p>
+            <w:pPr>
+              <w:pStyle w:val="Geenafstand"/>
+              <w:jc w:val="center"/>
+              <w:cnfStyle w:val="000000000000" w:firstRow="0" w:lastRow="0" w:firstColumn="0" w:lastColumn="0" w:oddVBand="0" w:evenVBand="0" w:oddHBand="0" w:evenHBand="0" w:firstRowFirstColumn="0" w:firstRowLastColumn="0" w:lastRowFirstColumn="0" w:lastRowLastColumn="0"/>
+              <w:rPr>
+                <w:b/>
+                <w:bCs/>
+              </w:rPr>
+            </w:pPr>
+            <w:r>
+              <w:rPr>
+                <w:b/>
+                <w:bCs/>
+              </w:rPr>
+              <w:t>X</w:t>
+            </w:r>
+          </w:p>
+        </w:tc>
+        <w:tc>
+          <w:tcPr>
+            <w:tcW w:w="1276" w:type="dxa"/>
+            <w:vAlign w:val="center"/>
+          </w:tcPr>
+          <w:p>
+            <w:pPr>
+              <w:pStyle w:val="Geenafstand"/>
+              <w:jc w:val="center"/>
+              <w:cnfStyle w:val="000000000000" w:firstRow="0" w:lastRow="0" w:firstColumn="0" w:lastColumn="0" w:oddVBand="0" w:evenVBand="0" w:oddHBand="0" w:evenHBand="0" w:firstRowFirstColumn="0" w:firstRowLastColumn="0" w:lastRowFirstColumn="0" w:lastRowLastColumn="0"/>
+              <w:rPr>
+                <w:b/>
+                <w:bCs/>
+              </w:rPr>
+            </w:pPr>
+          </w:p>
+        </w:tc>
+        <w:tc>
+          <w:tcPr>
+            <w:tcW w:w="1134" w:type="dxa"/>
+            <w:vAlign w:val="center"/>
+          </w:tcPr>
+          <w:p>
+            <w:pPr>
+              <w:pStyle w:val="Geenafstand"/>
+              <w:jc w:val="center"/>
+              <w:cnfStyle w:val="000000000000" w:firstRow="0" w:lastRow="0" w:firstColumn="0" w:lastColumn="0" w:oddVBand="0" w:evenVBand="0" w:oddHBand="0" w:evenHBand="0" w:firstRowFirstColumn="0" w:firstRowLastColumn="0" w:lastRowFirstColumn="0" w:lastRowLastColumn="0"/>
+              <w:rPr>
+                <w:b/>
+                <w:bCs/>
+              </w:rPr>
+            </w:pPr>
+          </w:p>
+        </w:tc>
+        <w:tc>
+          <w:tcPr>
+            <w:tcW w:w="1412" w:type="dxa"/>
+            <w:vAlign w:val="center"/>
+          </w:tcPr>
+          <w:p>
+            <w:pPr>
+              <w:pStyle w:val="Geenafstand"/>
+              <w:jc w:val="center"/>
+              <w:cnfStyle w:val="000000000000" w:firstRow="0" w:lastRow="0" w:firstColumn="0" w:lastColumn="0" w:oddVBand="0" w:evenVBand="0" w:oddHBand="0" w:evenHBand="0" w:firstRowFirstColumn="0" w:firstRowLastColumn="0" w:lastRowFirstColumn="0" w:lastRowLastColumn="0"/>
+              <w:rPr>
+                <w:b/>
+                <w:bCs/>
+              </w:rPr>
+            </w:pPr>
+          </w:p>
+        </w:tc>
+      </w:tr>
+      <w:tr>
+        <w:trPr>
+          <w:cnfStyle w:val="000000100000" w:firstRow="0" w:lastRow="0" w:firstColumn="0" w:lastColumn="0" w:oddVBand="0" w:evenVBand="0" w:oddHBand="1" w:evenHBand="0" w:firstRowFirstColumn="0" w:firstRowLastColumn="0" w:lastRowFirstColumn="0" w:lastRowLastColumn="0"/>
+        </w:trPr>
+        <w:tc>
+          <w:tcPr>
+            <w:cnfStyle w:val="001000000000" w:firstRow="0" w:lastRow="0" w:firstColumn="1" w:lastColumn="0" w:oddVBand="0" w:evenVBand="0" w:oddHBand="0" w:evenHBand="0" w:firstRowFirstColumn="0" w:firstRowLastColumn="0" w:lastRowFirstColumn="0" w:lastRowLastColumn="0"/>
+            <w:tcW w:w="4390" w:type="dxa"/>
+            <w:vAlign w:val="center"/>
+          </w:tcPr>
+          <w:p>
+            <w:pPr>
+              <w:pStyle w:val="Geenafstand"/>
+              <w:rPr>
+                <w:b w:val="0"/>
+                <w:bCs w:val="0"/>
+              </w:rPr>
+            </w:pPr>
+            <w:r>
+              <w:rPr>
+                <w:b w:val="0"/>
+                <w:bCs w:val="0"/>
+              </w:rPr>
+              <w:t>Carlo of zijn vrouw voegen zelf de klant- en voertuiggegevens in. Zodra een nieuw voertuig in het systeem wordt gezet dient automatisch een contract naar de klant te worden verstuurd per e-mail. Ook als een contract voor een voertuig wordt beëindigd dient de klant hiervan een bevestiging per e-mail te krijgen.</w:t>
+            </w:r>
+          </w:p>
+        </w:tc>
+        <w:tc>
+          <w:tcPr>
+            <w:tcW w:w="850" w:type="dxa"/>
+            <w:vAlign w:val="center"/>
+          </w:tcPr>
+          <w:p>
+            <w:pPr>
+              <w:pStyle w:val="Geenafstand"/>
+              <w:jc w:val="center"/>
+              <w:cnfStyle w:val="000000100000" w:firstRow="0" w:lastRow="0" w:firstColumn="0" w:lastColumn="0" w:oddVBand="0" w:evenVBand="0" w:oddHBand="1" w:evenHBand="0" w:firstRowFirstColumn="0" w:firstRowLastColumn="0" w:lastRowFirstColumn="0" w:lastRowLastColumn="0"/>
+              <w:rPr>
+                <w:b/>
+                <w:bCs/>
+              </w:rPr>
+            </w:pPr>
+            <w:r>
+              <w:rPr>
+                <w:b/>
+                <w:bCs/>
+              </w:rPr>
+              <w:t>X</w:t>
+            </w:r>
+          </w:p>
+        </w:tc>
+        <w:tc>
+          <w:tcPr>
+            <w:tcW w:w="1276" w:type="dxa"/>
+            <w:vAlign w:val="center"/>
+          </w:tcPr>
+          <w:p>
+            <w:pPr>
+              <w:pStyle w:val="Geenafstand"/>
+              <w:jc w:val="center"/>
+              <w:cnfStyle w:val="000000100000" w:firstRow="0" w:lastRow="0" w:firstColumn="0" w:lastColumn="0" w:oddVBand="0" w:evenVBand="0" w:oddHBand="1" w:evenHBand="0" w:firstRowFirstColumn="0" w:firstRowLastColumn="0" w:lastRowFirstColumn="0" w:lastRowLastColumn="0"/>
+              <w:rPr>
+                <w:b/>
+                <w:bCs/>
+              </w:rPr>
+            </w:pPr>
+          </w:p>
+        </w:tc>
+        <w:tc>
+          <w:tcPr>
+            <w:tcW w:w="1134" w:type="dxa"/>
+            <w:vAlign w:val="center"/>
+          </w:tcPr>
+          <w:p>
+            <w:pPr>
+              <w:pStyle w:val="Geenafstand"/>
+              <w:jc w:val="center"/>
+              <w:cnfStyle w:val="000000100000" w:firstRow="0" w:lastRow="0" w:firstColumn="0" w:lastColumn="0" w:oddVBand="0" w:evenVBand="0" w:oddHBand="1" w:evenHBand="0" w:firstRowFirstColumn="0" w:firstRowLastColumn="0" w:lastRowFirstColumn="0" w:lastRowLastColumn="0"/>
+              <w:rPr>
+                <w:b/>
+                <w:bCs/>
+              </w:rPr>
+            </w:pPr>
+          </w:p>
+        </w:tc>
+        <w:tc>
+          <w:tcPr>
+            <w:tcW w:w="1412" w:type="dxa"/>
+            <w:vAlign w:val="center"/>
+          </w:tcPr>
+          <w:p>
+            <w:pPr>
+              <w:pStyle w:val="Geenafstand"/>
+              <w:jc w:val="center"/>
+              <w:cnfStyle w:val="000000100000" w:firstRow="0" w:lastRow="0" w:firstColumn="0" w:lastColumn="0" w:oddVBand="0" w:evenVBand="0" w:oddHBand="1" w:evenHBand="0" w:firstRowFirstColumn="0" w:firstRowLastColumn="0" w:lastRowFirstColumn="0" w:lastRowLastColumn="0"/>
+              <w:rPr>
+                <w:b/>
+                <w:bCs/>
+              </w:rPr>
+            </w:pPr>
+          </w:p>
+        </w:tc>
+      </w:tr>
+      <w:tr>
+        <w:tc>
+          <w:tcPr>
+            <w:cnfStyle w:val="001000000000" w:firstRow="0" w:lastRow="0" w:firstColumn="1" w:lastColumn="0" w:oddVBand="0" w:evenVBand="0" w:oddHBand="0" w:evenHBand="0" w:firstRowFirstColumn="0" w:firstRowLastColumn="0" w:lastRowFirstColumn="0" w:lastRowLastColumn="0"/>
+            <w:tcW w:w="4390" w:type="dxa"/>
+            <w:vAlign w:val="center"/>
+          </w:tcPr>
+          <w:p>
+            <w:pPr>
+              <w:pStyle w:val="Geenafstand"/>
+              <w:rPr>
+                <w:b w:val="0"/>
+                <w:bCs w:val="0"/>
+              </w:rPr>
+            </w:pPr>
+            <w:r>
+              <w:rPr>
+                <w:b w:val="0"/>
+                <w:bCs w:val="0"/>
+              </w:rPr>
+              <w:lastRenderedPageBreak/>
+              <w:t>Klanten mogen zo vaak als ze willen hun voertuig komen halen of brengen, mits het 2 dagen van tevoren is gemeld.</w:t>
+            </w:r>
+          </w:p>
+        </w:tc>
+        <w:tc>
+          <w:tcPr>
+            <w:tcW w:w="850" w:type="dxa"/>
+            <w:vAlign w:val="center"/>
+          </w:tcPr>
+          <w:p>
+            <w:pPr>
+              <w:pStyle w:val="Geenafstand"/>
+              <w:jc w:val="center"/>
+              <w:cnfStyle w:val="000000000000" w:firstRow="0" w:lastRow="0" w:firstColumn="0" w:lastColumn="0" w:oddVBand="0" w:evenVBand="0" w:oddHBand="0" w:evenHBand="0" w:firstRowFirstColumn="0" w:firstRowLastColumn="0" w:lastRowFirstColumn="0" w:lastRowLastColumn="0"/>
+              <w:rPr>
+                <w:b/>
+                <w:bCs/>
+              </w:rPr>
+            </w:pPr>
+            <w:r>
+              <w:rPr>
+                <w:b/>
+                <w:bCs/>
+              </w:rPr>
+              <w:t>X</w:t>
+            </w:r>
+          </w:p>
+        </w:tc>
+        <w:tc>
+          <w:tcPr>
+            <w:tcW w:w="1276" w:type="dxa"/>
+            <w:vAlign w:val="center"/>
+          </w:tcPr>
+          <w:p>
+            <w:pPr>
+              <w:pStyle w:val="Geenafstand"/>
+              <w:jc w:val="center"/>
+              <w:cnfStyle w:val="000000000000" w:firstRow="0" w:lastRow="0" w:firstColumn="0" w:lastColumn="0" w:oddVBand="0" w:evenVBand="0" w:oddHBand="0" w:evenHBand="0" w:firstRowFirstColumn="0" w:firstRowLastColumn="0" w:lastRowFirstColumn="0" w:lastRowLastColumn="0"/>
+              <w:rPr>
+                <w:b/>
+                <w:bCs/>
+              </w:rPr>
+            </w:pPr>
+          </w:p>
+        </w:tc>
+        <w:tc>
+          <w:tcPr>
+            <w:tcW w:w="1134" w:type="dxa"/>
+            <w:vAlign w:val="center"/>
+          </w:tcPr>
+          <w:p>
+            <w:pPr>
+              <w:pStyle w:val="Geenafstand"/>
+              <w:jc w:val="center"/>
+              <w:cnfStyle w:val="000000000000" w:firstRow="0" w:lastRow="0" w:firstColumn="0" w:lastColumn="0" w:oddVBand="0" w:evenVBand="0" w:oddHBand="0" w:evenHBand="0" w:firstRowFirstColumn="0" w:firstRowLastColumn="0" w:lastRowFirstColumn="0" w:lastRowLastColumn="0"/>
+              <w:rPr>
+                <w:b/>
+                <w:bCs/>
+              </w:rPr>
+            </w:pPr>
+          </w:p>
+        </w:tc>
+        <w:tc>
+          <w:tcPr>
+            <w:tcW w:w="1412" w:type="dxa"/>
+            <w:vAlign w:val="center"/>
+          </w:tcPr>
+          <w:p>
+            <w:pPr>
+              <w:pStyle w:val="Geenafstand"/>
+              <w:jc w:val="center"/>
+              <w:cnfStyle w:val="000000000000" w:firstRow="0" w:lastRow="0" w:firstColumn="0" w:lastColumn="0" w:oddVBand="0" w:evenVBand="0" w:oddHBand="0" w:evenHBand="0" w:firstRowFirstColumn="0" w:firstRowLastColumn="0" w:lastRowFirstColumn="0" w:lastRowLastColumn="0"/>
+              <w:rPr>
+                <w:b/>
+                <w:bCs/>
+              </w:rPr>
+            </w:pPr>
+          </w:p>
+        </w:tc>
+      </w:tr>
+      <w:tr>
+        <w:trPr>
+          <w:cnfStyle w:val="000000100000" w:firstRow="0" w:lastRow="0" w:firstColumn="0" w:lastColumn="0" w:oddVBand="0" w:evenVBand="0" w:oddHBand="1" w:evenHBand="0" w:firstRowFirstColumn="0" w:firstRowLastColumn="0" w:lastRowFirstColumn="0" w:lastRowLastColumn="0"/>
+        </w:trPr>
+        <w:tc>
+          <w:tcPr>
+            <w:cnfStyle w:val="001000000000" w:firstRow="0" w:lastRow="0" w:firstColumn="1" w:lastColumn="0" w:oddVBand="0" w:evenVBand="0" w:oddHBand="0" w:evenHBand="0" w:firstRowFirstColumn="0" w:firstRowLastColumn="0" w:lastRowFirstColumn="0" w:lastRowLastColumn="0"/>
+            <w:tcW w:w="4390" w:type="dxa"/>
+            <w:vAlign w:val="center"/>
+          </w:tcPr>
+          <w:p>
+            <w:pPr>
+              <w:pStyle w:val="Geenafstand"/>
+              <w:rPr>
+                <w:b w:val="0"/>
+                <w:bCs w:val="0"/>
+              </w:rPr>
+            </w:pPr>
+            <w:r>
+              <w:rPr>
+                <w:b w:val="0"/>
+                <w:bCs w:val="0"/>
+              </w:rPr>
+              <w:t>Klanten mogen zo vaak als ze willen hun voertuig komen halen of brengen, mits het 2 dagen van tevoren is gemeld.</w:t>
+            </w:r>
+          </w:p>
+        </w:tc>
+        <w:tc>
+          <w:tcPr>
+            <w:tcW w:w="850" w:type="dxa"/>
+            <w:vAlign w:val="center"/>
+          </w:tcPr>
+          <w:p>
+            <w:pPr>
+              <w:pStyle w:val="Geenafstand"/>
+              <w:jc w:val="center"/>
+              <w:cnfStyle w:val="000000100000" w:firstRow="0" w:lastRow="0" w:firstColumn="0" w:lastColumn="0" w:oddVBand="0" w:evenVBand="0" w:oddHBand="1" w:evenHBand="0" w:firstRowFirstColumn="0" w:firstRowLastColumn="0" w:lastRowFirstColumn="0" w:lastRowLastColumn="0"/>
+              <w:rPr>
+                <w:b/>
+                <w:bCs/>
+              </w:rPr>
+            </w:pPr>
+            <w:r>
+              <w:rPr>
+                <w:b/>
+                <w:bCs/>
+              </w:rPr>
+              <w:t>X</w:t>
+            </w:r>
+          </w:p>
+        </w:tc>
+        <w:tc>
+          <w:tcPr>
+            <w:tcW w:w="1276" w:type="dxa"/>
+            <w:vAlign w:val="center"/>
+          </w:tcPr>
+          <w:p>
+            <w:pPr>
+              <w:pStyle w:val="Geenafstand"/>
+              <w:jc w:val="center"/>
+              <w:cnfStyle w:val="000000100000" w:firstRow="0" w:lastRow="0" w:firstColumn="0" w:lastColumn="0" w:oddVBand="0" w:evenVBand="0" w:oddHBand="1" w:evenHBand="0" w:firstRowFirstColumn="0" w:firstRowLastColumn="0" w:lastRowFirstColumn="0" w:lastRowLastColumn="0"/>
+              <w:rPr>
+                <w:b/>
+                <w:bCs/>
+              </w:rPr>
+            </w:pPr>
+          </w:p>
+        </w:tc>
+        <w:tc>
+          <w:tcPr>
+            <w:tcW w:w="1134" w:type="dxa"/>
+            <w:vAlign w:val="center"/>
+          </w:tcPr>
+          <w:p>
+            <w:pPr>
+              <w:pStyle w:val="Geenafstand"/>
+              <w:jc w:val="center"/>
+              <w:cnfStyle w:val="000000100000" w:firstRow="0" w:lastRow="0" w:firstColumn="0" w:lastColumn="0" w:oddVBand="0" w:evenVBand="0" w:oddHBand="1" w:evenHBand="0" w:firstRowFirstColumn="0" w:firstRowLastColumn="0" w:lastRowFirstColumn="0" w:lastRowLastColumn="0"/>
+              <w:rPr>
+                <w:b/>
+                <w:bCs/>
+              </w:rPr>
+            </w:pPr>
+          </w:p>
+        </w:tc>
+        <w:tc>
+          <w:tcPr>
+            <w:tcW w:w="1412" w:type="dxa"/>
+            <w:vAlign w:val="center"/>
+          </w:tcPr>
+          <w:p>
+            <w:pPr>
+              <w:pStyle w:val="Geenafstand"/>
+              <w:jc w:val="center"/>
+              <w:cnfStyle w:val="000000100000" w:firstRow="0" w:lastRow="0" w:firstColumn="0" w:lastColumn="0" w:oddVBand="0" w:evenVBand="0" w:oddHBand="1" w:evenHBand="0" w:firstRowFirstColumn="0" w:firstRowLastColumn="0" w:lastRowFirstColumn="0" w:lastRowLastColumn="0"/>
+              <w:rPr>
+                <w:b/>
+                <w:bCs/>
+              </w:rPr>
+            </w:pPr>
+          </w:p>
+        </w:tc>
+      </w:tr>
+      <w:tr>
+        <w:tc>
+          <w:tcPr>
+            <w:cnfStyle w:val="001000000000" w:firstRow="0" w:lastRow="0" w:firstColumn="1" w:lastColumn="0" w:oddVBand="0" w:evenVBand="0" w:oddHBand="0" w:evenHBand="0" w:firstRowFirstColumn="0" w:firstRowLastColumn="0" w:lastRowFirstColumn="0" w:lastRowLastColumn="0"/>
+            <w:tcW w:w="4390" w:type="dxa"/>
+            <w:vAlign w:val="center"/>
+          </w:tcPr>
+          <w:p>
+            <w:pPr>
+              <w:pStyle w:val="Geenafstand"/>
+              <w:rPr>
+                <w:b w:val="0"/>
+                <w:bCs w:val="0"/>
+              </w:rPr>
+            </w:pPr>
+            <w:r>
+              <w:rPr>
+                <w:b w:val="0"/>
+                <w:bCs w:val="0"/>
+              </w:rPr>
+              <w:t>Carlo (en andere beheerders) kunnen altijd alle gemaakte afspraken zien in de kalender.</w:t>
+            </w:r>
+          </w:p>
+        </w:tc>
+        <w:tc>
+          <w:tcPr>
+            <w:tcW w:w="850" w:type="dxa"/>
+            <w:vAlign w:val="center"/>
+          </w:tcPr>
+          <w:p>
+            <w:pPr>
+              <w:pStyle w:val="Geenafstand"/>
+              <w:jc w:val="center"/>
+              <w:cnfStyle w:val="000000000000" w:firstRow="0" w:lastRow="0" w:firstColumn="0" w:lastColumn="0" w:oddVBand="0" w:evenVBand="0" w:oddHBand="0" w:evenHBand="0" w:firstRowFirstColumn="0" w:firstRowLastColumn="0" w:lastRowFirstColumn="0" w:lastRowLastColumn="0"/>
+              <w:rPr>
+                <w:b/>
+                <w:bCs/>
+              </w:rPr>
+            </w:pPr>
+            <w:r>
+              <w:rPr>
+                <w:b/>
+                <w:bCs/>
+              </w:rPr>
+              <w:t>X</w:t>
+            </w:r>
+          </w:p>
+        </w:tc>
+        <w:tc>
+          <w:tcPr>
+            <w:tcW w:w="1276" w:type="dxa"/>
+            <w:vAlign w:val="center"/>
+          </w:tcPr>
+          <w:p>
+            <w:pPr>
+              <w:pStyle w:val="Geenafstand"/>
+              <w:jc w:val="center"/>
+              <w:cnfStyle w:val="000000000000" w:firstRow="0" w:lastRow="0" w:firstColumn="0" w:lastColumn="0" w:oddVBand="0" w:evenVBand="0" w:oddHBand="0" w:evenHBand="0" w:firstRowFirstColumn="0" w:firstRowLastColumn="0" w:lastRowFirstColumn="0" w:lastRowLastColumn="0"/>
+              <w:rPr>
+                <w:b/>
+                <w:bCs/>
+              </w:rPr>
+            </w:pPr>
+          </w:p>
+        </w:tc>
+        <w:tc>
+          <w:tcPr>
+            <w:tcW w:w="1134" w:type="dxa"/>
+            <w:vAlign w:val="center"/>
+          </w:tcPr>
+          <w:p>
+            <w:pPr>
+              <w:pStyle w:val="Geenafstand"/>
+              <w:jc w:val="center"/>
+              <w:cnfStyle w:val="000000000000" w:firstRow="0" w:lastRow="0" w:firstColumn="0" w:lastColumn="0" w:oddVBand="0" w:evenVBand="0" w:oddHBand="0" w:evenHBand="0" w:firstRowFirstColumn="0" w:firstRowLastColumn="0" w:lastRowFirstColumn="0" w:lastRowLastColumn="0"/>
+              <w:rPr>
+                <w:b/>
+                <w:bCs/>
+              </w:rPr>
+            </w:pPr>
+          </w:p>
+        </w:tc>
+        <w:tc>
+          <w:tcPr>
+            <w:tcW w:w="1412" w:type="dxa"/>
+            <w:vAlign w:val="center"/>
+          </w:tcPr>
+          <w:p>
+            <w:pPr>
+              <w:pStyle w:val="Geenafstand"/>
+              <w:jc w:val="center"/>
+              <w:cnfStyle w:val="000000000000" w:firstRow="0" w:lastRow="0" w:firstColumn="0" w:lastColumn="0" w:oddVBand="0" w:evenVBand="0" w:oddHBand="0" w:evenHBand="0" w:firstRowFirstColumn="0" w:firstRowLastColumn="0" w:lastRowFirstColumn="0" w:lastRowLastColumn="0"/>
+              <w:rPr>
+                <w:b/>
+                <w:bCs/>
+              </w:rPr>
+            </w:pPr>
+          </w:p>
+        </w:tc>
+      </w:tr>
+      <w:tr>
+        <w:trPr>
+          <w:cnfStyle w:val="000000100000" w:firstRow="0" w:lastRow="0" w:firstColumn="0" w:lastColumn="0" w:oddVBand="0" w:evenVBand="0" w:oddHBand="1" w:evenHBand="0" w:firstRowFirstColumn="0" w:firstRowLastColumn="0" w:lastRowFirstColumn="0" w:lastRowLastColumn="0"/>
+        </w:trPr>
+        <w:tc>
+          <w:tcPr>
+            <w:cnfStyle w:val="001000000000" w:firstRow="0" w:lastRow="0" w:firstColumn="1" w:lastColumn="0" w:oddVBand="0" w:evenVBand="0" w:oddHBand="0" w:evenHBand="0" w:firstRowFirstColumn="0" w:firstRowLastColumn="0" w:lastRowFirstColumn="0" w:lastRowLastColumn="0"/>
+            <w:tcW w:w="4390" w:type="dxa"/>
+            <w:vAlign w:val="center"/>
+          </w:tcPr>
+          <w:p>
+            <w:pPr>
+              <w:pStyle w:val="Geenafstand"/>
+              <w:rPr>
+                <w:b w:val="0"/>
+                <w:bCs w:val="0"/>
+              </w:rPr>
+            </w:pPr>
+            <w:r>
+              <w:rPr>
+                <w:b w:val="0"/>
+                <w:bCs w:val="0"/>
+              </w:rPr>
+              <w:t>Een beheerder moet dagen kunnen blokkeren, waarop halen of brengen niet mogelijk is. Bijvoorbeeld op feestdagen of wanneer Carlo zelf verhinderd is.</w:t>
+            </w:r>
+          </w:p>
+        </w:tc>
+        <w:tc>
+          <w:tcPr>
+            <w:tcW w:w="850" w:type="dxa"/>
+            <w:vAlign w:val="center"/>
+          </w:tcPr>
+          <w:p>
+            <w:pPr>
+              <w:pStyle w:val="Geenafstand"/>
+              <w:jc w:val="center"/>
+              <w:cnfStyle w:val="000000100000" w:firstRow="0" w:lastRow="0" w:firstColumn="0" w:lastColumn="0" w:oddVBand="0" w:evenVBand="0" w:oddHBand="1" w:evenHBand="0" w:firstRowFirstColumn="0" w:firstRowLastColumn="0" w:lastRowFirstColumn="0" w:lastRowLastColumn="0"/>
+              <w:rPr>
+                <w:b/>
+                <w:bCs/>
+              </w:rPr>
+            </w:pPr>
+            <w:r>
+              <w:rPr>
+                <w:b/>
+                <w:bCs/>
+              </w:rPr>
+              <w:t>X</w:t>
+            </w:r>
+          </w:p>
+        </w:tc>
+        <w:tc>
+          <w:tcPr>
+            <w:tcW w:w="1276" w:type="dxa"/>
+            <w:vAlign w:val="center"/>
+          </w:tcPr>
+          <w:p>
+            <w:pPr>
+              <w:pStyle w:val="Geenafstand"/>
+              <w:jc w:val="center"/>
+              <w:cnfStyle w:val="000000100000" w:firstRow="0" w:lastRow="0" w:firstColumn="0" w:lastColumn="0" w:oddVBand="0" w:evenVBand="0" w:oddHBand="1" w:evenHBand="0" w:firstRowFirstColumn="0" w:firstRowLastColumn="0" w:lastRowFirstColumn="0" w:lastRowLastColumn="0"/>
+              <w:rPr>
+                <w:b/>
+                <w:bCs/>
+              </w:rPr>
+            </w:pPr>
+          </w:p>
+        </w:tc>
+        <w:tc>
+          <w:tcPr>
+            <w:tcW w:w="1134" w:type="dxa"/>
+            <w:vAlign w:val="center"/>
+          </w:tcPr>
+          <w:p>
+            <w:pPr>
+              <w:pStyle w:val="Geenafstand"/>
+              <w:jc w:val="center"/>
+              <w:cnfStyle w:val="000000100000" w:firstRow="0" w:lastRow="0" w:firstColumn="0" w:lastColumn="0" w:oddVBand="0" w:evenVBand="0" w:oddHBand="1" w:evenHBand="0" w:firstRowFirstColumn="0" w:firstRowLastColumn="0" w:lastRowFirstColumn="0" w:lastRowLastColumn="0"/>
+              <w:rPr>
+                <w:b/>
+                <w:bCs/>
+              </w:rPr>
+            </w:pPr>
+          </w:p>
+        </w:tc>
+        <w:tc>
+          <w:tcPr>
+            <w:tcW w:w="1412" w:type="dxa"/>
+            <w:vAlign w:val="center"/>
+          </w:tcPr>
+          <w:p>
+            <w:pPr>
+              <w:pStyle w:val="Geenafstand"/>
+              <w:jc w:val="center"/>
+              <w:cnfStyle w:val="000000100000" w:firstRow="0" w:lastRow="0" w:firstColumn="0" w:lastColumn="0" w:oddVBand="0" w:evenVBand="0" w:oddHBand="1" w:evenHBand="0" w:firstRowFirstColumn="0" w:firstRowLastColumn="0" w:lastRowFirstColumn="0" w:lastRowLastColumn="0"/>
+              <w:rPr>
+                <w:b/>
+                <w:bCs/>
+              </w:rPr>
+            </w:pPr>
+          </w:p>
+        </w:tc>
+      </w:tr>
+      <w:tr>
+        <w:tc>
+          <w:tcPr>
+            <w:cnfStyle w:val="001000000000" w:firstRow="0" w:lastRow="0" w:firstColumn="1" w:lastColumn="0" w:oddVBand="0" w:evenVBand="0" w:oddHBand="0" w:evenHBand="0" w:firstRowFirstColumn="0" w:firstRowLastColumn="0" w:lastRowFirstColumn="0" w:lastRowLastColumn="0"/>
+            <w:tcW w:w="4390" w:type="dxa"/>
+            <w:vAlign w:val="center"/>
+          </w:tcPr>
+          <w:p>
+            <w:pPr>
+              <w:pStyle w:val="Geenafstand"/>
+              <w:rPr>
+                <w:b w:val="0"/>
+                <w:bCs w:val="0"/>
+              </w:rPr>
+            </w:pPr>
+            <w:r>
+              <w:rPr>
+                <w:b w:val="0"/>
+                <w:bCs w:val="0"/>
+              </w:rPr>
+              <w:t>Niet alle plekken zijn geschikt voor campers, omdat het in- en uitrijden van een camper lastiger is dan van een caravan.</w:t>
+            </w:r>
+          </w:p>
+        </w:tc>
+        <w:tc>
+          <w:tcPr>
+            <w:tcW w:w="850" w:type="dxa"/>
+            <w:vAlign w:val="center"/>
+          </w:tcPr>
+          <w:p>
+            <w:pPr>
+              <w:pStyle w:val="Geenafstand"/>
+              <w:jc w:val="center"/>
+              <w:cnfStyle w:val="000000000000" w:firstRow="0" w:lastRow="0" w:firstColumn="0" w:lastColumn="0" w:oddVBand="0" w:evenVBand="0" w:oddHBand="0" w:evenHBand="0" w:firstRowFirstColumn="0" w:firstRowLastColumn="0" w:lastRowFirstColumn="0" w:lastRowLastColumn="0"/>
+              <w:rPr>
+                <w:b/>
+                <w:bCs/>
+              </w:rPr>
+            </w:pPr>
+          </w:p>
+        </w:tc>
+        <w:tc>
+          <w:tcPr>
+            <w:tcW w:w="1276" w:type="dxa"/>
+            <w:vAlign w:val="center"/>
+          </w:tcPr>
+          <w:p>
+            <w:pPr>
+              <w:pStyle w:val="Geenafstand"/>
+              <w:jc w:val="center"/>
+              <w:cnfStyle w:val="000000000000" w:firstRow="0" w:lastRow="0" w:firstColumn="0" w:lastColumn="0" w:oddVBand="0" w:evenVBand="0" w:oddHBand="0" w:evenHBand="0" w:firstRowFirstColumn="0" w:firstRowLastColumn="0" w:lastRowFirstColumn="0" w:lastRowLastColumn="0"/>
+              <w:rPr>
+                <w:b/>
+                <w:bCs/>
+              </w:rPr>
+            </w:pPr>
+            <w:r>
+              <w:rPr>
+                <w:b/>
+                <w:bCs/>
+              </w:rPr>
+              <w:t>X</w:t>
+            </w:r>
+          </w:p>
+        </w:tc>
+        <w:tc>
+          <w:tcPr>
+            <w:tcW w:w="1134" w:type="dxa"/>
+            <w:vAlign w:val="center"/>
+          </w:tcPr>
+          <w:p>
+            <w:pPr>
+              <w:pStyle w:val="Geenafstand"/>
+              <w:jc w:val="center"/>
+              <w:cnfStyle w:val="000000000000" w:firstRow="0" w:lastRow="0" w:firstColumn="0" w:lastColumn="0" w:oddVBand="0" w:evenVBand="0" w:oddHBand="0" w:evenHBand="0" w:firstRowFirstColumn="0" w:firstRowLastColumn="0" w:lastRowFirstColumn="0" w:lastRowLastColumn="0"/>
+              <w:rPr>
+                <w:b/>
+                <w:bCs/>
+              </w:rPr>
+            </w:pPr>
+          </w:p>
+        </w:tc>
+        <w:tc>
+          <w:tcPr>
+            <w:tcW w:w="1412" w:type="dxa"/>
+            <w:vAlign w:val="center"/>
+          </w:tcPr>
+          <w:p>
+            <w:pPr>
+              <w:pStyle w:val="Geenafstand"/>
+              <w:jc w:val="center"/>
+              <w:cnfStyle w:val="000000000000" w:firstRow="0" w:lastRow="0" w:firstColumn="0" w:lastColumn="0" w:oddVBand="0" w:evenVBand="0" w:oddHBand="0" w:evenHBand="0" w:firstRowFirstColumn="0" w:firstRowLastColumn="0" w:lastRowFirstColumn="0" w:lastRowLastColumn="0"/>
+              <w:rPr>
+                <w:b/>
+                <w:bCs/>
+              </w:rPr>
+            </w:pPr>
+          </w:p>
+        </w:tc>
+      </w:tr>
+      <w:tr>
+        <w:trPr>
+          <w:cnfStyle w:val="000000100000" w:firstRow="0" w:lastRow="0" w:firstColumn="0" w:lastColumn="0" w:oddVBand="0" w:evenVBand="0" w:oddHBand="1" w:evenHBand="0" w:firstRowFirstColumn="0" w:firstRowLastColumn="0" w:lastRowFirstColumn="0" w:lastRowLastColumn="0"/>
+        </w:trPr>
+        <w:tc>
+          <w:tcPr>
+            <w:cnfStyle w:val="001000000000" w:firstRow="0" w:lastRow="0" w:firstColumn="1" w:lastColumn="0" w:oddVBand="0" w:evenVBand="0" w:oddHBand="0" w:evenHBand="0" w:firstRowFirstColumn="0" w:firstRowLastColumn="0" w:lastRowFirstColumn="0" w:lastRowLastColumn="0"/>
+            <w:tcW w:w="4390" w:type="dxa"/>
+            <w:vAlign w:val="center"/>
+          </w:tcPr>
+          <w:p>
+            <w:pPr>
+              <w:pStyle w:val="Geenafstand"/>
+              <w:rPr>
+                <w:b w:val="0"/>
+                <w:bCs w:val="0"/>
+              </w:rPr>
+            </w:pPr>
+            <w:r>
+              <w:rPr>
+                <w:b w:val="0"/>
+                <w:bCs w:val="0"/>
+              </w:rPr>
+              <w:t>Carlo wil op ieder moment een uitdraai kunnen maken van de afspraken voor de eerstvolgende 7 dagen.</w:t>
+            </w:r>
+          </w:p>
+        </w:tc>
+        <w:tc>
+          <w:tcPr>
+            <w:tcW w:w="850" w:type="dxa"/>
+            <w:vAlign w:val="center"/>
+          </w:tcPr>
+          <w:p>
+            <w:pPr>
+              <w:pStyle w:val="Geenafstand"/>
+              <w:jc w:val="center"/>
+              <w:cnfStyle w:val="000000100000" w:firstRow="0" w:lastRow="0" w:firstColumn="0" w:lastColumn="0" w:oddVBand="0" w:evenVBand="0" w:oddHBand="1" w:evenHBand="0" w:firstRowFirstColumn="0" w:firstRowLastColumn="0" w:lastRowFirstColumn="0" w:lastRowLastColumn="0"/>
+              <w:rPr>
+                <w:b/>
+                <w:bCs/>
+              </w:rPr>
+            </w:pPr>
+          </w:p>
+        </w:tc>
+        <w:tc>
+          <w:tcPr>
+            <w:tcW w:w="1276" w:type="dxa"/>
+            <w:vAlign w:val="center"/>
+          </w:tcPr>
+          <w:p>
+            <w:pPr>
+              <w:pStyle w:val="Geenafstand"/>
+              <w:jc w:val="center"/>
+              <w:cnfStyle w:val="000000100000" w:firstRow="0" w:lastRow="0" w:firstColumn="0" w:lastColumn="0" w:oddVBand="0" w:evenVBand="0" w:oddHBand="1" w:evenHBand="0" w:firstRowFirstColumn="0" w:firstRowLastColumn="0" w:lastRowFirstColumn="0" w:lastRowLastColumn="0"/>
+              <w:rPr>
+                <w:b/>
+                <w:bCs/>
+              </w:rPr>
+            </w:pPr>
+            <w:r>
+              <w:rPr>
+                <w:b/>
+                <w:bCs/>
+              </w:rPr>
+              <w:t>X</w:t>
+            </w:r>
+          </w:p>
+        </w:tc>
+        <w:tc>
+          <w:tcPr>
+            <w:tcW w:w="1134" w:type="dxa"/>
+            <w:vAlign w:val="center"/>
+          </w:tcPr>
+          <w:p>
+            <w:pPr>
+              <w:pStyle w:val="Geenafstand"/>
+              <w:jc w:val="center"/>
+              <w:cnfStyle w:val="000000100000" w:firstRow="0" w:lastRow="0" w:firstColumn="0" w:lastColumn="0" w:oddVBand="0" w:evenVBand="0" w:oddHBand="1" w:evenHBand="0" w:firstRowFirstColumn="0" w:firstRowLastColumn="0" w:lastRowFirstColumn="0" w:lastRowLastColumn="0"/>
+              <w:rPr>
+                <w:b/>
+                <w:bCs/>
+              </w:rPr>
+            </w:pPr>
+          </w:p>
+        </w:tc>
+        <w:tc>
+          <w:tcPr>
+            <w:tcW w:w="1412" w:type="dxa"/>
+            <w:vAlign w:val="center"/>
+          </w:tcPr>
+          <w:p>
+            <w:pPr>
+              <w:pStyle w:val="Geenafstand"/>
+              <w:jc w:val="center"/>
+              <w:cnfStyle w:val="000000100000" w:firstRow="0" w:lastRow="0" w:firstColumn="0" w:lastColumn="0" w:oddVBand="0" w:evenVBand="0" w:oddHBand="1" w:evenHBand="0" w:firstRowFirstColumn="0" w:firstRowLastColumn="0" w:lastRowFirstColumn="0" w:lastRowLastColumn="0"/>
+              <w:rPr>
+                <w:b/>
+                <w:bCs/>
+              </w:rPr>
+            </w:pPr>
+          </w:p>
+        </w:tc>
+      </w:tr>
+      <w:tr>
+        <w:tc>
+          <w:tcPr>
+            <w:cnfStyle w:val="001000000000" w:firstRow="0" w:lastRow="0" w:firstColumn="1" w:lastColumn="0" w:oddVBand="0" w:evenVBand="0" w:oddHBand="0" w:evenHBand="0" w:firstRowFirstColumn="0" w:firstRowLastColumn="0" w:lastRowFirstColumn="0" w:lastRowLastColumn="0"/>
+            <w:tcW w:w="4390" w:type="dxa"/>
+            <w:vAlign w:val="center"/>
+          </w:tcPr>
+          <w:p>
+            <w:pPr>
+              <w:pStyle w:val="Geenafstand"/>
+              <w:rPr>
+                <w:b w:val="0"/>
+                <w:bCs w:val="0"/>
+              </w:rPr>
+            </w:pPr>
+            <w:r>
+              <w:rPr>
+                <w:b w:val="0"/>
+                <w:bCs w:val="0"/>
+              </w:rPr>
+              <w:t>Niet alle klanten van Carlo zijn handig met internet en daarom moet het mogelijk blijven dat klanten telefonisch of via Whatsapp doorgeven dat ze hun voertuig willen komen ophalen of brengen. Carlo of zijn vrouw voeren het dan zelf namens de klant in de applicatie in.</w:t>
+            </w:r>
+          </w:p>
+        </w:tc>
+        <w:tc>
+          <w:tcPr>
+            <w:tcW w:w="850" w:type="dxa"/>
+            <w:vAlign w:val="center"/>
+          </w:tcPr>
+          <w:p>
+            <w:pPr>
+              <w:pStyle w:val="Geenafstand"/>
+              <w:jc w:val="center"/>
+              <w:cnfStyle w:val="000000000000" w:firstRow="0" w:lastRow="0" w:firstColumn="0" w:lastColumn="0" w:oddVBand="0" w:evenVBand="0" w:oddHBand="0" w:evenHBand="0" w:firstRowFirstColumn="0" w:firstRowLastColumn="0" w:lastRowFirstColumn="0" w:lastRowLastColumn="0"/>
+              <w:rPr>
+                <w:b/>
+                <w:bCs/>
+              </w:rPr>
+            </w:pPr>
+          </w:p>
+        </w:tc>
+        <w:tc>
+          <w:tcPr>
+            <w:tcW w:w="1276" w:type="dxa"/>
+            <w:vAlign w:val="center"/>
+          </w:tcPr>
+          <w:p>
+            <w:pPr>
+              <w:pStyle w:val="Geenafstand"/>
+              <w:jc w:val="center"/>
+              <w:cnfStyle w:val="000000000000" w:firstRow="0" w:lastRow="0" w:firstColumn="0" w:lastColumn="0" w:oddVBand="0" w:evenVBand="0" w:oddHBand="0" w:evenHBand="0" w:firstRowFirstColumn="0" w:firstRowLastColumn="0" w:lastRowFirstColumn="0" w:lastRowLastColumn="0"/>
+              <w:rPr>
+                <w:b/>
+                <w:bCs/>
+              </w:rPr>
+            </w:pPr>
+            <w:r>
+              <w:rPr>
+                <w:b/>
+                <w:bCs/>
+              </w:rPr>
+              <w:t>X</w:t>
+            </w:r>
+          </w:p>
+        </w:tc>
+        <w:tc>
+          <w:tcPr>
+            <w:tcW w:w="1134" w:type="dxa"/>
+            <w:vAlign w:val="center"/>
+          </w:tcPr>
+          <w:p>
+            <w:pPr>
+              <w:pStyle w:val="Geenafstand"/>
+              <w:jc w:val="center"/>
+              <w:cnfStyle w:val="000000000000" w:firstRow="0" w:lastRow="0" w:firstColumn="0" w:lastColumn="0" w:oddVBand="0" w:evenVBand="0" w:oddHBand="0" w:evenHBand="0" w:firstRowFirstColumn="0" w:firstRowLastColumn="0" w:lastRowFirstColumn="0" w:lastRowLastColumn="0"/>
+              <w:rPr>
+                <w:b/>
+                <w:bCs/>
+              </w:rPr>
+            </w:pPr>
+          </w:p>
+        </w:tc>
+        <w:tc>
+          <w:tcPr>
+            <w:tcW w:w="1412" w:type="dxa"/>
+            <w:vAlign w:val="center"/>
+          </w:tcPr>
+          <w:p>
+            <w:pPr>
+              <w:pStyle w:val="Geenafstand"/>
+              <w:jc w:val="center"/>
+              <w:cnfStyle w:val="000000000000" w:firstRow="0" w:lastRow="0" w:firstColumn="0" w:lastColumn="0" w:oddVBand="0" w:evenVBand="0" w:oddHBand="0" w:evenHBand="0" w:firstRowFirstColumn="0" w:firstRowLastColumn="0" w:lastRowFirstColumn="0" w:lastRowLastColumn="0"/>
+              <w:rPr>
+                <w:b/>
+                <w:bCs/>
+              </w:rPr>
+            </w:pPr>
+          </w:p>
+        </w:tc>
+      </w:tr>
+      <w:tr>
+        <w:trPr>
+          <w:cnfStyle w:val="000000100000" w:firstRow="0" w:lastRow="0" w:firstColumn="0" w:lastColumn="0" w:oddVBand="0" w:evenVBand="0" w:oddHBand="1" w:evenHBand="0" w:firstRowFirstColumn="0" w:firstRowLastColumn="0" w:lastRowFirstColumn="0" w:lastRowLastColumn="0"/>
+        </w:trPr>
+        <w:tc>
+          <w:tcPr>
+            <w:cnfStyle w:val="001000000000" w:firstRow="0" w:lastRow="0" w:firstColumn="1" w:lastColumn="0" w:oddVBand="0" w:evenVBand="0" w:oddHBand="0" w:evenHBand="0" w:firstRowFirstColumn="0" w:firstRowLastColumn="0" w:lastRowFirstColumn="0" w:lastRowLastColumn="0"/>
+            <w:tcW w:w="4390" w:type="dxa"/>
+            <w:vAlign w:val="center"/>
+          </w:tcPr>
+          <w:p>
+            <w:pPr>
+              <w:pStyle w:val="Geenafstand"/>
+              <w:rPr>
+                <w:b w:val="0"/>
+                <w:bCs w:val="0"/>
+              </w:rPr>
+            </w:pPr>
+            <w:r>
+              <w:rPr>
+                <w:b w:val="0"/>
+                <w:bCs w:val="0"/>
+              </w:rPr>
+              <w:t>Het is niet uitgesloten dat de prijs per meter voor de stalling zal veranderen, de vraag naar opslagruimte voor een camper of caravan is als gevolg van Corona enorm gestegen. Vooral campers zijn zeer populair geworden en Carlo overweegt dan ook voor 2022 de prijs voor het stallen van een camper te verhogen naar 60 euro per meter (nog steeds naar boven afgerond op halve meters).</w:t>
+            </w:r>
+          </w:p>
+        </w:tc>
+        <w:tc>
+          <w:tcPr>
+            <w:tcW w:w="850" w:type="dxa"/>
+            <w:vAlign w:val="center"/>
+          </w:tcPr>
+          <w:p>
+            <w:pPr>
+              <w:pStyle w:val="Geenafstand"/>
+              <w:jc w:val="center"/>
+              <w:cnfStyle w:val="000000100000" w:firstRow="0" w:lastRow="0" w:firstColumn="0" w:lastColumn="0" w:oddVBand="0" w:evenVBand="0" w:oddHBand="1" w:evenHBand="0" w:firstRowFirstColumn="0" w:firstRowLastColumn="0" w:lastRowFirstColumn="0" w:lastRowLastColumn="0"/>
+              <w:rPr>
+                <w:b/>
+                <w:bCs/>
+              </w:rPr>
+            </w:pPr>
+          </w:p>
+        </w:tc>
+        <w:tc>
+          <w:tcPr>
+            <w:tcW w:w="1276" w:type="dxa"/>
+            <w:vAlign w:val="center"/>
+          </w:tcPr>
+          <w:p>
+            <w:pPr>
+              <w:pStyle w:val="Geenafstand"/>
+              <w:jc w:val="center"/>
+              <w:cnfStyle w:val="000000100000" w:firstRow="0" w:lastRow="0" w:firstColumn="0" w:lastColumn="0" w:oddVBand="0" w:evenVBand="0" w:oddHBand="1" w:evenHBand="0" w:firstRowFirstColumn="0" w:firstRowLastColumn="0" w:lastRowFirstColumn="0" w:lastRowLastColumn="0"/>
+              <w:rPr>
+                <w:b/>
+                <w:bCs/>
+              </w:rPr>
+            </w:pPr>
+            <w:r>
+              <w:rPr>
+                <w:b/>
+                <w:bCs/>
+              </w:rPr>
+              <w:t>X</w:t>
+            </w:r>
+          </w:p>
+        </w:tc>
+        <w:tc>
+          <w:tcPr>
+            <w:tcW w:w="1134" w:type="dxa"/>
+            <w:vAlign w:val="center"/>
+          </w:tcPr>
+          <w:p>
+            <w:pPr>
+              <w:pStyle w:val="Geenafstand"/>
+              <w:jc w:val="center"/>
+              <w:cnfStyle w:val="000000100000" w:firstRow="0" w:lastRow="0" w:firstColumn="0" w:lastColumn="0" w:oddVBand="0" w:evenVBand="0" w:oddHBand="1" w:evenHBand="0" w:firstRowFirstColumn="0" w:firstRowLastColumn="0" w:lastRowFirstColumn="0" w:lastRowLastColumn="0"/>
+              <w:rPr>
+                <w:b/>
+                <w:bCs/>
+              </w:rPr>
+            </w:pPr>
+          </w:p>
+        </w:tc>
+        <w:tc>
+          <w:tcPr>
+            <w:tcW w:w="1412" w:type="dxa"/>
+            <w:vAlign w:val="center"/>
+          </w:tcPr>
+          <w:p>
+            <w:pPr>
+              <w:pStyle w:val="Geenafstand"/>
+              <w:jc w:val="center"/>
+              <w:cnfStyle w:val="000000100000" w:firstRow="0" w:lastRow="0" w:firstColumn="0" w:lastColumn="0" w:oddVBand="0" w:evenVBand="0" w:oddHBand="1" w:evenHBand="0" w:firstRowFirstColumn="0" w:firstRowLastColumn="0" w:lastRowFirstColumn="0" w:lastRowLastColumn="0"/>
+              <w:rPr>
+                <w:b/>
+                <w:bCs/>
+              </w:rPr>
+            </w:pPr>
+          </w:p>
+        </w:tc>
+      </w:tr>
+      <w:tr>
+        <w:tc>
+          <w:tcPr>
+            <w:cnfStyle w:val="001000000000" w:firstRow="0" w:lastRow="0" w:firstColumn="1" w:lastColumn="0" w:oddVBand="0" w:evenVBand="0" w:oddHBand="0" w:evenHBand="0" w:firstRowFirstColumn="0" w:firstRowLastColumn="0" w:lastRowFirstColumn="0" w:lastRowLastColumn="0"/>
+            <w:tcW w:w="4390" w:type="dxa"/>
+            <w:vAlign w:val="center"/>
+          </w:tcPr>
+          <w:p>
+            <w:pPr>
+              <w:pStyle w:val="Geenafstand"/>
+              <w:rPr>
+                <w:b w:val="0"/>
+                <w:bCs w:val="0"/>
+              </w:rPr>
+            </w:pPr>
+            <w:r>
+              <w:rPr>
+                <w:b w:val="0"/>
+                <w:bCs w:val="0"/>
+              </w:rPr>
+              <w:t>Klanten mogen zichzelf niet registreren.</w:t>
+            </w:r>
+          </w:p>
+        </w:tc>
+        <w:tc>
+          <w:tcPr>
+            <w:tcW w:w="850" w:type="dxa"/>
+            <w:vAlign w:val="center"/>
+          </w:tcPr>
+          <w:p>
+            <w:pPr>
+              <w:pStyle w:val="Geenafstand"/>
+              <w:jc w:val="center"/>
+              <w:cnfStyle w:val="000000000000" w:firstRow="0" w:lastRow="0" w:firstColumn="0" w:lastColumn="0" w:oddVBand="0" w:evenVBand="0" w:oddHBand="0" w:evenHBand="0" w:firstRowFirstColumn="0" w:firstRowLastColumn="0" w:lastRowFirstColumn="0" w:lastRowLastColumn="0"/>
+              <w:rPr>
+                <w:b/>
+                <w:bCs/>
+              </w:rPr>
+            </w:pPr>
+          </w:p>
+        </w:tc>
+        <w:tc>
+          <w:tcPr>
+            <w:tcW w:w="1276" w:type="dxa"/>
+            <w:vAlign w:val="center"/>
+          </w:tcPr>
+          <w:p>
+            <w:pPr>
+              <w:pStyle w:val="Geenafstand"/>
+              <w:jc w:val="center"/>
+              <w:cnfStyle w:val="000000000000" w:firstRow="0" w:lastRow="0" w:firstColumn="0" w:lastColumn="0" w:oddVBand="0" w:evenVBand="0" w:oddHBand="0" w:evenHBand="0" w:firstRowFirstColumn="0" w:firstRowLastColumn="0" w:lastRowFirstColumn="0" w:lastRowLastColumn="0"/>
+              <w:rPr>
+                <w:b/>
+                <w:bCs/>
+              </w:rPr>
+            </w:pPr>
+          </w:p>
+        </w:tc>
+        <w:tc>
+          <w:tcPr>
+            <w:tcW w:w="1134" w:type="dxa"/>
+            <w:vAlign w:val="center"/>
+          </w:tcPr>
+          <w:p>
+            <w:pPr>
+              <w:pStyle w:val="Geenafstand"/>
+              <w:jc w:val="center"/>
+              <w:cnfStyle w:val="000000000000" w:firstRow="0" w:lastRow="0" w:firstColumn="0" w:lastColumn="0" w:oddVBand="0" w:evenVBand="0" w:oddHBand="0" w:evenHBand="0" w:firstRowFirstColumn="0" w:firstRowLastColumn="0" w:lastRowFirstColumn="0" w:lastRowLastColumn="0"/>
+              <w:rPr>
+                <w:b/>
+                <w:bCs/>
+              </w:rPr>
+            </w:pPr>
+          </w:p>
+        </w:tc>
+        <w:tc>
+          <w:tcPr>
+            <w:tcW w:w="1412" w:type="dxa"/>
+            <w:vAlign w:val="center"/>
+          </w:tcPr>
+          <w:p>
+            <w:pPr>
+              <w:pStyle w:val="Geenafstand"/>
+              <w:jc w:val="center"/>
+              <w:cnfStyle w:val="000000000000" w:firstRow="0" w:lastRow="0" w:firstColumn="0" w:lastColumn="0" w:oddVBand="0" w:evenVBand="0" w:oddHBand="0" w:evenHBand="0" w:firstRowFirstColumn="0" w:firstRowLastColumn="0" w:lastRowFirstColumn="0" w:lastRowLastColumn="0"/>
+              <w:rPr>
+                <w:b/>
+                <w:bCs/>
+              </w:rPr>
+            </w:pPr>
+            <w:r>
+              <w:rPr>
+                <w:b/>
+                <w:bCs/>
+              </w:rPr>
+              <w:t>X</w:t>
+            </w:r>
+          </w:p>
+        </w:tc>
+      </w:tr>
+    </w:tbl>
+    <w:p>
+      <w:pPr>
+        <w:pStyle w:val="Geenafstand"/>
+      </w:pPr>
     </w:p>
     <w:p>
       <w:pPr>
         <w:pStyle w:val="Kop2"/>
       </w:pPr>
-      <w:bookmarkStart w:id="7" w:name="_Toc82078231"/>
-      <w:r>
-        <w:t>Must have:</w:t>
-      </w:r>
-      <w:bookmarkEnd w:id="7"/>
-    </w:p>
-    <w:p>
-      <w:pPr>
-        <w:pStyle w:val="Lijstalinea"/>
-        <w:numPr>
-          <w:ilvl w:val="0"/>
-          <w:numId w:val="3"/>
-        </w:numPr>
-      </w:pPr>
-      <w:r>
-        <w:t>Accountbeheer (Beheerders en gebruikers).</w:t>
-      </w:r>
-    </w:p>
-    <w:p>
-      <w:pPr>
-        <w:pStyle w:val="Lijstalinea"/>
-        <w:numPr>
-          <w:ilvl w:val="0"/>
-          <w:numId w:val="3"/>
-        </w:numPr>
-      </w:pPr>
-      <w:r>
-        <w:t>Login en registreer systeem.</w:t>
-      </w:r>
-    </w:p>
-    <w:p>
-      <w:pPr>
-        <w:pStyle w:val="Lijstalinea"/>
-        <w:numPr>
-          <w:ilvl w:val="0"/>
-          <w:numId w:val="3"/>
-        </w:numPr>
-      </w:pPr>
-      <w:r>
-        <w:t>Zodra een klant een afspraak in de agenda zet dient daarvan een e-mail te worden verstuurd naar zowel Carlo als naar de klant.</w:t>
-      </w:r>
-    </w:p>
-    <w:p>
-      <w:pPr>
-        <w:pStyle w:val="Lijstalinea"/>
-        <w:numPr>
-          <w:ilvl w:val="0"/>
-          <w:numId w:val="3"/>
-        </w:numPr>
-      </w:pPr>
-      <w:r>
-        <w:t>Bij een afspraak moet worden vastgelegd wie op welke datum en op welk tijdstip welk voertuig wil komen halen/brengen</w:t>
-      </w:r>
-      <w:r>
-        <w:t>.</w:t>
-      </w:r>
-    </w:p>
-    <w:p>
-      <w:pPr>
-        <w:pStyle w:val="Lijstalinea"/>
-        <w:numPr>
-          <w:ilvl w:val="0"/>
-          <w:numId w:val="3"/>
-        </w:numPr>
-      </w:pPr>
-      <w:r>
-        <w:t>Een klant mag alleen de eigen tijdstippen zien in de kalender (zowel uit het verleden als in de toekomst).</w:t>
-      </w:r>
-    </w:p>
-    <w:p>
-      <w:pPr>
-        <w:pStyle w:val="Lijstalinea"/>
-        <w:numPr>
-          <w:ilvl w:val="0"/>
-          <w:numId w:val="3"/>
-        </w:numPr>
-      </w:pPr>
-      <w:r>
-        <w:t>Een afspraak kan door de klant worden gecanceld. Ook daarvan dient een bevestiging per email te worden verstuurd.</w:t>
-      </w:r>
-    </w:p>
-    <w:p>
-      <w:pPr>
-        <w:pStyle w:val="Lijstalinea"/>
-        <w:numPr>
-          <w:ilvl w:val="0"/>
-          <w:numId w:val="3"/>
-        </w:numPr>
-      </w:pPr>
-      <w:r>
-        <w:t>Een afspraak moet minimaal 2 dagen van tevoren worden gemaakt.</w:t>
-      </w:r>
-    </w:p>
-    <w:p>
-      <w:pPr>
-        <w:pStyle w:val="Lijstalinea"/>
-        <w:numPr>
-          <w:ilvl w:val="0"/>
-          <w:numId w:val="3"/>
-        </w:numPr>
-      </w:pPr>
-      <w:r>
-        <w:t>Carlo rekent op dit moment 45 euro per meter (naar boven afgerond op halve meters). De breedte van het voertuig is niet van belang.</w:t>
-      </w:r>
-    </w:p>
-    <w:p>
-      <w:pPr>
-        <w:pStyle w:val="Lijstalinea"/>
-        <w:numPr>
-          <w:ilvl w:val="0"/>
-          <w:numId w:val="3"/>
-        </w:numPr>
-      </w:pPr>
-      <w:r>
-        <w:t>Contracten gelden per jaar. Mocht een klant het contract willen beëindigen (bijvoorbeeld omdat het voertuig is verkocht) dan vind geen terugbetaling plaats, maar vanaf de dag waarop het contract is afgelopen komt wel weer een plaats beschikbaar. Beëindigen van een contract kan de klant alleen telefonisch doen.</w:t>
-      </w:r>
-    </w:p>
-    <w:p>
-      <w:pPr>
-        <w:pStyle w:val="Lijstalinea"/>
-        <w:numPr>
-          <w:ilvl w:val="0"/>
-          <w:numId w:val="3"/>
-        </w:numPr>
-      </w:pPr>
-      <w:r>
-        <w:t>Een contract gaat in op de datum waarop de klant het voertuig voor het eerst komt brengen. Op dat moment dient een betaling plaats te vinden ter grootte van het resterende deel van het jaar. Contracten worden automatisch verlengd per 1 januari als het niet is opgezegd door de klant. Begin januari wordt naar alle klanten per e-mail een factuur gestuurd voor het nieuwe kalenderjaar.</w:t>
-      </w:r>
-    </w:p>
-    <w:p>
-      <w:pPr>
-        <w:pStyle w:val="Lijstalinea"/>
-        <w:numPr>
-          <w:ilvl w:val="0"/>
-          <w:numId w:val="3"/>
-        </w:numPr>
-      </w:pPr>
-      <w:r>
-        <w:t>Carlo of zijn vrouw voegen zelf de klant- en voertuiggegevens in. Zodra een nieuw voertuig in het systeem wordt gezet dient automatisch een contract naar de klant te worden verstuurd per e-mail. Ook als een contract voor een voertuig wordt beëindigd dient de klant hiervan een bevestiging per e-mail te krijgen.</w:t>
-      </w:r>
-    </w:p>
-    <w:p>
-      <w:pPr>
-        <w:pStyle w:val="Lijstalinea"/>
-        <w:numPr>
-          <w:ilvl w:val="0"/>
-          <w:numId w:val="3"/>
-        </w:numPr>
-      </w:pPr>
-      <w:r>
-        <w:t>Klanten mogen zo vaak als ze willen hun voertuig komen halen of brengen, mits het 2 dagen van tevoren is gemeld.</w:t>
-      </w:r>
-    </w:p>
-    <w:p>
-      <w:pPr>
-        <w:pStyle w:val="Lijstalinea"/>
-        <w:numPr>
-          <w:ilvl w:val="0"/>
-          <w:numId w:val="3"/>
-        </w:numPr>
-      </w:pPr>
-      <w:r>
-        <w:t>Carlo (en andere beheerders) kunnen altijd alle gemaakte afspraken zien in de kalender.</w:t>
-      </w:r>
-    </w:p>
-    <w:p>
-      <w:pPr>
-        <w:pStyle w:val="Lijstalinea"/>
-        <w:numPr>
-          <w:ilvl w:val="0"/>
-          <w:numId w:val="3"/>
-        </w:numPr>
-      </w:pPr>
-      <w:r>
-        <w:t>Een beheerder moet dagen kunnen blokkeren, waarop halen of brengen niet mogelijk is. Bijvoorbeeld op feestdagen of wanneer Carlo zelf verhinderd is.</w:t>
-      </w:r>
-    </w:p>
-    <w:p/>
-    <w:p/>
-    <w:p/>
-    <w:p/>
-    <w:p/>
-    <w:p/>
-    <w:p/>
-    <w:p/>
-    <w:p>
-      <w:pPr>
-        <w:pStyle w:val="Kop2"/>
-      </w:pPr>
-      <w:bookmarkStart w:id="8" w:name="_Toc82078232"/>
-      <w:proofErr w:type="spellStart"/>
-      <w:r>
-        <w:lastRenderedPageBreak/>
-        <w:t>Should</w:t>
-      </w:r>
-      <w:proofErr w:type="spellEnd"/>
-      <w:r>
-        <w:t xml:space="preserve"> have:</w:t>
-      </w:r>
-      <w:bookmarkEnd w:id="8"/>
-    </w:p>
-    <w:p>
-      <w:pPr>
-        <w:pStyle w:val="Lijstalinea"/>
-        <w:numPr>
-          <w:ilvl w:val="0"/>
-          <w:numId w:val="4"/>
-        </w:numPr>
-      </w:pPr>
-      <w:r>
-        <w:t>Niet alle plekken zijn geschikt voor campers, omdat het in- en uitrijden van een camper lastiger is dan van een caravan.</w:t>
-      </w:r>
-    </w:p>
-    <w:p>
-      <w:pPr>
-        <w:pStyle w:val="Lijstalinea"/>
-        <w:numPr>
-          <w:ilvl w:val="0"/>
-          <w:numId w:val="4"/>
-        </w:numPr>
-      </w:pPr>
-      <w:r>
-        <w:t>Carlo wil op ieder moment een uitdraai kunnen maken van de afspraken voor de eerstvolgende 7 dagen.</w:t>
-      </w:r>
-    </w:p>
-    <w:p>
-      <w:pPr>
-        <w:pStyle w:val="Lijstalinea"/>
-        <w:numPr>
-          <w:ilvl w:val="0"/>
-          <w:numId w:val="4"/>
-        </w:numPr>
-      </w:pPr>
-      <w:r>
-        <w:t>Niet alle klanten van Carlo zijn handig met internet en daarom moet het mogelijk blijven dat klanten telefonisch of via Whatsapp doorgeven dat ze hun voertuig willen komen ophalen of brengen. Carlo of zijn vrouw voeren het dan zelf namens de klant in de applicatie in.</w:t>
-      </w:r>
-    </w:p>
-    <w:p/>
-    <w:p>
-      <w:pPr>
-        <w:pStyle w:val="Kop2"/>
-      </w:pPr>
-      <w:bookmarkStart w:id="9" w:name="_Toc82078233"/>
-      <w:proofErr w:type="spellStart"/>
-      <w:r>
-        <w:t>Could</w:t>
-      </w:r>
-      <w:proofErr w:type="spellEnd"/>
-      <w:r>
-        <w:t xml:space="preserve"> have:</w:t>
-      </w:r>
-      <w:bookmarkEnd w:id="9"/>
-    </w:p>
-    <w:p>
-      <w:pPr>
-        <w:pStyle w:val="Lijstalinea"/>
-        <w:numPr>
-          <w:ilvl w:val="0"/>
-          <w:numId w:val="5"/>
-        </w:numPr>
-      </w:pPr>
-      <w:r>
-        <w:t>Het is niet uitgesloten dat de prijs per meter voor de stalling zal veranderen, de vraag naar opslagruimte voor een camper of caravan is als gevolg van Corona enorm gestegen. Vooral campers zijn zeer populair geworden en Carlo overweegt dan ook voor 2022 de prijs voor het stallen van een camper te verhogen naar 60 euro per meter (nog steeds naar boven afgerond op halve meters).</w:t>
-      </w:r>
-    </w:p>
-    <w:p/>
-    <w:p>
-      <w:pPr>
-        <w:pStyle w:val="Kop2"/>
-      </w:pPr>
-      <w:bookmarkStart w:id="10" w:name="_Toc82078234"/>
-      <w:proofErr w:type="spellStart"/>
-      <w:r>
-        <w:t>Wouldn’t</w:t>
-      </w:r>
-      <w:proofErr w:type="spellEnd"/>
-      <w:r>
-        <w:t xml:space="preserve"> have:</w:t>
-      </w:r>
-      <w:bookmarkEnd w:id="10"/>
     </w:p>
     <w:sectPr>
-      <w:headerReference w:type="default" r:id="rId11"/>
-      <w:footerReference w:type="default" r:id="rId12"/>
+      <w:headerReference w:type="default" r:id="rId12"/>
+      <w:footerReference w:type="default" r:id="rId13"/>
       <w:pgSz w:w="11906" w:h="16838"/>
       <w:pgMar w:top="1417" w:right="1417" w:bottom="1417" w:left="1417" w:header="708" w:footer="708" w:gutter="0"/>
       <w:pgNumType w:start="0"/>
@@ -2905,6 +4936,95 @@
 <file path=word/numbering.xml><?xml version="1.0" encoding="utf-8"?>
 <w:numbering xmlns:wpc="http://schemas.microsoft.com/office/word/2010/wordprocessingCanvas" xmlns:cx="http://schemas.microsoft.com/office/drawing/2014/chartex" xmlns:cx1="http://schemas.microsoft.com/office/drawing/2015/9/8/chartex" xmlns:cx2="http://schemas.microsoft.com/office/drawing/2015/10/21/chartex" xmlns:cx3="http://schemas.microsoft.com/office/drawing/2016/5/9/chartex" xmlns:cx4="http://schemas.microsoft.com/office/drawing/2016/5/10/chartex" xmlns:cx5="http://schemas.microsoft.com/office/drawing/2016/5/11/chartex" xmlns:cx6="http://schemas.microsoft.com/office/drawing/2016/5/12/chartex" xmlns:cx7="http://schemas.microsoft.com/office/drawing/2016/5/13/chartex" xmlns:cx8="http://schemas.microsoft.com/office/drawing/2016/5/14/chartex" xmlns:mc="http://schemas.openxmlformats.org/markup-compatibility/2006" xmlns:aink="http://schemas.microsoft.com/office/drawing/2016/ink" xmlns:am3d="http://schemas.microsoft.com/office/drawing/2017/model3d" xmlns:o="urn:schemas-microsoft-com:office:office" xmlns:r="http://schemas.openxmlformats.org/officeDocument/2006/relationships" xmlns:m="http://schemas.openxmlformats.org/officeDocument/2006/math" xmlns:v="urn:schemas-microsoft-com:vml" xmlns:wp14="http://schemas.microsoft.com/office/word/2010/wordprocessingDrawing" xmlns:wp="http://schemas.openxmlformats.org/drawingml/2006/wordprocessingDrawing" xmlns:w10="urn:schemas-microsoft-com:office:word" xmlns:w="http://schemas.openxmlformats.org/wordprocessingml/2006/main" xmlns:w14="http://schemas.microsoft.com/office/word/2010/wordml" xmlns:w15="http://schemas.microsoft.com/office/word/2012/wordml" xmlns:w16cex="http://schemas.microsoft.com/office/word/2018/wordml/cex" xmlns:w16cid="http://schemas.microsoft.com/office/word/2016/wordml/cid" xmlns:w16="http://schemas.microsoft.com/office/word/2018/wordml" xmlns:w16sdtdh="http://schemas.microsoft.com/office/word/2020/wordml/sdtdatahash" xmlns:w16se="http://schemas.microsoft.com/office/word/2015/wordml/symex" xmlns:wpg="http://schemas.microsoft.com/office/word/2010/wordprocessingGroup" xmlns:wpi="http://schemas.microsoft.com/office/word/2010/wordprocessingInk" xmlns:wne="http://schemas.microsoft.com/office/word/2006/wordml" xmlns:wps="http://schemas.microsoft.com/office/word/2010/wordprocessingShape" mc:Ignorable="w14 w15 w16se w16cid w16 w16cex w16sdtdh wp14">
   <w:abstractNum w:abstractNumId="0" w15:restartNumberingAfterBreak="0">
+    <w:nsid w:val="08BA0B71"/>
+    <w:multiLevelType w:val="hybridMultilevel"/>
+    <w:tmpl w:val="D1FE9520"/>
+    <w:lvl w:ilvl="0" w:tplc="0413000F">
+      <w:start w:val="1"/>
+      <w:numFmt w:val="decimal"/>
+      <w:lvlText w:val="%1."/>
+      <w:lvlJc w:val="left"/>
+      <w:pPr>
+        <w:ind w:left="720" w:hanging="360"/>
+      </w:pPr>
+      <w:rPr>
+        <w:rFonts w:hint="default"/>
+      </w:rPr>
+    </w:lvl>
+    <w:lvl w:ilvl="1" w:tplc="04130019" w:tentative="1">
+      <w:start w:val="1"/>
+      <w:numFmt w:val="lowerLetter"/>
+      <w:lvlText w:val="%2."/>
+      <w:lvlJc w:val="left"/>
+      <w:pPr>
+        <w:ind w:left="1440" w:hanging="360"/>
+      </w:pPr>
+    </w:lvl>
+    <w:lvl w:ilvl="2" w:tplc="0413001B" w:tentative="1">
+      <w:start w:val="1"/>
+      <w:numFmt w:val="lowerRoman"/>
+      <w:lvlText w:val="%3."/>
+      <w:lvlJc w:val="right"/>
+      <w:pPr>
+        <w:ind w:left="2160" w:hanging="180"/>
+      </w:pPr>
+    </w:lvl>
+    <w:lvl w:ilvl="3" w:tplc="0413000F" w:tentative="1">
+      <w:start w:val="1"/>
+      <w:numFmt w:val="decimal"/>
+      <w:lvlText w:val="%4."/>
+      <w:lvlJc w:val="left"/>
+      <w:pPr>
+        <w:ind w:left="2880" w:hanging="360"/>
+      </w:pPr>
+    </w:lvl>
+    <w:lvl w:ilvl="4" w:tplc="04130019" w:tentative="1">
+      <w:start w:val="1"/>
+      <w:numFmt w:val="lowerLetter"/>
+      <w:lvlText w:val="%5."/>
+      <w:lvlJc w:val="left"/>
+      <w:pPr>
+        <w:ind w:left="3600" w:hanging="360"/>
+      </w:pPr>
+    </w:lvl>
+    <w:lvl w:ilvl="5" w:tplc="0413001B" w:tentative="1">
+      <w:start w:val="1"/>
+      <w:numFmt w:val="lowerRoman"/>
+      <w:lvlText w:val="%6."/>
+      <w:lvlJc w:val="right"/>
+      <w:pPr>
+        <w:ind w:left="4320" w:hanging="180"/>
+      </w:pPr>
+    </w:lvl>
+    <w:lvl w:ilvl="6" w:tplc="0413000F" w:tentative="1">
+      <w:start w:val="1"/>
+      <w:numFmt w:val="decimal"/>
+      <w:lvlText w:val="%7."/>
+      <w:lvlJc w:val="left"/>
+      <w:pPr>
+        <w:ind w:left="5040" w:hanging="360"/>
+      </w:pPr>
+    </w:lvl>
+    <w:lvl w:ilvl="7" w:tplc="04130019" w:tentative="1">
+      <w:start w:val="1"/>
+      <w:numFmt w:val="lowerLetter"/>
+      <w:lvlText w:val="%8."/>
+      <w:lvlJc w:val="left"/>
+      <w:pPr>
+        <w:ind w:left="5760" w:hanging="360"/>
+      </w:pPr>
+    </w:lvl>
+    <w:lvl w:ilvl="8" w:tplc="0413001B" w:tentative="1">
+      <w:start w:val="1"/>
+      <w:numFmt w:val="lowerRoman"/>
+      <w:lvlText w:val="%9."/>
+      <w:lvlJc w:val="right"/>
+      <w:pPr>
+        <w:ind w:left="6480" w:hanging="180"/>
+      </w:pPr>
+    </w:lvl>
+  </w:abstractNum>
+  <w:abstractNum w:abstractNumId="1" w15:restartNumberingAfterBreak="0">
     <w:nsid w:val="3344009B"/>
     <w:multiLevelType w:val="hybridMultilevel"/>
     <w:tmpl w:val="DAF6C58A"/>
@@ -3017,7 +5137,7 @@
       </w:rPr>
     </w:lvl>
   </w:abstractNum>
-  <w:abstractNum w:abstractNumId="1" w15:restartNumberingAfterBreak="0">
+  <w:abstractNum w:abstractNumId="2" w15:restartNumberingAfterBreak="0">
     <w:nsid w:val="4D46494A"/>
     <w:multiLevelType w:val="hybridMultilevel"/>
     <w:tmpl w:val="CA8C04B8"/>
@@ -3130,7 +5250,7 @@
       </w:rPr>
     </w:lvl>
   </w:abstractNum>
-  <w:abstractNum w:abstractNumId="2" w15:restartNumberingAfterBreak="0">
+  <w:abstractNum w:abstractNumId="3" w15:restartNumberingAfterBreak="0">
     <w:nsid w:val="6DC61382"/>
     <w:multiLevelType w:val="hybridMultilevel"/>
     <w:tmpl w:val="45E82376"/>
@@ -3243,7 +5363,7 @@
       </w:rPr>
     </w:lvl>
   </w:abstractNum>
-  <w:abstractNum w:abstractNumId="3" w15:restartNumberingAfterBreak="0">
+  <w:abstractNum w:abstractNumId="4" w15:restartNumberingAfterBreak="0">
     <w:nsid w:val="6EA75DC4"/>
     <w:multiLevelType w:val="hybridMultilevel"/>
     <w:tmpl w:val="094C181C"/>
@@ -3356,7 +5476,7 @@
       </w:rPr>
     </w:lvl>
   </w:abstractNum>
-  <w:abstractNum w:abstractNumId="4" w15:restartNumberingAfterBreak="0">
+  <w:abstractNum w:abstractNumId="5" w15:restartNumberingAfterBreak="0">
     <w:nsid w:val="73432115"/>
     <w:multiLevelType w:val="hybridMultilevel"/>
     <w:tmpl w:val="BA780FD8"/>
@@ -3470,19 +5590,22 @@
     </w:lvl>
   </w:abstractNum>
   <w:num w:numId="1">
-    <w:abstractNumId w:val="0"/>
+    <w:abstractNumId w:val="1"/>
   </w:num>
   <w:num w:numId="2">
+    <w:abstractNumId w:val="5"/>
+  </w:num>
+  <w:num w:numId="3">
+    <w:abstractNumId w:val="2"/>
+  </w:num>
+  <w:num w:numId="4">
     <w:abstractNumId w:val="4"/>
   </w:num>
-  <w:num w:numId="3">
-    <w:abstractNumId w:val="1"/>
-  </w:num>
-  <w:num w:numId="4">
+  <w:num w:numId="5">
     <w:abstractNumId w:val="3"/>
   </w:num>
-  <w:num w:numId="5">
-    <w:abstractNumId w:val="2"/>
+  <w:num w:numId="6">
+    <w:abstractNumId w:val="0"/>
   </w:num>
 </w:numbering>
 </file>
@@ -4133,6 +6256,82 @@
       <w:ind w:left="220"/>
     </w:pPr>
   </w:style>
+  <w:style w:type="table" w:styleId="Rastertabel4-Accent1">
+    <w:name w:val="Grid Table 4 Accent 1"/>
+    <w:basedOn w:val="Standaardtabel"/>
+    <w:uiPriority w:val="49"/>
+    <w:rsid w:val="00473AF6"/>
+    <w:pPr>
+      <w:spacing w:after="0" w:line="240" w:lineRule="auto"/>
+    </w:pPr>
+    <w:tblPr>
+      <w:tblStyleRowBandSize w:val="1"/>
+      <w:tblStyleColBandSize w:val="1"/>
+      <w:tblBorders>
+        <w:top w:val="single" w:sz="4" w:space="0" w:color="8EAADB" w:themeColor="accent1" w:themeTint="99"/>
+        <w:left w:val="single" w:sz="4" w:space="0" w:color="8EAADB" w:themeColor="accent1" w:themeTint="99"/>
+        <w:bottom w:val="single" w:sz="4" w:space="0" w:color="8EAADB" w:themeColor="accent1" w:themeTint="99"/>
+        <w:right w:val="single" w:sz="4" w:space="0" w:color="8EAADB" w:themeColor="accent1" w:themeTint="99"/>
+        <w:insideH w:val="single" w:sz="4" w:space="0" w:color="8EAADB" w:themeColor="accent1" w:themeTint="99"/>
+        <w:insideV w:val="single" w:sz="4" w:space="0" w:color="8EAADB" w:themeColor="accent1" w:themeTint="99"/>
+      </w:tblBorders>
+    </w:tblPr>
+    <w:tblStylePr w:type="firstRow">
+      <w:rPr>
+        <w:b/>
+        <w:bCs/>
+        <w:color w:val="FFFFFF" w:themeColor="background1"/>
+      </w:rPr>
+      <w:tblPr/>
+      <w:tcPr>
+        <w:tcBorders>
+          <w:top w:val="single" w:sz="4" w:space="0" w:color="4472C4" w:themeColor="accent1"/>
+          <w:left w:val="single" w:sz="4" w:space="0" w:color="4472C4" w:themeColor="accent1"/>
+          <w:bottom w:val="single" w:sz="4" w:space="0" w:color="4472C4" w:themeColor="accent1"/>
+          <w:right w:val="single" w:sz="4" w:space="0" w:color="4472C4" w:themeColor="accent1"/>
+          <w:insideH w:val="nil"/>
+          <w:insideV w:val="nil"/>
+        </w:tcBorders>
+        <w:shd w:val="clear" w:color="auto" w:fill="4472C4" w:themeFill="accent1"/>
+      </w:tcPr>
+    </w:tblStylePr>
+    <w:tblStylePr w:type="lastRow">
+      <w:rPr>
+        <w:b/>
+        <w:bCs/>
+      </w:rPr>
+      <w:tblPr/>
+      <w:tcPr>
+        <w:tcBorders>
+          <w:top w:val="double" w:sz="4" w:space="0" w:color="4472C4" w:themeColor="accent1"/>
+        </w:tcBorders>
+      </w:tcPr>
+    </w:tblStylePr>
+    <w:tblStylePr w:type="firstCol">
+      <w:rPr>
+        <w:b/>
+        <w:bCs/>
+      </w:rPr>
+    </w:tblStylePr>
+    <w:tblStylePr w:type="lastCol">
+      <w:rPr>
+        <w:b/>
+        <w:bCs/>
+      </w:rPr>
+    </w:tblStylePr>
+    <w:tblStylePr w:type="band1Vert">
+      <w:tblPr/>
+      <w:tcPr>
+        <w:shd w:val="clear" w:color="auto" w:fill="D9E2F3" w:themeFill="accent1" w:themeFillTint="33"/>
+      </w:tcPr>
+    </w:tblStylePr>
+    <w:tblStylePr w:type="band1Horz">
+      <w:tblPr/>
+      <w:tcPr>
+        <w:shd w:val="clear" w:color="auto" w:fill="D9E2F3" w:themeFill="accent1" w:themeFillTint="33"/>
+      </w:tcPr>
+    </w:tblStylePr>
+  </w:style>
 </w:styles>
 </file>
 
@@ -4209,19 +6408,19 @@
 
 <file path=word/glossary/fontTable.xml><?xml version="1.0" encoding="utf-8"?>
 <w:fonts xmlns:mc="http://schemas.openxmlformats.org/markup-compatibility/2006" xmlns:r="http://schemas.openxmlformats.org/officeDocument/2006/relationships" xmlns:w="http://schemas.openxmlformats.org/wordprocessingml/2006/main" xmlns:w14="http://schemas.microsoft.com/office/word/2010/wordml" xmlns:w15="http://schemas.microsoft.com/office/word/2012/wordml" xmlns:w16cex="http://schemas.microsoft.com/office/word/2018/wordml/cex" xmlns:w16cid="http://schemas.microsoft.com/office/word/2016/wordml/cid" xmlns:w16="http://schemas.microsoft.com/office/word/2018/wordml" xmlns:w16sdtdh="http://schemas.microsoft.com/office/word/2020/wordml/sdtdatahash" xmlns:w16se="http://schemas.microsoft.com/office/word/2015/wordml/symex" mc:Ignorable="w14 w15 w16se w16cid w16 w16cex w16sdtdh">
+  <w:font w:name="Times New Roman">
+    <w:panose1 w:val="02020603050405020304"/>
+    <w:charset w:val="00"/>
+    <w:family w:val="roman"/>
+    <w:pitch w:val="variable"/>
+    <w:sig w:usb0="E0002EFF" w:usb1="C000785B" w:usb2="00000009" w:usb3="00000000" w:csb0="000001FF" w:csb1="00000000"/>
+  </w:font>
   <w:font w:name="Symbol">
     <w:panose1 w:val="05050102010706020507"/>
     <w:charset w:val="02"/>
     <w:family w:val="roman"/>
     <w:pitch w:val="variable"/>
     <w:sig w:usb0="00000000" w:usb1="10000000" w:usb2="00000000" w:usb3="00000000" w:csb0="80000000" w:csb1="00000000"/>
-  </w:font>
-  <w:font w:name="Times New Roman">
-    <w:panose1 w:val="02020603050405020304"/>
-    <w:charset w:val="00"/>
-    <w:family w:val="roman"/>
-    <w:pitch w:val="variable"/>
-    <w:sig w:usb0="E0002EFF" w:usb1="C000785B" w:usb2="00000009" w:usb3="00000000" w:csb0="000001FF" w:csb1="00000000"/>
   </w:font>
   <w:font w:name="Courier New">
     <w:panose1 w:val="02070309020205020404"/>
@@ -4276,6 +6475,8 @@
     <w:rsid w:val="00473B5D"/>
     <w:rsid w:val="00510C58"/>
     <w:rsid w:val="00616012"/>
+    <w:rsid w:val="008C37E6"/>
+    <w:rsid w:val="00B511E7"/>
     <w:rsid w:val="00C83D45"/>
   </w:rsids>
   <m:mathPr>
@@ -5049,10 +7250,22 @@
 </CoverPageProperties>
 </file>
 
+<file path=customXml/item2.xml><?xml version="1.0" encoding="utf-8"?>
+<b:Sources xmlns:b="http://schemas.openxmlformats.org/officeDocument/2006/bibliography" xmlns="http://schemas.openxmlformats.org/officeDocument/2006/bibliography" SelectedStyle="\APASixthEditionOfficeOnline.xsl" StyleName="APA" Version="6"/>
+</file>
+
 <file path=customXml/itemProps1.xml><?xml version="1.0" encoding="utf-8"?>
 <ds:datastoreItem xmlns:ds="http://schemas.openxmlformats.org/officeDocument/2006/customXml" ds:itemID="{55AF091B-3C7A-41E3-B477-F2FDAA23CFDA}">
   <ds:schemaRefs>
     <ds:schemaRef ds:uri="http://schemas.microsoft.com/office/2006/coverPageProps"/>
   </ds:schemaRefs>
 </ds:datastoreItem>
+</file>
+
+<file path=customXml/itemProps2.xml><?xml version="1.0" encoding="utf-8"?>
+<ds:datastoreItem xmlns:ds="http://schemas.openxmlformats.org/officeDocument/2006/customXml" ds:itemID="{1D7C5FD2-F87A-47DE-BAAD-CE9B7DE76BC0}">
+  <ds:schemaRefs>
+    <ds:schemaRef ds:uri="http://schemas.openxmlformats.org/officeDocument/2006/bibliography"/>
+  </ds:schemaRefs>
+</ds:datastoreItem>
 </file>
</xml_diff>

<commit_message>
[/] PVE Laatste update
</commit_message>
<xml_diff>
--- a/Documentatie/Plan van eisen.docx
+++ b/Documentatie/Plan van eisen.docx
@@ -904,7 +904,7 @@
             <w:pStyle w:val="Kop1"/>
           </w:pPr>
           <w:bookmarkStart w:id="0" w:name="_Toc82001278"/>
-          <w:bookmarkStart w:id="1" w:name="_Toc82081601"/>
+          <w:bookmarkStart w:id="1" w:name="_Toc82082280"/>
           <w:r>
             <w:lastRenderedPageBreak/>
             <w:t>1. Versiegeschiedenis</w:t>
@@ -1268,7 +1268,7 @@
             <w:pStyle w:val="Kop1"/>
           </w:pPr>
           <w:bookmarkStart w:id="2" w:name="_Toc82001279"/>
-          <w:bookmarkStart w:id="3" w:name="_Toc82081602"/>
+          <w:bookmarkStart w:id="3" w:name="_Toc82082281"/>
           <w:r>
             <w:t>2. Distributie</w:t>
           </w:r>
@@ -1362,13 +1362,8 @@
               </w:tcPr>
               <w:p>
                 <w:r>
-                  <w:t xml:space="preserve">Sam </w:t>
-                </w:r>
-                <w:proofErr w:type="spellStart"/>
-                <w:r>
-                  <w:t>Elfring</w:t>
-                </w:r>
-                <w:proofErr w:type="spellEnd"/>
+                  <w:t>Sam Elfring</w:t>
+                </w:r>
               </w:p>
             </w:tc>
             <w:tc>
@@ -1518,9 +1513,8 @@
           <w:pPr>
             <w:pStyle w:val="Kop1"/>
           </w:pPr>
-          <w:bookmarkStart w:id="4" w:name="_Toc82081603"/>
+          <w:bookmarkStart w:id="4" w:name="_Toc82082282"/>
           <w:r>
-            <w:lastRenderedPageBreak/>
             <w:t>3</w:t>
           </w:r>
           <w:r>
@@ -1610,7 +1604,7 @@
               <w:r>
                 <w:fldChar w:fldCharType="separate"/>
               </w:r>
-              <w:hyperlink w:anchor="_Toc82081601" w:history="1">
+              <w:hyperlink w:anchor="_Toc82082280" w:history="1">
                 <w:r>
                   <w:rPr>
                     <w:rStyle w:val="Hyperlink"/>
@@ -1637,7 +1631,7 @@
                     <w:noProof/>
                     <w:webHidden/>
                   </w:rPr>
-                  <w:instrText xml:space="preserve"> PAGEREF _Toc82081601 \h </w:instrText>
+                  <w:instrText xml:space="preserve"> PAGEREF _Toc82082280 \h </w:instrText>
                 </w:r>
                 <w:r>
                   <w:rPr>
@@ -1680,7 +1674,7 @@
                   <w:lang w:eastAsia="nl-NL"/>
                 </w:rPr>
               </w:pPr>
-              <w:hyperlink w:anchor="_Toc82081602" w:history="1">
+              <w:hyperlink w:anchor="_Toc82082281" w:history="1">
                 <w:r>
                   <w:rPr>
                     <w:rStyle w:val="Hyperlink"/>
@@ -1707,7 +1701,7 @@
                     <w:noProof/>
                     <w:webHidden/>
                   </w:rPr>
-                  <w:instrText xml:space="preserve"> PAGEREF _Toc82081602 \h </w:instrText>
+                  <w:instrText xml:space="preserve"> PAGEREF _Toc82082281 \h </w:instrText>
                 </w:r>
                 <w:r>
                   <w:rPr>
@@ -1750,7 +1744,7 @@
                   <w:lang w:eastAsia="nl-NL"/>
                 </w:rPr>
               </w:pPr>
-              <w:hyperlink w:anchor="_Toc82081603" w:history="1">
+              <w:hyperlink w:anchor="_Toc82082282" w:history="1">
                 <w:r>
                   <w:rPr>
                     <w:rStyle w:val="Hyperlink"/>
@@ -1777,7 +1771,7 @@
                     <w:noProof/>
                     <w:webHidden/>
                   </w:rPr>
-                  <w:instrText xml:space="preserve"> PAGEREF _Toc82081603 \h </w:instrText>
+                  <w:instrText xml:space="preserve"> PAGEREF _Toc82082282 \h </w:instrText>
                 </w:r>
                 <w:r>
                   <w:rPr>
@@ -1820,7 +1814,7 @@
                   <w:lang w:eastAsia="nl-NL"/>
                 </w:rPr>
               </w:pPr>
-              <w:hyperlink w:anchor="_Toc82081604" w:history="1">
+              <w:hyperlink w:anchor="_Toc82082283" w:history="1">
                 <w:r>
                   <w:rPr>
                     <w:rStyle w:val="Hyperlink"/>
@@ -1847,7 +1841,7 @@
                     <w:noProof/>
                     <w:webHidden/>
                   </w:rPr>
-                  <w:instrText xml:space="preserve"> PAGEREF _Toc82081604 \h </w:instrText>
+                  <w:instrText xml:space="preserve"> PAGEREF _Toc82082283 \h </w:instrText>
                 </w:r>
                 <w:r>
                   <w:rPr>
@@ -1867,7 +1861,7 @@
                     <w:noProof/>
                     <w:webHidden/>
                   </w:rPr>
-                  <w:t>4</w:t>
+                  <w:t>3</w:t>
                 </w:r>
                 <w:r>
                   <w:rPr>
@@ -1890,13 +1884,13 @@
                   <w:lang w:eastAsia="nl-NL"/>
                 </w:rPr>
               </w:pPr>
-              <w:hyperlink w:anchor="_Toc82081605" w:history="1">
+              <w:hyperlink w:anchor="_Toc82082284" w:history="1">
                 <w:r>
                   <w:rPr>
                     <w:rStyle w:val="Hyperlink"/>
                     <w:noProof/>
                   </w:rPr>
-                  <w:t>5. Kleurstelling</w:t>
+                  <w:t>5. Moscow</w:t>
                 </w:r>
                 <w:r>
                   <w:rPr>
@@ -1917,7 +1911,7 @@
                     <w:noProof/>
                     <w:webHidden/>
                   </w:rPr>
-                  <w:instrText xml:space="preserve"> PAGEREF _Toc82081605 \h </w:instrText>
+                  <w:instrText xml:space="preserve"> PAGEREF _Toc82082284 \h </w:instrText>
                 </w:r>
                 <w:r>
                   <w:rPr>
@@ -1960,13 +1954,13 @@
                   <w:lang w:eastAsia="nl-NL"/>
                 </w:rPr>
               </w:pPr>
-              <w:hyperlink w:anchor="_Toc82081606" w:history="1">
+              <w:hyperlink w:anchor="_Toc82082285" w:history="1">
                 <w:r>
                   <w:rPr>
                     <w:rStyle w:val="Hyperlink"/>
                     <w:noProof/>
                   </w:rPr>
-                  <w:t>6. Moscow</w:t>
+                  <w:t>6. Kleurstelling</w:t>
                 </w:r>
                 <w:r>
                   <w:rPr>
@@ -1987,287 +1981,7 @@
                     <w:noProof/>
                     <w:webHidden/>
                   </w:rPr>
-                  <w:instrText xml:space="preserve"> PAGEREF _Toc82081606 \h </w:instrText>
-                </w:r>
-                <w:r>
-                  <w:rPr>
-                    <w:noProof/>
-                    <w:webHidden/>
-                  </w:rPr>
-                </w:r>
-                <w:r>
-                  <w:rPr>
-                    <w:noProof/>
-                    <w:webHidden/>
-                  </w:rPr>
-                  <w:fldChar w:fldCharType="separate"/>
-                </w:r>
-                <w:r>
-                  <w:rPr>
-                    <w:noProof/>
-                    <w:webHidden/>
-                  </w:rPr>
-                  <w:t>5</w:t>
-                </w:r>
-                <w:r>
-                  <w:rPr>
-                    <w:noProof/>
-                    <w:webHidden/>
-                  </w:rPr>
-                  <w:fldChar w:fldCharType="end"/>
-                </w:r>
-              </w:hyperlink>
-            </w:p>
-            <w:p>
-              <w:pPr>
-                <w:pStyle w:val="Inhopg2"/>
-                <w:tabs>
-                  <w:tab w:val="right" w:leader="dot" w:pos="9062"/>
-                </w:tabs>
-                <w:rPr>
-                  <w:rFonts w:eastAsiaTheme="minorEastAsia"/>
-                  <w:noProof/>
-                  <w:lang w:eastAsia="nl-NL"/>
-                </w:rPr>
-              </w:pPr>
-              <w:hyperlink w:anchor="_Toc82081607" w:history="1">
-                <w:r>
-                  <w:rPr>
-                    <w:rStyle w:val="Hyperlink"/>
-                    <w:noProof/>
-                  </w:rPr>
-                  <w:t>Must have:</w:t>
-                </w:r>
-                <w:r>
-                  <w:rPr>
-                    <w:noProof/>
-                    <w:webHidden/>
-                  </w:rPr>
-                  <w:tab/>
-                </w:r>
-                <w:r>
-                  <w:rPr>
-                    <w:noProof/>
-                    <w:webHidden/>
-                  </w:rPr>
-                  <w:fldChar w:fldCharType="begin"/>
-                </w:r>
-                <w:r>
-                  <w:rPr>
-                    <w:noProof/>
-                    <w:webHidden/>
-                  </w:rPr>
-                  <w:instrText xml:space="preserve"> PAGEREF _Toc82081607 \h </w:instrText>
-                </w:r>
-                <w:r>
-                  <w:rPr>
-                    <w:noProof/>
-                    <w:webHidden/>
-                  </w:rPr>
-                </w:r>
-                <w:r>
-                  <w:rPr>
-                    <w:noProof/>
-                    <w:webHidden/>
-                  </w:rPr>
-                  <w:fldChar w:fldCharType="separate"/>
-                </w:r>
-                <w:r>
-                  <w:rPr>
-                    <w:noProof/>
-                    <w:webHidden/>
-                  </w:rPr>
-                  <w:t>5</w:t>
-                </w:r>
-                <w:r>
-                  <w:rPr>
-                    <w:noProof/>
-                    <w:webHidden/>
-                  </w:rPr>
-                  <w:fldChar w:fldCharType="end"/>
-                </w:r>
-              </w:hyperlink>
-            </w:p>
-            <w:p>
-              <w:pPr>
-                <w:pStyle w:val="Inhopg2"/>
-                <w:tabs>
-                  <w:tab w:val="right" w:leader="dot" w:pos="9062"/>
-                </w:tabs>
-                <w:rPr>
-                  <w:rFonts w:eastAsiaTheme="minorEastAsia"/>
-                  <w:noProof/>
-                  <w:lang w:eastAsia="nl-NL"/>
-                </w:rPr>
-              </w:pPr>
-              <w:hyperlink w:anchor="_Toc82081608" w:history="1">
-                <w:r>
-                  <w:rPr>
-                    <w:rStyle w:val="Hyperlink"/>
-                    <w:noProof/>
-                  </w:rPr>
-                  <w:t>Should have:</w:t>
-                </w:r>
-                <w:r>
-                  <w:rPr>
-                    <w:noProof/>
-                    <w:webHidden/>
-                  </w:rPr>
-                  <w:tab/>
-                </w:r>
-                <w:r>
-                  <w:rPr>
-                    <w:noProof/>
-                    <w:webHidden/>
-                  </w:rPr>
-                  <w:fldChar w:fldCharType="begin"/>
-                </w:r>
-                <w:r>
-                  <w:rPr>
-                    <w:noProof/>
-                    <w:webHidden/>
-                  </w:rPr>
-                  <w:instrText xml:space="preserve"> PAGEREF _Toc82081608 \h </w:instrText>
-                </w:r>
-                <w:r>
-                  <w:rPr>
-                    <w:noProof/>
-                    <w:webHidden/>
-                  </w:rPr>
-                </w:r>
-                <w:r>
-                  <w:rPr>
-                    <w:noProof/>
-                    <w:webHidden/>
-                  </w:rPr>
-                  <w:fldChar w:fldCharType="separate"/>
-                </w:r>
-                <w:r>
-                  <w:rPr>
-                    <w:noProof/>
-                    <w:webHidden/>
-                  </w:rPr>
-                  <w:t>6</w:t>
-                </w:r>
-                <w:r>
-                  <w:rPr>
-                    <w:noProof/>
-                    <w:webHidden/>
-                  </w:rPr>
-                  <w:fldChar w:fldCharType="end"/>
-                </w:r>
-              </w:hyperlink>
-            </w:p>
-            <w:p>
-              <w:pPr>
-                <w:pStyle w:val="Inhopg2"/>
-                <w:tabs>
-                  <w:tab w:val="right" w:leader="dot" w:pos="9062"/>
-                </w:tabs>
-                <w:rPr>
-                  <w:rFonts w:eastAsiaTheme="minorEastAsia"/>
-                  <w:noProof/>
-                  <w:lang w:eastAsia="nl-NL"/>
-                </w:rPr>
-              </w:pPr>
-              <w:hyperlink w:anchor="_Toc82081609" w:history="1">
-                <w:r>
-                  <w:rPr>
-                    <w:rStyle w:val="Hyperlink"/>
-                    <w:noProof/>
-                  </w:rPr>
-                  <w:t>Could have:</w:t>
-                </w:r>
-                <w:r>
-                  <w:rPr>
-                    <w:noProof/>
-                    <w:webHidden/>
-                  </w:rPr>
-                  <w:tab/>
-                </w:r>
-                <w:r>
-                  <w:rPr>
-                    <w:noProof/>
-                    <w:webHidden/>
-                  </w:rPr>
-                  <w:fldChar w:fldCharType="begin"/>
-                </w:r>
-                <w:r>
-                  <w:rPr>
-                    <w:noProof/>
-                    <w:webHidden/>
-                  </w:rPr>
-                  <w:instrText xml:space="preserve"> PAGEREF _Toc82081609 \h </w:instrText>
-                </w:r>
-                <w:r>
-                  <w:rPr>
-                    <w:noProof/>
-                    <w:webHidden/>
-                  </w:rPr>
-                </w:r>
-                <w:r>
-                  <w:rPr>
-                    <w:noProof/>
-                    <w:webHidden/>
-                  </w:rPr>
-                  <w:fldChar w:fldCharType="separate"/>
-                </w:r>
-                <w:r>
-                  <w:rPr>
-                    <w:noProof/>
-                    <w:webHidden/>
-                  </w:rPr>
-                  <w:t>6</w:t>
-                </w:r>
-                <w:r>
-                  <w:rPr>
-                    <w:noProof/>
-                    <w:webHidden/>
-                  </w:rPr>
-                  <w:fldChar w:fldCharType="end"/>
-                </w:r>
-              </w:hyperlink>
-            </w:p>
-            <w:p>
-              <w:pPr>
-                <w:pStyle w:val="Inhopg2"/>
-                <w:tabs>
-                  <w:tab w:val="right" w:leader="dot" w:pos="9062"/>
-                </w:tabs>
-                <w:rPr>
-                  <w:rFonts w:eastAsiaTheme="minorEastAsia"/>
-                  <w:noProof/>
-                  <w:lang w:eastAsia="nl-NL"/>
-                </w:rPr>
-              </w:pPr>
-              <w:hyperlink w:anchor="_Toc82081610" w:history="1">
-                <w:r>
-                  <w:rPr>
-                    <w:rStyle w:val="Hyperlink"/>
-                    <w:noProof/>
-                  </w:rPr>
-                  <w:t>Wouldn’t have:</w:t>
-                </w:r>
-                <w:r>
-                  <w:rPr>
-                    <w:noProof/>
-                    <w:webHidden/>
-                  </w:rPr>
-                  <w:tab/>
-                </w:r>
-                <w:r>
-                  <w:rPr>
-                    <w:noProof/>
-                    <w:webHidden/>
-                  </w:rPr>
-                  <w:fldChar w:fldCharType="begin"/>
-                </w:r>
-                <w:r>
-                  <w:rPr>
-                    <w:noProof/>
-                    <w:webHidden/>
-                  </w:rPr>
-                  <w:instrText xml:space="preserve"> PAGEREF _Toc82081610 \h </w:instrText>
+                  <w:instrText xml:space="preserve"> PAGEREF _Toc82082285 \h </w:instrText>
                 </w:r>
                 <w:r>
                   <w:rPr>
@@ -2333,9 +2047,8 @@
           <w:pPr>
             <w:pStyle w:val="Kop1"/>
           </w:pPr>
-          <w:bookmarkStart w:id="5" w:name="_Toc82081604"/>
+          <w:bookmarkStart w:id="5" w:name="_Toc82082283"/>
           <w:r>
-            <w:lastRenderedPageBreak/>
             <w:t>4</w:t>
           </w:r>
           <w:r>
@@ -2356,177 +2069,15 @@
           </w:r>
         </w:p>
         <w:p/>
-        <w:p>
-          <w:pPr>
-            <w:pStyle w:val="Kop1"/>
-          </w:pPr>
-          <w:bookmarkStart w:id="6" w:name="_Toc82081605"/>
-          <w:r>
-            <w:t>5</w:t>
-          </w:r>
-          <w:r>
-            <w:t>. Kleurstelling</w:t>
-          </w:r>
-          <w:bookmarkEnd w:id="6"/>
-        </w:p>
-        <w:p/>
-        <w:p>
-          <w:r>
-            <w:t>#DCD7D7</w:t>
-          </w:r>
-        </w:p>
-        <w:p>
-          <w:r>
-            <w:rPr>
-              <w:noProof/>
-            </w:rPr>
-            <w:drawing>
-              <wp:inline distT="0" distB="0" distL="0" distR="0" wp14:anchorId="52E66D6E" wp14:editId="14DAFD59">
-                <wp:extent cx="4229100" cy="1885660"/>
-                <wp:effectExtent l="0" t="0" r="0" b="635"/>
-                <wp:docPr id="7" name="Afbeelding 7" descr="HEX color #DCD7D7, Color name: Gainsboro, RGB(220,215,215), Windows:  14145500. - HTML CSS Color"/>
-                <wp:cNvGraphicFramePr>
-                  <a:graphicFrameLocks xmlns:a="http://schemas.openxmlformats.org/drawingml/2006/main" noChangeAspect="1"/>
-                </wp:cNvGraphicFramePr>
-                <a:graphic xmlns:a="http://schemas.openxmlformats.org/drawingml/2006/main">
-                  <a:graphicData uri="http://schemas.openxmlformats.org/drawingml/2006/picture">
-                    <pic:pic xmlns:pic="http://schemas.openxmlformats.org/drawingml/2006/picture">
-                      <pic:nvPicPr>
-                        <pic:cNvPr id="0" name="Picture 1" descr="HEX color #DCD7D7, Color name: Gainsboro, RGB(220,215,215), Windows:  14145500. - HTML CSS Color"/>
-                        <pic:cNvPicPr>
-                          <a:picLocks noChangeAspect="1" noChangeArrowheads="1"/>
-                        </pic:cNvPicPr>
-                      </pic:nvPicPr>
-                      <pic:blipFill>
-                        <a:blip r:embed="rId10">
-                          <a:extLst>
-                            <a:ext uri="{28A0092B-C50C-407E-A947-70E740481C1C}">
-                              <a14:useLocalDpi xmlns:a14="http://schemas.microsoft.com/office/drawing/2010/main" val="0"/>
-                            </a:ext>
-                          </a:extLst>
-                        </a:blip>
-                        <a:srcRect/>
-                        <a:stretch>
-                          <a:fillRect/>
-                        </a:stretch>
-                      </pic:blipFill>
-                      <pic:spPr bwMode="auto">
-                        <a:xfrm>
-                          <a:off x="0" y="0"/>
-                          <a:ext cx="4231926" cy="1886920"/>
-                        </a:xfrm>
-                        <a:prstGeom prst="rect">
-                          <a:avLst/>
-                        </a:prstGeom>
-                        <a:noFill/>
-                        <a:ln>
-                          <a:noFill/>
-                        </a:ln>
-                      </pic:spPr>
-                    </pic:pic>
-                  </a:graphicData>
-                </a:graphic>
-              </wp:inline>
-            </w:drawing>
-          </w:r>
-        </w:p>
-        <w:p>
-          <w:r>
-            <w:t>#FFFFFF</w:t>
-          </w:r>
-        </w:p>
-        <w:p>
-          <w:r>
-            <w:rPr>
-              <w:noProof/>
-            </w:rPr>
-            <w:drawing>
-              <wp:inline distT="0" distB="0" distL="0" distR="0" wp14:anchorId="2F2DA078" wp14:editId="09F78FEA">
-                <wp:extent cx="3970020" cy="2233136"/>
-                <wp:effectExtent l="171450" t="171450" r="163830" b="186690"/>
-                <wp:docPr id="8" name="Afbeelding 8" descr="ffffff (light red) info, conversion, color schemes and complementary."/>
-                <wp:cNvGraphicFramePr>
-                  <a:graphicFrameLocks xmlns:a="http://schemas.openxmlformats.org/drawingml/2006/main" noChangeAspect="1"/>
-                </wp:cNvGraphicFramePr>
-                <a:graphic xmlns:a="http://schemas.openxmlformats.org/drawingml/2006/main">
-                  <a:graphicData uri="http://schemas.openxmlformats.org/drawingml/2006/picture">
-                    <pic:pic xmlns:pic="http://schemas.openxmlformats.org/drawingml/2006/picture">
-                      <pic:nvPicPr>
-                        <pic:cNvPr id="0" name="Picture 3" descr="ffffff (light red) info, conversion, color schemes and complementary."/>
-                        <pic:cNvPicPr>
-                          <a:picLocks noChangeAspect="1" noChangeArrowheads="1"/>
-                        </pic:cNvPicPr>
-                      </pic:nvPicPr>
-                      <pic:blipFill>
-                        <a:blip r:embed="rId11" cstate="print">
-                          <a:extLst>
-                            <a:ext uri="{28A0092B-C50C-407E-A947-70E740481C1C}">
-                              <a14:useLocalDpi xmlns:a14="http://schemas.microsoft.com/office/drawing/2010/main" val="0"/>
-                            </a:ext>
-                          </a:extLst>
-                        </a:blip>
-                        <a:srcRect/>
-                        <a:stretch>
-                          <a:fillRect/>
-                        </a:stretch>
-                      </pic:blipFill>
-                      <pic:spPr bwMode="auto">
-                        <a:xfrm>
-                          <a:off x="0" y="0"/>
-                          <a:ext cx="3971428" cy="2233928"/>
-                        </a:xfrm>
-                        <a:prstGeom prst="rect">
-                          <a:avLst/>
-                        </a:prstGeom>
-                        <a:solidFill>
-                          <a:srgbClr val="FFFFFF">
-                            <a:shade val="85000"/>
-                          </a:srgbClr>
-                        </a:solidFill>
-                        <a:ln w="190500" cap="rnd">
-                          <a:solidFill>
-                            <a:srgbClr val="FFFFFF"/>
-                          </a:solidFill>
-                        </a:ln>
-                        <a:effectLst>
-                          <a:outerShdw blurRad="50000" algn="tl" rotWithShape="0">
-                            <a:srgbClr val="000000">
-                              <a:alpha val="41000"/>
-                            </a:srgbClr>
-                          </a:outerShdw>
-                        </a:effectLst>
-                        <a:scene3d>
-                          <a:camera prst="orthographicFront"/>
-                          <a:lightRig rig="twoPt" dir="t">
-                            <a:rot lat="0" lon="0" rev="7800000"/>
-                          </a:lightRig>
-                        </a:scene3d>
-                        <a:sp3d contourW="6350">
-                          <a:bevelT w="50800" h="16510"/>
-                          <a:contourClr>
-                            <a:srgbClr val="C0C0C0"/>
-                          </a:contourClr>
-                        </a:sp3d>
-                      </pic:spPr>
-                    </pic:pic>
-                  </a:graphicData>
-                </a:graphic>
-              </wp:inline>
-            </w:drawing>
-          </w:r>
-        </w:p>
-        <w:p/>
-        <w:p/>
       </w:sdtContent>
     </w:sdt>
-    <w:bookmarkStart w:id="7" w:name="_Toc82081606" w:displacedByCustomXml="prev"/>
     <w:p>
       <w:pPr>
         <w:pStyle w:val="Kop1"/>
       </w:pPr>
+      <w:bookmarkStart w:id="6" w:name="_Toc82082284"/>
       <w:r>
-        <w:lastRenderedPageBreak/>
-        <w:t>6</w:t>
+        <w:t>5</w:t>
       </w:r>
       <w:r>
         <w:t xml:space="preserve">. </w:t>
@@ -2534,7 +2085,7 @@
       <w:r>
         <w:t>Moscow</w:t>
       </w:r>
-      <w:bookmarkEnd w:id="7"/>
+      <w:bookmarkEnd w:id="6"/>
     </w:p>
     <w:p/>
     <w:p/>
@@ -3779,7 +3330,6 @@
                 <w:b w:val="0"/>
                 <w:bCs w:val="0"/>
               </w:rPr>
-              <w:lastRenderedPageBreak/>
               <w:t>Klanten mogen zo vaak als ze willen hun voertuig komen halen of brengen, mits het 2 dagen van tevoren is gemeld.</w:t>
             </w:r>
           </w:p>
@@ -4683,6 +4233,171 @@
         <w:pStyle w:val="Kop2"/>
       </w:pPr>
     </w:p>
+    <w:p>
+      <w:r>
+        <w:br w:type="page"/>
+      </w:r>
+    </w:p>
+    <w:p>
+      <w:pPr>
+        <w:pStyle w:val="Kop1"/>
+      </w:pPr>
+      <w:bookmarkStart w:id="7" w:name="_Toc82082285"/>
+      <w:r>
+        <w:t>6</w:t>
+      </w:r>
+      <w:r>
+        <w:t>. Kleurstelling</w:t>
+      </w:r>
+      <w:bookmarkEnd w:id="7"/>
+    </w:p>
+    <w:p/>
+    <w:p>
+      <w:r>
+        <w:t>#DCD7D7</w:t>
+      </w:r>
+    </w:p>
+    <w:p>
+      <w:r>
+        <w:rPr>
+          <w:noProof/>
+        </w:rPr>
+        <w:drawing>
+          <wp:inline distT="0" distB="0" distL="0" distR="0" wp14:anchorId="39D8A9BB" wp14:editId="47F44632">
+            <wp:extent cx="4229100" cy="1885660"/>
+            <wp:effectExtent l="0" t="0" r="0" b="635"/>
+            <wp:docPr id="7" name="Afbeelding 7" descr="HEX color #DCD7D7, Color name: Gainsboro, RGB(220,215,215), Windows:  14145500. - HTML CSS Color"/>
+            <wp:cNvGraphicFramePr>
+              <a:graphicFrameLocks xmlns:a="http://schemas.openxmlformats.org/drawingml/2006/main" noChangeAspect="1"/>
+            </wp:cNvGraphicFramePr>
+            <a:graphic xmlns:a="http://schemas.openxmlformats.org/drawingml/2006/main">
+              <a:graphicData uri="http://schemas.openxmlformats.org/drawingml/2006/picture">
+                <pic:pic xmlns:pic="http://schemas.openxmlformats.org/drawingml/2006/picture">
+                  <pic:nvPicPr>
+                    <pic:cNvPr id="0" name="Picture 1" descr="HEX color #DCD7D7, Color name: Gainsboro, RGB(220,215,215), Windows:  14145500. - HTML CSS Color"/>
+                    <pic:cNvPicPr>
+                      <a:picLocks noChangeAspect="1" noChangeArrowheads="1"/>
+                    </pic:cNvPicPr>
+                  </pic:nvPicPr>
+                  <pic:blipFill>
+                    <a:blip r:embed="rId10">
+                      <a:extLst>
+                        <a:ext uri="{28A0092B-C50C-407E-A947-70E740481C1C}">
+                          <a14:useLocalDpi xmlns:a14="http://schemas.microsoft.com/office/drawing/2010/main" val="0"/>
+                        </a:ext>
+                      </a:extLst>
+                    </a:blip>
+                    <a:srcRect/>
+                    <a:stretch>
+                      <a:fillRect/>
+                    </a:stretch>
+                  </pic:blipFill>
+                  <pic:spPr bwMode="auto">
+                    <a:xfrm>
+                      <a:off x="0" y="0"/>
+                      <a:ext cx="4231926" cy="1886920"/>
+                    </a:xfrm>
+                    <a:prstGeom prst="rect">
+                      <a:avLst/>
+                    </a:prstGeom>
+                    <a:noFill/>
+                    <a:ln>
+                      <a:noFill/>
+                    </a:ln>
+                  </pic:spPr>
+                </pic:pic>
+              </a:graphicData>
+            </a:graphic>
+          </wp:inline>
+        </w:drawing>
+      </w:r>
+    </w:p>
+    <w:p>
+      <w:r>
+        <w:t>#FFFFFF</w:t>
+      </w:r>
+    </w:p>
+    <w:p>
+      <w:r>
+        <w:rPr>
+          <w:noProof/>
+        </w:rPr>
+        <w:drawing>
+          <wp:inline distT="0" distB="0" distL="0" distR="0" wp14:anchorId="0135CF26" wp14:editId="08589643">
+            <wp:extent cx="3970020" cy="2233136"/>
+            <wp:effectExtent l="171450" t="171450" r="163830" b="186690"/>
+            <wp:docPr id="8" name="Afbeelding 8" descr="ffffff (light red) info, conversion, color schemes and complementary."/>
+            <wp:cNvGraphicFramePr>
+              <a:graphicFrameLocks xmlns:a="http://schemas.openxmlformats.org/drawingml/2006/main" noChangeAspect="1"/>
+            </wp:cNvGraphicFramePr>
+            <a:graphic xmlns:a="http://schemas.openxmlformats.org/drawingml/2006/main">
+              <a:graphicData uri="http://schemas.openxmlformats.org/drawingml/2006/picture">
+                <pic:pic xmlns:pic="http://schemas.openxmlformats.org/drawingml/2006/picture">
+                  <pic:nvPicPr>
+                    <pic:cNvPr id="0" name="Picture 3" descr="ffffff (light red) info, conversion, color schemes and complementary."/>
+                    <pic:cNvPicPr>
+                      <a:picLocks noChangeAspect="1" noChangeArrowheads="1"/>
+                    </pic:cNvPicPr>
+                  </pic:nvPicPr>
+                  <pic:blipFill>
+                    <a:blip r:embed="rId11" cstate="print">
+                      <a:extLst>
+                        <a:ext uri="{28A0092B-C50C-407E-A947-70E740481C1C}">
+                          <a14:useLocalDpi xmlns:a14="http://schemas.microsoft.com/office/drawing/2010/main" val="0"/>
+                        </a:ext>
+                      </a:extLst>
+                    </a:blip>
+                    <a:srcRect/>
+                    <a:stretch>
+                      <a:fillRect/>
+                    </a:stretch>
+                  </pic:blipFill>
+                  <pic:spPr bwMode="auto">
+                    <a:xfrm>
+                      <a:off x="0" y="0"/>
+                      <a:ext cx="3971428" cy="2233928"/>
+                    </a:xfrm>
+                    <a:prstGeom prst="rect">
+                      <a:avLst/>
+                    </a:prstGeom>
+                    <a:solidFill>
+                      <a:srgbClr val="FFFFFF">
+                        <a:shade val="85000"/>
+                      </a:srgbClr>
+                    </a:solidFill>
+                    <a:ln w="190500" cap="rnd">
+                      <a:solidFill>
+                        <a:srgbClr val="FFFFFF"/>
+                      </a:solidFill>
+                    </a:ln>
+                    <a:effectLst>
+                      <a:outerShdw blurRad="50000" algn="tl" rotWithShape="0">
+                        <a:srgbClr val="000000">
+                          <a:alpha val="41000"/>
+                        </a:srgbClr>
+                      </a:outerShdw>
+                    </a:effectLst>
+                    <a:scene3d>
+                      <a:camera prst="orthographicFront"/>
+                      <a:lightRig rig="twoPt" dir="t">
+                        <a:rot lat="0" lon="0" rev="7800000"/>
+                      </a:lightRig>
+                    </a:scene3d>
+                    <a:sp3d contourW="6350">
+                      <a:bevelT w="50800" h="16510"/>
+                      <a:contourClr>
+                        <a:srgbClr val="C0C0C0"/>
+                      </a:contourClr>
+                    </a:sp3d>
+                  </pic:spPr>
+                </pic:pic>
+              </a:graphicData>
+            </a:graphic>
+          </wp:inline>
+        </w:drawing>
+      </w:r>
+    </w:p>
+    <w:p/>
     <w:sectPr>
       <w:headerReference w:type="default" r:id="rId12"/>
       <w:footerReference w:type="default" r:id="rId13"/>
@@ -6476,6 +6191,7 @@
     <w:rsid w:val="00510C58"/>
     <w:rsid w:val="00616012"/>
     <w:rsid w:val="008C37E6"/>
+    <w:rsid w:val="00A21028"/>
     <w:rsid w:val="00B511E7"/>
     <w:rsid w:val="00C83D45"/>
   </w:rsids>

</xml_diff>